<commit_message>
AI solution by Xiang
</commit_message>
<xml_diff>
--- a/Group 4 - AI Proposal.docx
+++ b/Group 4 - AI Proposal.docx
@@ -14,18 +14,10 @@
       </w:pPr>
       <w:r>
         <w:rPr>
-          <w:rFonts w:ascii="Times New Roman" w:eastAsia="Times New Roman" w:hAnsi="Times New Roman" w:cs="Times New Roman"/>
-          <w:sz w:val="20"/>
-          <w:szCs w:val="20"/>
-        </w:rPr>
-        <w:t xml:space="preserve"> </w:t>
-      </w:r>
-      <w:r>
-        <w:rPr>
           <w:noProof/>
         </w:rPr>
         <w:drawing>
-          <wp:anchor distT="0" distB="0" distL="0" distR="0" simplePos="0" relativeHeight="251658240" behindDoc="0" locked="0" layoutInCell="1" hidden="0" allowOverlap="1" wp14:anchorId="27965374" wp14:editId="27965375">
+          <wp:anchor distT="0" distB="0" distL="0" distR="0" simplePos="0" relativeHeight="251659264" behindDoc="0" locked="0" layoutInCell="1" hidden="0" allowOverlap="1" wp14:anchorId="30C05B19" wp14:editId="5E739FE8">
             <wp:simplePos x="0" y="0"/>
             <wp:positionH relativeFrom="column">
               <wp:posOffset>485775</wp:posOffset>
@@ -36,13 +28,13 @@
             <wp:extent cx="4796507" cy="1600962"/>
             <wp:effectExtent l="0" t="0" r="0" b="0"/>
             <wp:wrapTopAndBottom distT="0" distB="0"/>
-            <wp:docPr id="1" name="image1.png"/>
+            <wp:docPr id="1" name="image1.png" descr="A black background with red letters&#10;&#10;Description automatically generated"/>
             <wp:cNvGraphicFramePr/>
             <a:graphic xmlns:a="http://schemas.openxmlformats.org/drawingml/2006/main">
               <a:graphicData uri="http://schemas.openxmlformats.org/drawingml/2006/picture">
                 <pic:pic xmlns:pic="http://schemas.openxmlformats.org/drawingml/2006/picture">
                   <pic:nvPicPr>
-                    <pic:cNvPr id="0" name="image1.png"/>
+                    <pic:cNvPr id="1" name="image1.png" descr="A black background with red letters&#10;&#10;Description automatically generated"/>
                     <pic:cNvPicPr preferRelativeResize="0"/>
                   </pic:nvPicPr>
                   <pic:blipFill>
@@ -244,7 +236,6 @@
     </w:p>
     <w:tbl>
       <w:tblPr>
-        <w:tblStyle w:val="a"/>
         <w:tblW w:w="9915" w:type="dxa"/>
         <w:tblInd w:w="-370" w:type="dxa"/>
         <w:tblBorders>
@@ -692,6 +683,31 @@
     </w:p>
     <w:p>
       <w:pPr>
+        <w:numPr>
+          <w:ilvl w:val="0"/>
+          <w:numId w:val="2"/>
+        </w:numPr>
+        <w:jc w:val="both"/>
+        <w:rPr>
+          <w:rFonts w:ascii="Times New Roman" w:eastAsia="Times New Roman" w:hAnsi="Times New Roman" w:cs="Times New Roman"/>
+          <w:b/>
+          <w:sz w:val="24"/>
+          <w:szCs w:val="24"/>
+        </w:rPr>
+      </w:pPr>
+      <w:r>
+        <w:rPr>
+          <w:rFonts w:ascii="Times New Roman" w:eastAsia="Times New Roman" w:hAnsi="Times New Roman" w:cs="Times New Roman"/>
+          <w:b/>
+          <w:sz w:val="24"/>
+          <w:szCs w:val="24"/>
+        </w:rPr>
+        <w:lastRenderedPageBreak/>
+        <w:t>AI solution</w:t>
+      </w:r>
+    </w:p>
+    <w:p>
+      <w:pPr>
         <w:jc w:val="both"/>
         <w:rPr>
           <w:rFonts w:ascii="Times New Roman" w:eastAsia="Times New Roman" w:hAnsi="Times New Roman" w:cs="Times New Roman"/>
@@ -700,6 +716,63 @@
         </w:rPr>
       </w:pPr>
     </w:p>
+    <w:p>
+      <w:pPr>
+        <w:jc w:val="both"/>
+        <w:rPr>
+          <w:rFonts w:ascii="Times New Roman" w:eastAsia="Times New Roman" w:hAnsi="Times New Roman" w:cs="Times New Roman"/>
+          <w:sz w:val="24"/>
+          <w:szCs w:val="24"/>
+        </w:rPr>
+      </w:pPr>
+      <w:r>
+        <w:rPr>
+          <w:rFonts w:ascii="Times New Roman" w:eastAsia="Times New Roman" w:hAnsi="Times New Roman" w:cs="Times New Roman"/>
+          <w:sz w:val="24"/>
+          <w:szCs w:val="24"/>
+        </w:rPr>
+        <w:t xml:space="preserve">The AI Chatbot for Spoken English Practice is an advanced educational tool designed specifically for students aiming to enhance their </w:t>
+      </w:r>
+      <w:proofErr w:type="gramStart"/>
+      <w:r>
+        <w:rPr>
+          <w:rFonts w:ascii="Times New Roman" w:eastAsia="Times New Roman" w:hAnsi="Times New Roman" w:cs="Times New Roman"/>
+          <w:sz w:val="24"/>
+          <w:szCs w:val="24"/>
+        </w:rPr>
+        <w:t>English speaking</w:t>
+      </w:r>
+      <w:proofErr w:type="gramEnd"/>
+      <w:r>
+        <w:rPr>
+          <w:rFonts w:ascii="Times New Roman" w:eastAsia="Times New Roman" w:hAnsi="Times New Roman" w:cs="Times New Roman"/>
+          <w:sz w:val="24"/>
+          <w:szCs w:val="24"/>
+        </w:rPr>
+        <w:t xml:space="preserve"> skills. It is designed to simulate real-life conversations, providing a platform for students to practice spoken English in a comfortable and interactive environment. Equipped with scoring mechanisms, the chatbot can track students' progress over time, generating comprehensive reports that highlight individual strengths and areas needing improvement. Besides that, students’ English teachers may also see the results and report and they can give feedback to their students. By offering personalized feedback and targeted language exercises, this AI solution empowers students to develop fluency, pronunciation, and confidence in spoken English, ultimately fostering a more effective and engaging learning experience.</w:t>
+      </w:r>
+    </w:p>
+    <w:p>
+      <w:pPr>
+        <w:jc w:val="both"/>
+        <w:rPr>
+          <w:rFonts w:ascii="Times New Roman" w:eastAsia="Times New Roman" w:hAnsi="Times New Roman" w:cs="Times New Roman"/>
+          <w:sz w:val="24"/>
+          <w:szCs w:val="24"/>
+        </w:rPr>
+      </w:pPr>
+    </w:p>
+    <w:p>
+      <w:pPr>
+        <w:jc w:val="both"/>
+        <w:rPr>
+          <w:rFonts w:ascii="Times New Roman" w:eastAsia="Times New Roman" w:hAnsi="Times New Roman" w:cs="Times New Roman"/>
+          <w:sz w:val="24"/>
+          <w:szCs w:val="24"/>
+        </w:rPr>
+      </w:pPr>
+    </w:p>
+    <w:p/>
     <w:sectPr>
       <w:headerReference w:type="default" r:id="rId8"/>
       <w:pgSz w:w="11909" w:h="16834"/>

</xml_diff>

<commit_message>
Target User and Problem Statement has been added.
</commit_message>
<xml_diff>
--- a/Group 4 - AI Proposal.docx
+++ b/Group 4 - AI Proposal.docx
@@ -1,6 +1,6 @@
 
 <file path=word/document.xml><?xml version="1.0" encoding="utf-8"?>
-<w:document xmlns:wpc="http://schemas.microsoft.com/office/word/2010/wordprocessingCanvas" xmlns:cx="http://schemas.microsoft.com/office/drawing/2014/chartex" xmlns:cx1="http://schemas.microsoft.com/office/drawing/2015/9/8/chartex" xmlns:cx2="http://schemas.microsoft.com/office/drawing/2015/10/21/chartex" xmlns:cx3="http://schemas.microsoft.com/office/drawing/2016/5/9/chartex" xmlns:cx4="http://schemas.microsoft.com/office/drawing/2016/5/10/chartex" xmlns:cx5="http://schemas.microsoft.com/office/drawing/2016/5/11/chartex" xmlns:cx6="http://schemas.microsoft.com/office/drawing/2016/5/12/chartex" xmlns:cx7="http://schemas.microsoft.com/office/drawing/2016/5/13/chartex" xmlns:cx8="http://schemas.microsoft.com/office/drawing/2016/5/14/chartex" xmlns:mc="http://schemas.openxmlformats.org/markup-compatibility/2006" xmlns:aink="http://schemas.microsoft.com/office/drawing/2016/ink" xmlns:am3d="http://schemas.microsoft.com/office/drawing/2017/model3d" xmlns:o="urn:schemas-microsoft-com:office:office" xmlns:oel="http://schemas.microsoft.com/office/2019/extlst" xmlns:r="http://schemas.openxmlformats.org/officeDocument/2006/relationships" xmlns:m="http://schemas.openxmlformats.org/officeDocument/2006/math" xmlns:v="urn:schemas-microsoft-com:vml" xmlns:wp14="http://schemas.microsoft.com/office/word/2010/wordprocessingDrawing" xmlns:wp="http://schemas.openxmlformats.org/drawingml/2006/wordprocessingDrawing" xmlns:w10="urn:schemas-microsoft-com:office:word" xmlns:w="http://schemas.openxmlformats.org/wordprocessingml/2006/main" xmlns:w14="http://schemas.microsoft.com/office/word/2010/wordml" xmlns:w15="http://schemas.microsoft.com/office/word/2012/wordml" xmlns:w16cex="http://schemas.microsoft.com/office/word/2018/wordml/cex" xmlns:w16cid="http://schemas.microsoft.com/office/word/2016/wordml/cid" xmlns:w16="http://schemas.microsoft.com/office/word/2018/wordml" xmlns:w16sdtdh="http://schemas.microsoft.com/office/word/2020/wordml/sdtdatahash" xmlns:w16se="http://schemas.microsoft.com/office/word/2015/wordml/symex" xmlns:wpg="http://schemas.microsoft.com/office/word/2010/wordprocessingGroup" xmlns:wpi="http://schemas.microsoft.com/office/word/2010/wordprocessingInk" xmlns:wne="http://schemas.microsoft.com/office/word/2006/wordml" xmlns:wps="http://schemas.microsoft.com/office/word/2010/wordprocessingShape" mc:Ignorable="w14 w15 w16se w16cid w16 w16cex w16sdtdh wp14">
+<w:document xmlns:wpc="http://schemas.microsoft.com/office/word/2010/wordprocessingCanvas" xmlns:cx="http://schemas.microsoft.com/office/drawing/2014/chartex" xmlns:cx1="http://schemas.microsoft.com/office/drawing/2015/9/8/chartex" xmlns:cx2="http://schemas.microsoft.com/office/drawing/2015/10/21/chartex" xmlns:cx3="http://schemas.microsoft.com/office/drawing/2016/5/9/chartex" xmlns:cx4="http://schemas.microsoft.com/office/drawing/2016/5/10/chartex" xmlns:cx5="http://schemas.microsoft.com/office/drawing/2016/5/11/chartex" xmlns:cx6="http://schemas.microsoft.com/office/drawing/2016/5/12/chartex" xmlns:cx7="http://schemas.microsoft.com/office/drawing/2016/5/13/chartex" xmlns:cx8="http://schemas.microsoft.com/office/drawing/2016/5/14/chartex" xmlns:mc="http://schemas.openxmlformats.org/markup-compatibility/2006" xmlns:aink="http://schemas.microsoft.com/office/drawing/2016/ink" xmlns:am3d="http://schemas.microsoft.com/office/drawing/2017/model3d" xmlns:o="urn:schemas-microsoft-com:office:office" xmlns:r="http://schemas.openxmlformats.org/officeDocument/2006/relationships" xmlns:m="http://schemas.openxmlformats.org/officeDocument/2006/math" xmlns:v="urn:schemas-microsoft-com:vml" xmlns:wp14="http://schemas.microsoft.com/office/word/2010/wordprocessingDrawing" xmlns:wp="http://schemas.openxmlformats.org/drawingml/2006/wordprocessingDrawing" xmlns:w10="urn:schemas-microsoft-com:office:word" xmlns:w="http://schemas.openxmlformats.org/wordprocessingml/2006/main" xmlns:w14="http://schemas.microsoft.com/office/word/2010/wordml" xmlns:w15="http://schemas.microsoft.com/office/word/2012/wordml" xmlns:w16cid="http://schemas.microsoft.com/office/word/2016/wordml/cid" xmlns:w16se="http://schemas.microsoft.com/office/word/2015/wordml/symex" xmlns:wpg="http://schemas.microsoft.com/office/word/2010/wordprocessingGroup" xmlns:wpi="http://schemas.microsoft.com/office/word/2010/wordprocessingInk" xmlns:wne="http://schemas.microsoft.com/office/word/2006/wordml" xmlns:wps="http://schemas.microsoft.com/office/word/2010/wordprocessingShape" mc:Ignorable="w14 w15 w16se w16cid wp14">
   <w:body>
     <w:p>
       <w:pPr>
@@ -708,16 +708,7 @@
     </w:p>
     <w:p>
       <w:pPr>
-        <w:jc w:val="both"/>
-        <w:rPr>
-          <w:rFonts w:ascii="Times New Roman" w:eastAsia="Times New Roman" w:hAnsi="Times New Roman" w:cs="Times New Roman"/>
-          <w:sz w:val="24"/>
-          <w:szCs w:val="24"/>
-        </w:rPr>
-      </w:pPr>
-    </w:p>
-    <w:p>
-      <w:pPr>
+        <w:pStyle w:val="ListParagraph"/>
         <w:jc w:val="both"/>
         <w:rPr>
           <w:rFonts w:ascii="Times New Roman" w:eastAsia="Times New Roman" w:hAnsi="Times New Roman" w:cs="Times New Roman"/>
@@ -751,6 +742,419 @@
         </w:rPr>
         <w:t xml:space="preserve"> skills. It is designed to simulate real-life conversations, providing a platform for students to practice spoken English in a comfortable and interactive environment. Equipped with scoring mechanisms, the chatbot can track students' progress over time, generating comprehensive reports that highlight individual strengths and areas needing improvement. Besides that, students’ English teachers may also see the results and report and they can give feedback to their students. By offering personalized feedback and targeted language exercises, this AI solution empowers students to develop fluency, pronunciation, and confidence in spoken English, ultimately fostering a more effective and engaging learning experience.</w:t>
       </w:r>
+    </w:p>
+    <w:p>
+      <w:pPr>
+        <w:ind w:left="720"/>
+        <w:jc w:val="both"/>
+        <w:rPr>
+          <w:rFonts w:ascii="Times New Roman" w:eastAsia="Times New Roman" w:hAnsi="Times New Roman" w:cs="Times New Roman"/>
+          <w:b/>
+          <w:sz w:val="24"/>
+          <w:szCs w:val="24"/>
+        </w:rPr>
+      </w:pPr>
+    </w:p>
+    <w:p>
+      <w:pPr>
+        <w:numPr>
+          <w:ilvl w:val="0"/>
+          <w:numId w:val="2"/>
+        </w:numPr>
+        <w:jc w:val="both"/>
+        <w:rPr>
+          <w:rFonts w:ascii="Times New Roman" w:eastAsia="Times New Roman" w:hAnsi="Times New Roman" w:cs="Times New Roman"/>
+          <w:b/>
+          <w:sz w:val="24"/>
+          <w:szCs w:val="24"/>
+        </w:rPr>
+      </w:pPr>
+      <w:r>
+        <w:rPr>
+          <w:rFonts w:ascii="Times New Roman" w:eastAsia="Times New Roman" w:hAnsi="Times New Roman" w:cs="Times New Roman"/>
+          <w:b/>
+          <w:sz w:val="24"/>
+          <w:szCs w:val="24"/>
+        </w:rPr>
+        <w:t>Aishah</w:t>
+      </w:r>
+    </w:p>
+    <w:p>
+      <w:pPr>
+        <w:ind w:left="720"/>
+        <w:jc w:val="both"/>
+        <w:rPr>
+          <w:rFonts w:ascii="Times New Roman" w:eastAsia="Times New Roman" w:hAnsi="Times New Roman" w:cs="Times New Roman"/>
+          <w:b/>
+          <w:sz w:val="24"/>
+          <w:szCs w:val="24"/>
+        </w:rPr>
+      </w:pPr>
+    </w:p>
+    <w:p>
+      <w:pPr>
+        <w:numPr>
+          <w:ilvl w:val="0"/>
+          <w:numId w:val="2"/>
+        </w:numPr>
+        <w:jc w:val="both"/>
+        <w:rPr>
+          <w:rFonts w:ascii="Times New Roman" w:eastAsia="Times New Roman" w:hAnsi="Times New Roman" w:cs="Times New Roman"/>
+          <w:b/>
+          <w:sz w:val="24"/>
+          <w:szCs w:val="24"/>
+        </w:rPr>
+      </w:pPr>
+      <w:r>
+        <w:rPr>
+          <w:rFonts w:ascii="Times New Roman" w:eastAsia="Times New Roman" w:hAnsi="Times New Roman" w:cs="Times New Roman"/>
+          <w:b/>
+          <w:sz w:val="24"/>
+          <w:szCs w:val="24"/>
+        </w:rPr>
+        <w:t>Target User</w:t>
+      </w:r>
+    </w:p>
+    <w:p>
+      <w:pPr>
+        <w:pStyle w:val="NormalWeb"/>
+        <w:spacing w:before="0" w:beforeAutospacing="0" w:after="0" w:afterAutospacing="0"/>
+        <w:ind w:left="720"/>
+        <w:jc w:val="both"/>
+      </w:pPr>
+      <w:r>
+        <w:rPr>
+          <w:color w:val="000000"/>
+        </w:rPr>
+        <w:t xml:space="preserve">The target users for the AI Chatbot for Spoken English Practice are students of all ages who seek to improve their </w:t>
+      </w:r>
+      <w:proofErr w:type="gramStart"/>
+      <w:r>
+        <w:rPr>
+          <w:color w:val="000000"/>
+        </w:rPr>
+        <w:t>English speaking</w:t>
+      </w:r>
+      <w:proofErr w:type="gramEnd"/>
+      <w:r>
+        <w:rPr>
+          <w:color w:val="000000"/>
+        </w:rPr>
+        <w:t xml:space="preserve"> skills. This includes individuals at various proficiency levels, from beginners looking to build a foundation in spoken English to advanced learners aiming to refine their fluency and pronunciation. The chatbot is also beneficial for English language learners who wish to practise and enhance their conversational skills in a convenient and interactive manner.</w:t>
+      </w:r>
+    </w:p>
+    <w:p>
+      <w:pPr>
+        <w:ind w:left="720"/>
+        <w:jc w:val="both"/>
+        <w:rPr>
+          <w:rFonts w:ascii="Times New Roman" w:eastAsia="Times New Roman" w:hAnsi="Times New Roman" w:cs="Times New Roman"/>
+          <w:b/>
+          <w:sz w:val="24"/>
+          <w:szCs w:val="24"/>
+        </w:rPr>
+      </w:pPr>
+    </w:p>
+    <w:p>
+      <w:pPr>
+        <w:numPr>
+          <w:ilvl w:val="0"/>
+          <w:numId w:val="2"/>
+        </w:numPr>
+        <w:jc w:val="both"/>
+        <w:rPr>
+          <w:rFonts w:ascii="Times New Roman" w:eastAsia="Times New Roman" w:hAnsi="Times New Roman" w:cs="Times New Roman"/>
+          <w:b/>
+          <w:sz w:val="24"/>
+          <w:szCs w:val="24"/>
+        </w:rPr>
+      </w:pPr>
+      <w:r>
+        <w:rPr>
+          <w:rFonts w:ascii="Times New Roman" w:eastAsia="Times New Roman" w:hAnsi="Times New Roman" w:cs="Times New Roman"/>
+          <w:b/>
+          <w:sz w:val="24"/>
+          <w:szCs w:val="24"/>
+        </w:rPr>
+        <w:t>Problem Statement</w:t>
+      </w:r>
+    </w:p>
+    <w:p>
+      <w:pPr>
+        <w:spacing w:line="240" w:lineRule="auto"/>
+        <w:ind w:left="720"/>
+        <w:jc w:val="both"/>
+        <w:rPr>
+          <w:rFonts w:ascii="Times New Roman" w:eastAsia="Times New Roman" w:hAnsi="Times New Roman" w:cs="Times New Roman"/>
+          <w:sz w:val="24"/>
+          <w:szCs w:val="24"/>
+          <w:lang w:val="en-MY" w:eastAsia="en-MY"/>
+        </w:rPr>
+      </w:pPr>
+      <w:r>
+        <w:rPr>
+          <w:rFonts w:ascii="Times New Roman" w:eastAsia="Times New Roman" w:hAnsi="Times New Roman" w:cs="Times New Roman"/>
+          <w:color w:val="000000"/>
+          <w:sz w:val="24"/>
+          <w:szCs w:val="24"/>
+          <w:lang w:val="en-MY" w:eastAsia="en-MY"/>
+        </w:rPr>
+        <w:t>The problem this project addresses is the need for an effective and accessible platform to help students improve their spoken English skills. Many English learners struggle to find opportunities for regular and meaningful practice, which can hinder their progress and confidence in using the language in real-life situations. Traditional language learning methods often lack the interactivity and feedback necessary for targeted improvement.</w:t>
+      </w:r>
+    </w:p>
+    <w:p>
+      <w:pPr>
+        <w:spacing w:line="240" w:lineRule="auto"/>
+        <w:ind w:left="720"/>
+        <w:rPr>
+          <w:rFonts w:ascii="Times New Roman" w:eastAsia="Times New Roman" w:hAnsi="Times New Roman" w:cs="Times New Roman"/>
+          <w:sz w:val="24"/>
+          <w:szCs w:val="24"/>
+          <w:lang w:val="en-MY" w:eastAsia="en-MY"/>
+        </w:rPr>
+      </w:pPr>
+    </w:p>
+    <w:p>
+      <w:pPr>
+        <w:spacing w:line="240" w:lineRule="auto"/>
+        <w:ind w:left="720"/>
+        <w:jc w:val="both"/>
+        <w:rPr>
+          <w:rFonts w:ascii="Times New Roman" w:eastAsia="Times New Roman" w:hAnsi="Times New Roman" w:cs="Times New Roman"/>
+          <w:sz w:val="24"/>
+          <w:szCs w:val="24"/>
+          <w:lang w:val="en-MY" w:eastAsia="en-MY"/>
+        </w:rPr>
+      </w:pPr>
+      <w:r>
+        <w:rPr>
+          <w:rFonts w:ascii="Times New Roman" w:eastAsia="Times New Roman" w:hAnsi="Times New Roman" w:cs="Times New Roman"/>
+          <w:color w:val="000000"/>
+          <w:sz w:val="24"/>
+          <w:szCs w:val="24"/>
+          <w:lang w:val="en-MY" w:eastAsia="en-MY"/>
+        </w:rPr>
+        <w:t>The AI Chatbot for Spoken English Practice aims to solve this problem by offering a solution that:</w:t>
+      </w:r>
+    </w:p>
+    <w:p>
+      <w:pPr>
+        <w:spacing w:line="240" w:lineRule="auto"/>
+        <w:ind w:left="720"/>
+        <w:rPr>
+          <w:rFonts w:ascii="Times New Roman" w:eastAsia="Times New Roman" w:hAnsi="Times New Roman" w:cs="Times New Roman"/>
+          <w:sz w:val="24"/>
+          <w:szCs w:val="24"/>
+          <w:lang w:val="en-MY" w:eastAsia="en-MY"/>
+        </w:rPr>
+      </w:pPr>
+      <w:r>
+        <w:rPr>
+          <w:rFonts w:ascii="Times New Roman" w:eastAsia="Times New Roman" w:hAnsi="Times New Roman" w:cs="Times New Roman"/>
+          <w:sz w:val="24"/>
+          <w:szCs w:val="24"/>
+          <w:lang w:val="en-MY" w:eastAsia="en-MY"/>
+        </w:rPr>
+        <w:br/>
+      </w:r>
+    </w:p>
+    <w:p>
+      <w:pPr>
+        <w:numPr>
+          <w:ilvl w:val="0"/>
+          <w:numId w:val="11"/>
+        </w:numPr>
+        <w:spacing w:line="240" w:lineRule="auto"/>
+        <w:jc w:val="both"/>
+        <w:textAlignment w:val="baseline"/>
+        <w:rPr>
+          <w:rFonts w:ascii="Times New Roman" w:eastAsia="Times New Roman" w:hAnsi="Times New Roman" w:cs="Times New Roman"/>
+          <w:color w:val="000000"/>
+          <w:sz w:val="24"/>
+          <w:szCs w:val="24"/>
+          <w:lang w:val="en-MY" w:eastAsia="en-MY"/>
+        </w:rPr>
+      </w:pPr>
+      <w:r>
+        <w:rPr>
+          <w:rFonts w:ascii="Times New Roman" w:eastAsia="Times New Roman" w:hAnsi="Times New Roman" w:cs="Times New Roman"/>
+          <w:color w:val="000000"/>
+          <w:sz w:val="24"/>
+          <w:szCs w:val="24"/>
+          <w:lang w:val="en-MY" w:eastAsia="en-MY"/>
+        </w:rPr>
+        <w:t>Simulates Real-life Conversations: Provides an environment where students can engage in realistic dialogues, allowing them to practice spoken English in a comfortable setting.</w:t>
+      </w:r>
+    </w:p>
+    <w:p>
+      <w:pPr>
+        <w:numPr>
+          <w:ilvl w:val="0"/>
+          <w:numId w:val="11"/>
+        </w:numPr>
+        <w:spacing w:line="240" w:lineRule="auto"/>
+        <w:jc w:val="both"/>
+        <w:textAlignment w:val="baseline"/>
+        <w:rPr>
+          <w:rFonts w:ascii="Times New Roman" w:eastAsia="Times New Roman" w:hAnsi="Times New Roman" w:cs="Times New Roman"/>
+          <w:color w:val="000000"/>
+          <w:sz w:val="24"/>
+          <w:szCs w:val="24"/>
+          <w:lang w:val="en-MY" w:eastAsia="en-MY"/>
+        </w:rPr>
+      </w:pPr>
+      <w:r>
+        <w:rPr>
+          <w:rFonts w:ascii="Times New Roman" w:eastAsia="Times New Roman" w:hAnsi="Times New Roman" w:cs="Times New Roman"/>
+          <w:color w:val="000000"/>
+          <w:sz w:val="24"/>
+          <w:szCs w:val="24"/>
+          <w:lang w:val="en-MY" w:eastAsia="en-MY"/>
+        </w:rPr>
+        <w:t>Monitors Progress and Provides Feedback: Offers scoring mechanisms and generates com</w:t>
+      </w:r>
+      <w:bookmarkStart w:id="0" w:name="_GoBack"/>
+      <w:bookmarkEnd w:id="0"/>
+      <w:r>
+        <w:rPr>
+          <w:rFonts w:ascii="Times New Roman" w:eastAsia="Times New Roman" w:hAnsi="Times New Roman" w:cs="Times New Roman"/>
+          <w:color w:val="000000"/>
+          <w:sz w:val="24"/>
+          <w:szCs w:val="24"/>
+          <w:lang w:val="en-MY" w:eastAsia="en-MY"/>
+        </w:rPr>
+        <w:t>prehensive reports, enabling students to track their advancement, identify strengths, and pinpoint areas that require improvement. English teachers can also use these reports to provide personalized feedback to their students.</w:t>
+      </w:r>
+    </w:p>
+    <w:p>
+      <w:pPr>
+        <w:numPr>
+          <w:ilvl w:val="0"/>
+          <w:numId w:val="11"/>
+        </w:numPr>
+        <w:spacing w:line="240" w:lineRule="auto"/>
+        <w:jc w:val="both"/>
+        <w:textAlignment w:val="baseline"/>
+        <w:rPr>
+          <w:rFonts w:ascii="Times New Roman" w:eastAsia="Times New Roman" w:hAnsi="Times New Roman" w:cs="Times New Roman"/>
+          <w:color w:val="000000"/>
+          <w:sz w:val="24"/>
+          <w:szCs w:val="24"/>
+          <w:lang w:val="en-MY" w:eastAsia="en-MY"/>
+        </w:rPr>
+      </w:pPr>
+      <w:r>
+        <w:rPr>
+          <w:rFonts w:ascii="Times New Roman" w:eastAsia="Times New Roman" w:hAnsi="Times New Roman" w:cs="Times New Roman"/>
+          <w:color w:val="000000"/>
+          <w:sz w:val="24"/>
+          <w:szCs w:val="24"/>
+          <w:lang w:val="en-MY" w:eastAsia="en-MY"/>
+        </w:rPr>
+        <w:t xml:space="preserve">Monitors Progress and Provides Feedback: Offers scoring mechanisms and generates comprehensive reports, enabling students to track their advancement, identify strengths, and pinpoint areas that require improvement. </w:t>
+      </w:r>
+      <w:r>
+        <w:rPr>
+          <w:rFonts w:ascii="Times New Roman" w:eastAsia="Times New Roman" w:hAnsi="Times New Roman" w:cs="Times New Roman"/>
+          <w:color w:val="000000"/>
+          <w:sz w:val="24"/>
+          <w:szCs w:val="24"/>
+          <w:lang w:val="en-MY" w:eastAsia="en-MY"/>
+        </w:rPr>
+        <w:lastRenderedPageBreak/>
+        <w:t>English teachers can also use these reports to provide personalized feedback to their students.</w:t>
+      </w:r>
+    </w:p>
+    <w:p>
+      <w:pPr>
+        <w:spacing w:line="240" w:lineRule="auto"/>
+        <w:jc w:val="both"/>
+        <w:textAlignment w:val="baseline"/>
+        <w:rPr>
+          <w:rFonts w:ascii="Times New Roman" w:eastAsia="Times New Roman" w:hAnsi="Times New Roman" w:cs="Times New Roman"/>
+          <w:color w:val="000000"/>
+          <w:sz w:val="24"/>
+          <w:szCs w:val="24"/>
+          <w:lang w:val="en-MY" w:eastAsia="en-MY"/>
+        </w:rPr>
+      </w:pPr>
+    </w:p>
+    <w:p>
+      <w:pPr>
+        <w:numPr>
+          <w:ilvl w:val="0"/>
+          <w:numId w:val="2"/>
+        </w:numPr>
+        <w:jc w:val="both"/>
+        <w:rPr>
+          <w:rFonts w:ascii="Times New Roman" w:eastAsia="Times New Roman" w:hAnsi="Times New Roman" w:cs="Times New Roman"/>
+          <w:b/>
+          <w:sz w:val="24"/>
+          <w:szCs w:val="24"/>
+        </w:rPr>
+      </w:pPr>
+    </w:p>
+    <w:p>
+      <w:pPr>
+        <w:numPr>
+          <w:ilvl w:val="0"/>
+          <w:numId w:val="2"/>
+        </w:numPr>
+        <w:jc w:val="both"/>
+        <w:rPr>
+          <w:rFonts w:ascii="Times New Roman" w:eastAsia="Times New Roman" w:hAnsi="Times New Roman" w:cs="Times New Roman"/>
+          <w:b/>
+          <w:sz w:val="24"/>
+          <w:szCs w:val="24"/>
+        </w:rPr>
+      </w:pPr>
+    </w:p>
+    <w:p>
+      <w:pPr>
+        <w:numPr>
+          <w:ilvl w:val="0"/>
+          <w:numId w:val="2"/>
+        </w:numPr>
+        <w:jc w:val="both"/>
+        <w:rPr>
+          <w:rFonts w:ascii="Times New Roman" w:eastAsia="Times New Roman" w:hAnsi="Times New Roman" w:cs="Times New Roman"/>
+          <w:b/>
+          <w:sz w:val="24"/>
+          <w:szCs w:val="24"/>
+        </w:rPr>
+      </w:pPr>
+    </w:p>
+    <w:p>
+      <w:pPr>
+        <w:jc w:val="both"/>
+        <w:rPr>
+          <w:rFonts w:ascii="Times New Roman" w:eastAsia="Times New Roman" w:hAnsi="Times New Roman" w:cs="Times New Roman"/>
+          <w:b/>
+          <w:sz w:val="24"/>
+          <w:szCs w:val="24"/>
+        </w:rPr>
+      </w:pPr>
+    </w:p>
+    <w:p>
+      <w:pPr>
+        <w:jc w:val="both"/>
+        <w:rPr>
+          <w:rFonts w:ascii="Times New Roman" w:eastAsia="Times New Roman" w:hAnsi="Times New Roman" w:cs="Times New Roman"/>
+          <w:b/>
+          <w:sz w:val="24"/>
+          <w:szCs w:val="24"/>
+        </w:rPr>
+      </w:pPr>
+    </w:p>
+    <w:p>
+      <w:pPr>
+        <w:jc w:val="both"/>
+        <w:rPr>
+          <w:rFonts w:ascii="Times New Roman" w:eastAsia="Times New Roman" w:hAnsi="Times New Roman" w:cs="Times New Roman"/>
+          <w:sz w:val="24"/>
+          <w:szCs w:val="24"/>
+        </w:rPr>
+      </w:pPr>
     </w:p>
     <w:p>
       <w:pPr>
@@ -785,7 +1189,7 @@
 </file>
 
 <file path=word/endnotes.xml><?xml version="1.0" encoding="utf-8"?>
-<w:endnotes xmlns:wpc="http://schemas.microsoft.com/office/word/2010/wordprocessingCanvas" xmlns:cx="http://schemas.microsoft.com/office/drawing/2014/chartex" xmlns:cx1="http://schemas.microsoft.com/office/drawing/2015/9/8/chartex" xmlns:cx2="http://schemas.microsoft.com/office/drawing/2015/10/21/chartex" xmlns:cx3="http://schemas.microsoft.com/office/drawing/2016/5/9/chartex" xmlns:cx4="http://schemas.microsoft.com/office/drawing/2016/5/10/chartex" xmlns:cx5="http://schemas.microsoft.com/office/drawing/2016/5/11/chartex" xmlns:cx6="http://schemas.microsoft.com/office/drawing/2016/5/12/chartex" xmlns:cx7="http://schemas.microsoft.com/office/drawing/2016/5/13/chartex" xmlns:cx8="http://schemas.microsoft.com/office/drawing/2016/5/14/chartex" xmlns:mc="http://schemas.openxmlformats.org/markup-compatibility/2006" xmlns:aink="http://schemas.microsoft.com/office/drawing/2016/ink" xmlns:am3d="http://schemas.microsoft.com/office/drawing/2017/model3d" xmlns:o="urn:schemas-microsoft-com:office:office" xmlns:oel="http://schemas.microsoft.com/office/2019/extlst" xmlns:r="http://schemas.openxmlformats.org/officeDocument/2006/relationships" xmlns:m="http://schemas.openxmlformats.org/officeDocument/2006/math" xmlns:v="urn:schemas-microsoft-com:vml" xmlns:wp14="http://schemas.microsoft.com/office/word/2010/wordprocessingDrawing" xmlns:wp="http://schemas.openxmlformats.org/drawingml/2006/wordprocessingDrawing" xmlns:w10="urn:schemas-microsoft-com:office:word" xmlns:w="http://schemas.openxmlformats.org/wordprocessingml/2006/main" xmlns:w14="http://schemas.microsoft.com/office/word/2010/wordml" xmlns:w15="http://schemas.microsoft.com/office/word/2012/wordml" xmlns:w16cex="http://schemas.microsoft.com/office/word/2018/wordml/cex" xmlns:w16cid="http://schemas.microsoft.com/office/word/2016/wordml/cid" xmlns:w16="http://schemas.microsoft.com/office/word/2018/wordml" xmlns:w16sdtdh="http://schemas.microsoft.com/office/word/2020/wordml/sdtdatahash" xmlns:w16se="http://schemas.microsoft.com/office/word/2015/wordml/symex" xmlns:wpg="http://schemas.microsoft.com/office/word/2010/wordprocessingGroup" xmlns:wpi="http://schemas.microsoft.com/office/word/2010/wordprocessingInk" xmlns:wne="http://schemas.microsoft.com/office/word/2006/wordml" xmlns:wps="http://schemas.microsoft.com/office/word/2010/wordprocessingShape" mc:Ignorable="w14 w15 w16se w16cid w16 w16cex w16sdtdh wp14">
+<w:endnotes xmlns:wpc="http://schemas.microsoft.com/office/word/2010/wordprocessingCanvas" xmlns:cx="http://schemas.microsoft.com/office/drawing/2014/chartex" xmlns:cx1="http://schemas.microsoft.com/office/drawing/2015/9/8/chartex" xmlns:cx2="http://schemas.microsoft.com/office/drawing/2015/10/21/chartex" xmlns:cx3="http://schemas.microsoft.com/office/drawing/2016/5/9/chartex" xmlns:cx4="http://schemas.microsoft.com/office/drawing/2016/5/10/chartex" xmlns:cx5="http://schemas.microsoft.com/office/drawing/2016/5/11/chartex" xmlns:cx6="http://schemas.microsoft.com/office/drawing/2016/5/12/chartex" xmlns:cx7="http://schemas.microsoft.com/office/drawing/2016/5/13/chartex" xmlns:cx8="http://schemas.microsoft.com/office/drawing/2016/5/14/chartex" xmlns:mc="http://schemas.openxmlformats.org/markup-compatibility/2006" xmlns:aink="http://schemas.microsoft.com/office/drawing/2016/ink" xmlns:am3d="http://schemas.microsoft.com/office/drawing/2017/model3d" xmlns:o="urn:schemas-microsoft-com:office:office" xmlns:r="http://schemas.openxmlformats.org/officeDocument/2006/relationships" xmlns:m="http://schemas.openxmlformats.org/officeDocument/2006/math" xmlns:v="urn:schemas-microsoft-com:vml" xmlns:wp14="http://schemas.microsoft.com/office/word/2010/wordprocessingDrawing" xmlns:wp="http://schemas.openxmlformats.org/drawingml/2006/wordprocessingDrawing" xmlns:w10="urn:schemas-microsoft-com:office:word" xmlns:w="http://schemas.openxmlformats.org/wordprocessingml/2006/main" xmlns:w14="http://schemas.microsoft.com/office/word/2010/wordml" xmlns:w15="http://schemas.microsoft.com/office/word/2012/wordml" xmlns:w16cid="http://schemas.microsoft.com/office/word/2016/wordml/cid" xmlns:w16se="http://schemas.microsoft.com/office/word/2015/wordml/symex" xmlns:wpg="http://schemas.microsoft.com/office/word/2010/wordprocessingGroup" xmlns:wpi="http://schemas.microsoft.com/office/word/2010/wordprocessingInk" xmlns:wne="http://schemas.microsoft.com/office/word/2006/wordml" xmlns:wps="http://schemas.microsoft.com/office/word/2010/wordprocessingShape" mc:Ignorable="w14 w15 w16se w16cid wp14">
   <w:endnote w:type="separator" w:id="-1">
     <w:p>
       <w:pPr>
@@ -810,7 +1214,7 @@
 </file>
 
 <file path=word/footnotes.xml><?xml version="1.0" encoding="utf-8"?>
-<w:footnotes xmlns:wpc="http://schemas.microsoft.com/office/word/2010/wordprocessingCanvas" xmlns:cx="http://schemas.microsoft.com/office/drawing/2014/chartex" xmlns:cx1="http://schemas.microsoft.com/office/drawing/2015/9/8/chartex" xmlns:cx2="http://schemas.microsoft.com/office/drawing/2015/10/21/chartex" xmlns:cx3="http://schemas.microsoft.com/office/drawing/2016/5/9/chartex" xmlns:cx4="http://schemas.microsoft.com/office/drawing/2016/5/10/chartex" xmlns:cx5="http://schemas.microsoft.com/office/drawing/2016/5/11/chartex" xmlns:cx6="http://schemas.microsoft.com/office/drawing/2016/5/12/chartex" xmlns:cx7="http://schemas.microsoft.com/office/drawing/2016/5/13/chartex" xmlns:cx8="http://schemas.microsoft.com/office/drawing/2016/5/14/chartex" xmlns:mc="http://schemas.openxmlformats.org/markup-compatibility/2006" xmlns:aink="http://schemas.microsoft.com/office/drawing/2016/ink" xmlns:am3d="http://schemas.microsoft.com/office/drawing/2017/model3d" xmlns:o="urn:schemas-microsoft-com:office:office" xmlns:oel="http://schemas.microsoft.com/office/2019/extlst" xmlns:r="http://schemas.openxmlformats.org/officeDocument/2006/relationships" xmlns:m="http://schemas.openxmlformats.org/officeDocument/2006/math" xmlns:v="urn:schemas-microsoft-com:vml" xmlns:wp14="http://schemas.microsoft.com/office/word/2010/wordprocessingDrawing" xmlns:wp="http://schemas.openxmlformats.org/drawingml/2006/wordprocessingDrawing" xmlns:w10="urn:schemas-microsoft-com:office:word" xmlns:w="http://schemas.openxmlformats.org/wordprocessingml/2006/main" xmlns:w14="http://schemas.microsoft.com/office/word/2010/wordml" xmlns:w15="http://schemas.microsoft.com/office/word/2012/wordml" xmlns:w16cex="http://schemas.microsoft.com/office/word/2018/wordml/cex" xmlns:w16cid="http://schemas.microsoft.com/office/word/2016/wordml/cid" xmlns:w16="http://schemas.microsoft.com/office/word/2018/wordml" xmlns:w16sdtdh="http://schemas.microsoft.com/office/word/2020/wordml/sdtdatahash" xmlns:w16se="http://schemas.microsoft.com/office/word/2015/wordml/symex" xmlns:wpg="http://schemas.microsoft.com/office/word/2010/wordprocessingGroup" xmlns:wpi="http://schemas.microsoft.com/office/word/2010/wordprocessingInk" xmlns:wne="http://schemas.microsoft.com/office/word/2006/wordml" xmlns:wps="http://schemas.microsoft.com/office/word/2010/wordprocessingShape" mc:Ignorable="w14 w15 w16se w16cid w16 w16cex w16sdtdh wp14">
+<w:footnotes xmlns:wpc="http://schemas.microsoft.com/office/word/2010/wordprocessingCanvas" xmlns:cx="http://schemas.microsoft.com/office/drawing/2014/chartex" xmlns:cx1="http://schemas.microsoft.com/office/drawing/2015/9/8/chartex" xmlns:cx2="http://schemas.microsoft.com/office/drawing/2015/10/21/chartex" xmlns:cx3="http://schemas.microsoft.com/office/drawing/2016/5/9/chartex" xmlns:cx4="http://schemas.microsoft.com/office/drawing/2016/5/10/chartex" xmlns:cx5="http://schemas.microsoft.com/office/drawing/2016/5/11/chartex" xmlns:cx6="http://schemas.microsoft.com/office/drawing/2016/5/12/chartex" xmlns:cx7="http://schemas.microsoft.com/office/drawing/2016/5/13/chartex" xmlns:cx8="http://schemas.microsoft.com/office/drawing/2016/5/14/chartex" xmlns:mc="http://schemas.openxmlformats.org/markup-compatibility/2006" xmlns:aink="http://schemas.microsoft.com/office/drawing/2016/ink" xmlns:am3d="http://schemas.microsoft.com/office/drawing/2017/model3d" xmlns:o="urn:schemas-microsoft-com:office:office" xmlns:r="http://schemas.openxmlformats.org/officeDocument/2006/relationships" xmlns:m="http://schemas.openxmlformats.org/officeDocument/2006/math" xmlns:v="urn:schemas-microsoft-com:vml" xmlns:wp14="http://schemas.microsoft.com/office/word/2010/wordprocessingDrawing" xmlns:wp="http://schemas.openxmlformats.org/drawingml/2006/wordprocessingDrawing" xmlns:w10="urn:schemas-microsoft-com:office:word" xmlns:w="http://schemas.openxmlformats.org/wordprocessingml/2006/main" xmlns:w14="http://schemas.microsoft.com/office/word/2010/wordml" xmlns:w15="http://schemas.microsoft.com/office/word/2012/wordml" xmlns:w16cid="http://schemas.microsoft.com/office/word/2016/wordml/cid" xmlns:w16se="http://schemas.microsoft.com/office/word/2015/wordml/symex" xmlns:wpg="http://schemas.microsoft.com/office/word/2010/wordprocessingGroup" xmlns:wpi="http://schemas.microsoft.com/office/word/2010/wordprocessingInk" xmlns:wne="http://schemas.microsoft.com/office/word/2006/wordml" xmlns:wps="http://schemas.microsoft.com/office/word/2010/wordprocessingShape" mc:Ignorable="w14 w15 w16se w16cid wp14">
   <w:footnote w:type="separator" w:id="-1">
     <w:p>
       <w:pPr>
@@ -835,14 +1239,335 @@
 </file>
 
 <file path=word/header1.xml><?xml version="1.0" encoding="utf-8"?>
-<w:hdr xmlns:wpc="http://schemas.microsoft.com/office/word/2010/wordprocessingCanvas" xmlns:cx="http://schemas.microsoft.com/office/drawing/2014/chartex" xmlns:cx1="http://schemas.microsoft.com/office/drawing/2015/9/8/chartex" xmlns:cx2="http://schemas.microsoft.com/office/drawing/2015/10/21/chartex" xmlns:cx3="http://schemas.microsoft.com/office/drawing/2016/5/9/chartex" xmlns:cx4="http://schemas.microsoft.com/office/drawing/2016/5/10/chartex" xmlns:cx5="http://schemas.microsoft.com/office/drawing/2016/5/11/chartex" xmlns:cx6="http://schemas.microsoft.com/office/drawing/2016/5/12/chartex" xmlns:cx7="http://schemas.microsoft.com/office/drawing/2016/5/13/chartex" xmlns:cx8="http://schemas.microsoft.com/office/drawing/2016/5/14/chartex" xmlns:mc="http://schemas.openxmlformats.org/markup-compatibility/2006" xmlns:aink="http://schemas.microsoft.com/office/drawing/2016/ink" xmlns:am3d="http://schemas.microsoft.com/office/drawing/2017/model3d" xmlns:o="urn:schemas-microsoft-com:office:office" xmlns:oel="http://schemas.microsoft.com/office/2019/extlst" xmlns:r="http://schemas.openxmlformats.org/officeDocument/2006/relationships" xmlns:m="http://schemas.openxmlformats.org/officeDocument/2006/math" xmlns:v="urn:schemas-microsoft-com:vml" xmlns:wp14="http://schemas.microsoft.com/office/word/2010/wordprocessingDrawing" xmlns:wp="http://schemas.openxmlformats.org/drawingml/2006/wordprocessingDrawing" xmlns:w10="urn:schemas-microsoft-com:office:word" xmlns:w="http://schemas.openxmlformats.org/wordprocessingml/2006/main" xmlns:w14="http://schemas.microsoft.com/office/word/2010/wordml" xmlns:w15="http://schemas.microsoft.com/office/word/2012/wordml" xmlns:w16cex="http://schemas.microsoft.com/office/word/2018/wordml/cex" xmlns:w16cid="http://schemas.microsoft.com/office/word/2016/wordml/cid" xmlns:w16="http://schemas.microsoft.com/office/word/2018/wordml" xmlns:w16sdtdh="http://schemas.microsoft.com/office/word/2020/wordml/sdtdatahash" xmlns:w16se="http://schemas.microsoft.com/office/word/2015/wordml/symex" xmlns:wpg="http://schemas.microsoft.com/office/word/2010/wordprocessingGroup" xmlns:wpi="http://schemas.microsoft.com/office/word/2010/wordprocessingInk" xmlns:wne="http://schemas.microsoft.com/office/word/2006/wordml" xmlns:wps="http://schemas.microsoft.com/office/word/2010/wordprocessingShape" mc:Ignorable="w14 w15 w16se w16cid w16 w16cex w16sdtdh wp14">
+<w:hdr xmlns:wpc="http://schemas.microsoft.com/office/word/2010/wordprocessingCanvas" xmlns:cx="http://schemas.microsoft.com/office/drawing/2014/chartex" xmlns:cx1="http://schemas.microsoft.com/office/drawing/2015/9/8/chartex" xmlns:cx2="http://schemas.microsoft.com/office/drawing/2015/10/21/chartex" xmlns:cx3="http://schemas.microsoft.com/office/drawing/2016/5/9/chartex" xmlns:cx4="http://schemas.microsoft.com/office/drawing/2016/5/10/chartex" xmlns:cx5="http://schemas.microsoft.com/office/drawing/2016/5/11/chartex" xmlns:cx6="http://schemas.microsoft.com/office/drawing/2016/5/12/chartex" xmlns:cx7="http://schemas.microsoft.com/office/drawing/2016/5/13/chartex" xmlns:cx8="http://schemas.microsoft.com/office/drawing/2016/5/14/chartex" xmlns:mc="http://schemas.openxmlformats.org/markup-compatibility/2006" xmlns:aink="http://schemas.microsoft.com/office/drawing/2016/ink" xmlns:am3d="http://schemas.microsoft.com/office/drawing/2017/model3d" xmlns:o="urn:schemas-microsoft-com:office:office" xmlns:r="http://schemas.openxmlformats.org/officeDocument/2006/relationships" xmlns:m="http://schemas.openxmlformats.org/officeDocument/2006/math" xmlns:v="urn:schemas-microsoft-com:vml" xmlns:wp14="http://schemas.microsoft.com/office/word/2010/wordprocessingDrawing" xmlns:wp="http://schemas.openxmlformats.org/drawingml/2006/wordprocessingDrawing" xmlns:w10="urn:schemas-microsoft-com:office:word" xmlns:w="http://schemas.openxmlformats.org/wordprocessingml/2006/main" xmlns:w14="http://schemas.microsoft.com/office/word/2010/wordml" xmlns:w15="http://schemas.microsoft.com/office/word/2012/wordml" xmlns:w16cid="http://schemas.microsoft.com/office/word/2016/wordml/cid" xmlns:w16se="http://schemas.microsoft.com/office/word/2015/wordml/symex" xmlns:wpg="http://schemas.microsoft.com/office/word/2010/wordprocessingGroup" xmlns:wpi="http://schemas.microsoft.com/office/word/2010/wordprocessingInk" xmlns:wne="http://schemas.microsoft.com/office/word/2006/wordml" xmlns:wps="http://schemas.microsoft.com/office/word/2010/wordprocessingShape" mc:Ignorable="w14 w15 w16se w16cid wp14">
   <w:p/>
 </w:hdr>
 </file>
 
 <file path=word/numbering.xml><?xml version="1.0" encoding="utf-8"?>
-<w:numbering xmlns:wpc="http://schemas.microsoft.com/office/word/2010/wordprocessingCanvas" xmlns:cx="http://schemas.microsoft.com/office/drawing/2014/chartex" xmlns:cx1="http://schemas.microsoft.com/office/drawing/2015/9/8/chartex" xmlns:cx2="http://schemas.microsoft.com/office/drawing/2015/10/21/chartex" xmlns:cx3="http://schemas.microsoft.com/office/drawing/2016/5/9/chartex" xmlns:cx4="http://schemas.microsoft.com/office/drawing/2016/5/10/chartex" xmlns:cx5="http://schemas.microsoft.com/office/drawing/2016/5/11/chartex" xmlns:cx6="http://schemas.microsoft.com/office/drawing/2016/5/12/chartex" xmlns:cx7="http://schemas.microsoft.com/office/drawing/2016/5/13/chartex" xmlns:cx8="http://schemas.microsoft.com/office/drawing/2016/5/14/chartex" xmlns:mc="http://schemas.openxmlformats.org/markup-compatibility/2006" xmlns:aink="http://schemas.microsoft.com/office/drawing/2016/ink" xmlns:am3d="http://schemas.microsoft.com/office/drawing/2017/model3d" xmlns:o="urn:schemas-microsoft-com:office:office" xmlns:oel="http://schemas.microsoft.com/office/2019/extlst" xmlns:r="http://schemas.openxmlformats.org/officeDocument/2006/relationships" xmlns:m="http://schemas.openxmlformats.org/officeDocument/2006/math" xmlns:v="urn:schemas-microsoft-com:vml" xmlns:wp14="http://schemas.microsoft.com/office/word/2010/wordprocessingDrawing" xmlns:wp="http://schemas.openxmlformats.org/drawingml/2006/wordprocessingDrawing" xmlns:w10="urn:schemas-microsoft-com:office:word" xmlns:w="http://schemas.openxmlformats.org/wordprocessingml/2006/main" xmlns:w14="http://schemas.microsoft.com/office/word/2010/wordml" xmlns:w15="http://schemas.microsoft.com/office/word/2012/wordml" xmlns:w16cex="http://schemas.microsoft.com/office/word/2018/wordml/cex" xmlns:w16cid="http://schemas.microsoft.com/office/word/2016/wordml/cid" xmlns:w16="http://schemas.microsoft.com/office/word/2018/wordml" xmlns:w16sdtdh="http://schemas.microsoft.com/office/word/2020/wordml/sdtdatahash" xmlns:w16se="http://schemas.microsoft.com/office/word/2015/wordml/symex" xmlns:wpg="http://schemas.microsoft.com/office/word/2010/wordprocessingGroup" xmlns:wpi="http://schemas.microsoft.com/office/word/2010/wordprocessingInk" xmlns:wne="http://schemas.microsoft.com/office/word/2006/wordml" xmlns:wps="http://schemas.microsoft.com/office/word/2010/wordprocessingShape" mc:Ignorable="w14 w15 w16se w16cid w16 w16cex w16sdtdh wp14">
+<w:numbering xmlns:wpc="http://schemas.microsoft.com/office/word/2010/wordprocessingCanvas" xmlns:cx="http://schemas.microsoft.com/office/drawing/2014/chartex" xmlns:cx1="http://schemas.microsoft.com/office/drawing/2015/9/8/chartex" xmlns:cx2="http://schemas.microsoft.com/office/drawing/2015/10/21/chartex" xmlns:cx3="http://schemas.microsoft.com/office/drawing/2016/5/9/chartex" xmlns:cx4="http://schemas.microsoft.com/office/drawing/2016/5/10/chartex" xmlns:cx5="http://schemas.microsoft.com/office/drawing/2016/5/11/chartex" xmlns:cx6="http://schemas.microsoft.com/office/drawing/2016/5/12/chartex" xmlns:cx7="http://schemas.microsoft.com/office/drawing/2016/5/13/chartex" xmlns:cx8="http://schemas.microsoft.com/office/drawing/2016/5/14/chartex" xmlns:mc="http://schemas.openxmlformats.org/markup-compatibility/2006" xmlns:aink="http://schemas.microsoft.com/office/drawing/2016/ink" xmlns:am3d="http://schemas.microsoft.com/office/drawing/2017/model3d" xmlns:o="urn:schemas-microsoft-com:office:office" xmlns:r="http://schemas.openxmlformats.org/officeDocument/2006/relationships" xmlns:m="http://schemas.openxmlformats.org/officeDocument/2006/math" xmlns:v="urn:schemas-microsoft-com:vml" xmlns:wp14="http://schemas.microsoft.com/office/word/2010/wordprocessingDrawing" xmlns:wp="http://schemas.openxmlformats.org/drawingml/2006/wordprocessingDrawing" xmlns:w10="urn:schemas-microsoft-com:office:word" xmlns:w="http://schemas.openxmlformats.org/wordprocessingml/2006/main" xmlns:w14="http://schemas.microsoft.com/office/word/2010/wordml" xmlns:w15="http://schemas.microsoft.com/office/word/2012/wordml" xmlns:w16cid="http://schemas.microsoft.com/office/word/2016/wordml/cid" xmlns:w16se="http://schemas.microsoft.com/office/word/2015/wordml/symex" xmlns:wpg="http://schemas.microsoft.com/office/word/2010/wordprocessingGroup" xmlns:wpi="http://schemas.microsoft.com/office/word/2010/wordprocessingInk" xmlns:wne="http://schemas.microsoft.com/office/word/2006/wordml" xmlns:wps="http://schemas.microsoft.com/office/word/2010/wordprocessingShape" mc:Ignorable="w14 w15 w16se w16cid wp14">
   <w:abstractNum w:abstractNumId="0" w15:restartNumberingAfterBreak="0">
+    <w:nsid w:val="0E4F2720"/>
+    <w:multiLevelType w:val="multilevel"/>
+    <w:tmpl w:val="40F09D74"/>
+    <w:lvl w:ilvl="0">
+      <w:start w:val="1"/>
+      <w:numFmt w:val="upperRoman"/>
+      <w:lvlText w:val="%1."/>
+      <w:lvlJc w:val="right"/>
+      <w:pPr>
+        <w:ind w:left="1440" w:hanging="360"/>
+      </w:pPr>
+      <w:rPr>
+        <w:rFonts w:hint="default"/>
+        <w:u w:val="none"/>
+      </w:rPr>
+    </w:lvl>
+    <w:lvl w:ilvl="1">
+      <w:start w:val="1"/>
+      <w:numFmt w:val="lowerLetter"/>
+      <w:lvlText w:val="%2."/>
+      <w:lvlJc w:val="left"/>
+      <w:pPr>
+        <w:ind w:left="2160" w:hanging="360"/>
+      </w:pPr>
+      <w:rPr>
+        <w:rFonts w:hint="default"/>
+        <w:u w:val="none"/>
+      </w:rPr>
+    </w:lvl>
+    <w:lvl w:ilvl="2">
+      <w:start w:val="1"/>
+      <w:numFmt w:val="lowerRoman"/>
+      <w:lvlText w:val="%3."/>
+      <w:lvlJc w:val="right"/>
+      <w:pPr>
+        <w:ind w:left="2880" w:hanging="360"/>
+      </w:pPr>
+      <w:rPr>
+        <w:rFonts w:hint="default"/>
+        <w:u w:val="none"/>
+      </w:rPr>
+    </w:lvl>
+    <w:lvl w:ilvl="3">
+      <w:start w:val="1"/>
+      <w:numFmt w:val="decimal"/>
+      <w:lvlText w:val="%4."/>
+      <w:lvlJc w:val="left"/>
+      <w:pPr>
+        <w:ind w:left="3600" w:hanging="360"/>
+      </w:pPr>
+      <w:rPr>
+        <w:rFonts w:hint="default"/>
+        <w:u w:val="none"/>
+      </w:rPr>
+    </w:lvl>
+    <w:lvl w:ilvl="4">
+      <w:start w:val="1"/>
+      <w:numFmt w:val="lowerLetter"/>
+      <w:lvlText w:val="%5."/>
+      <w:lvlJc w:val="left"/>
+      <w:pPr>
+        <w:ind w:left="4320" w:hanging="360"/>
+      </w:pPr>
+      <w:rPr>
+        <w:rFonts w:hint="default"/>
+        <w:u w:val="none"/>
+      </w:rPr>
+    </w:lvl>
+    <w:lvl w:ilvl="5">
+      <w:start w:val="1"/>
+      <w:numFmt w:val="lowerRoman"/>
+      <w:lvlText w:val="%6."/>
+      <w:lvlJc w:val="right"/>
+      <w:pPr>
+        <w:ind w:left="5040" w:hanging="360"/>
+      </w:pPr>
+      <w:rPr>
+        <w:rFonts w:hint="default"/>
+        <w:u w:val="none"/>
+      </w:rPr>
+    </w:lvl>
+    <w:lvl w:ilvl="6">
+      <w:start w:val="1"/>
+      <w:numFmt w:val="decimal"/>
+      <w:lvlText w:val="%7."/>
+      <w:lvlJc w:val="left"/>
+      <w:pPr>
+        <w:ind w:left="5760" w:hanging="360"/>
+      </w:pPr>
+      <w:rPr>
+        <w:rFonts w:hint="default"/>
+        <w:u w:val="none"/>
+      </w:rPr>
+    </w:lvl>
+    <w:lvl w:ilvl="7">
+      <w:start w:val="1"/>
+      <w:numFmt w:val="lowerLetter"/>
+      <w:lvlText w:val="%8."/>
+      <w:lvlJc w:val="left"/>
+      <w:pPr>
+        <w:ind w:left="6480" w:hanging="360"/>
+      </w:pPr>
+      <w:rPr>
+        <w:rFonts w:hint="default"/>
+        <w:u w:val="none"/>
+      </w:rPr>
+    </w:lvl>
+    <w:lvl w:ilvl="8">
+      <w:start w:val="1"/>
+      <w:numFmt w:val="lowerRoman"/>
+      <w:lvlText w:val="%9."/>
+      <w:lvlJc w:val="right"/>
+      <w:pPr>
+        <w:ind w:left="7200" w:hanging="360"/>
+      </w:pPr>
+      <w:rPr>
+        <w:rFonts w:hint="default"/>
+        <w:u w:val="none"/>
+      </w:rPr>
+    </w:lvl>
+  </w:abstractNum>
+  <w:abstractNum w:abstractNumId="1" w15:restartNumberingAfterBreak="0">
+    <w:nsid w:val="13235074"/>
+    <w:multiLevelType w:val="hybridMultilevel"/>
+    <w:tmpl w:val="70FCF1F2"/>
+    <w:lvl w:ilvl="0" w:tplc="4409000F">
+      <w:start w:val="1"/>
+      <w:numFmt w:val="decimal"/>
+      <w:lvlText w:val="%1."/>
+      <w:lvlJc w:val="left"/>
+      <w:pPr>
+        <w:ind w:left="720" w:hanging="360"/>
+      </w:pPr>
+    </w:lvl>
+    <w:lvl w:ilvl="1" w:tplc="44090019" w:tentative="1">
+      <w:start w:val="1"/>
+      <w:numFmt w:val="lowerLetter"/>
+      <w:lvlText w:val="%2."/>
+      <w:lvlJc w:val="left"/>
+      <w:pPr>
+        <w:ind w:left="1440" w:hanging="360"/>
+      </w:pPr>
+    </w:lvl>
+    <w:lvl w:ilvl="2" w:tplc="4409001B" w:tentative="1">
+      <w:start w:val="1"/>
+      <w:numFmt w:val="lowerRoman"/>
+      <w:lvlText w:val="%3."/>
+      <w:lvlJc w:val="right"/>
+      <w:pPr>
+        <w:ind w:left="2160" w:hanging="180"/>
+      </w:pPr>
+    </w:lvl>
+    <w:lvl w:ilvl="3" w:tplc="4409000F" w:tentative="1">
+      <w:start w:val="1"/>
+      <w:numFmt w:val="decimal"/>
+      <w:lvlText w:val="%4."/>
+      <w:lvlJc w:val="left"/>
+      <w:pPr>
+        <w:ind w:left="2880" w:hanging="360"/>
+      </w:pPr>
+    </w:lvl>
+    <w:lvl w:ilvl="4" w:tplc="44090019" w:tentative="1">
+      <w:start w:val="1"/>
+      <w:numFmt w:val="lowerLetter"/>
+      <w:lvlText w:val="%5."/>
+      <w:lvlJc w:val="left"/>
+      <w:pPr>
+        <w:ind w:left="3600" w:hanging="360"/>
+      </w:pPr>
+    </w:lvl>
+    <w:lvl w:ilvl="5" w:tplc="4409001B" w:tentative="1">
+      <w:start w:val="1"/>
+      <w:numFmt w:val="lowerRoman"/>
+      <w:lvlText w:val="%6."/>
+      <w:lvlJc w:val="right"/>
+      <w:pPr>
+        <w:ind w:left="4320" w:hanging="180"/>
+      </w:pPr>
+    </w:lvl>
+    <w:lvl w:ilvl="6" w:tplc="4409000F" w:tentative="1">
+      <w:start w:val="1"/>
+      <w:numFmt w:val="decimal"/>
+      <w:lvlText w:val="%7."/>
+      <w:lvlJc w:val="left"/>
+      <w:pPr>
+        <w:ind w:left="5040" w:hanging="360"/>
+      </w:pPr>
+    </w:lvl>
+    <w:lvl w:ilvl="7" w:tplc="44090019" w:tentative="1">
+      <w:start w:val="1"/>
+      <w:numFmt w:val="lowerLetter"/>
+      <w:lvlText w:val="%8."/>
+      <w:lvlJc w:val="left"/>
+      <w:pPr>
+        <w:ind w:left="5760" w:hanging="360"/>
+      </w:pPr>
+    </w:lvl>
+    <w:lvl w:ilvl="8" w:tplc="4409001B" w:tentative="1">
+      <w:start w:val="1"/>
+      <w:numFmt w:val="lowerRoman"/>
+      <w:lvlText w:val="%9."/>
+      <w:lvlJc w:val="right"/>
+      <w:pPr>
+        <w:ind w:left="6480" w:hanging="180"/>
+      </w:pPr>
+    </w:lvl>
+  </w:abstractNum>
+  <w:abstractNum w:abstractNumId="2" w15:restartNumberingAfterBreak="0">
+    <w:nsid w:val="24533D9E"/>
+    <w:multiLevelType w:val="multilevel"/>
+    <w:tmpl w:val="29EA38D4"/>
+    <w:lvl w:ilvl="0">
+      <w:start w:val="1"/>
+      <w:numFmt w:val="decimal"/>
+      <w:lvlText w:val="%1."/>
+      <w:lvlJc w:val="left"/>
+      <w:pPr>
+        <w:tabs>
+          <w:tab w:val="num" w:pos="720"/>
+        </w:tabs>
+        <w:ind w:left="720" w:hanging="360"/>
+      </w:pPr>
+    </w:lvl>
+    <w:lvl w:ilvl="1" w:tentative="1">
+      <w:start w:val="1"/>
+      <w:numFmt w:val="decimal"/>
+      <w:lvlText w:val="%2."/>
+      <w:lvlJc w:val="left"/>
+      <w:pPr>
+        <w:tabs>
+          <w:tab w:val="num" w:pos="1440"/>
+        </w:tabs>
+        <w:ind w:left="1440" w:hanging="360"/>
+      </w:pPr>
+    </w:lvl>
+    <w:lvl w:ilvl="2" w:tentative="1">
+      <w:start w:val="1"/>
+      <w:numFmt w:val="decimal"/>
+      <w:lvlText w:val="%3."/>
+      <w:lvlJc w:val="left"/>
+      <w:pPr>
+        <w:tabs>
+          <w:tab w:val="num" w:pos="2160"/>
+        </w:tabs>
+        <w:ind w:left="2160" w:hanging="360"/>
+      </w:pPr>
+    </w:lvl>
+    <w:lvl w:ilvl="3" w:tentative="1">
+      <w:start w:val="1"/>
+      <w:numFmt w:val="decimal"/>
+      <w:lvlText w:val="%4."/>
+      <w:lvlJc w:val="left"/>
+      <w:pPr>
+        <w:tabs>
+          <w:tab w:val="num" w:pos="2880"/>
+        </w:tabs>
+        <w:ind w:left="2880" w:hanging="360"/>
+      </w:pPr>
+    </w:lvl>
+    <w:lvl w:ilvl="4" w:tentative="1">
+      <w:start w:val="1"/>
+      <w:numFmt w:val="decimal"/>
+      <w:lvlText w:val="%5."/>
+      <w:lvlJc w:val="left"/>
+      <w:pPr>
+        <w:tabs>
+          <w:tab w:val="num" w:pos="3600"/>
+        </w:tabs>
+        <w:ind w:left="3600" w:hanging="360"/>
+      </w:pPr>
+    </w:lvl>
+    <w:lvl w:ilvl="5" w:tentative="1">
+      <w:start w:val="1"/>
+      <w:numFmt w:val="decimal"/>
+      <w:lvlText w:val="%6."/>
+      <w:lvlJc w:val="left"/>
+      <w:pPr>
+        <w:tabs>
+          <w:tab w:val="num" w:pos="4320"/>
+        </w:tabs>
+        <w:ind w:left="4320" w:hanging="360"/>
+      </w:pPr>
+    </w:lvl>
+    <w:lvl w:ilvl="6" w:tentative="1">
+      <w:start w:val="1"/>
+      <w:numFmt w:val="decimal"/>
+      <w:lvlText w:val="%7."/>
+      <w:lvlJc w:val="left"/>
+      <w:pPr>
+        <w:tabs>
+          <w:tab w:val="num" w:pos="5040"/>
+        </w:tabs>
+        <w:ind w:left="5040" w:hanging="360"/>
+      </w:pPr>
+    </w:lvl>
+    <w:lvl w:ilvl="7" w:tentative="1">
+      <w:start w:val="1"/>
+      <w:numFmt w:val="decimal"/>
+      <w:lvlText w:val="%8."/>
+      <w:lvlJc w:val="left"/>
+      <w:pPr>
+        <w:tabs>
+          <w:tab w:val="num" w:pos="5760"/>
+        </w:tabs>
+        <w:ind w:left="5760" w:hanging="360"/>
+      </w:pPr>
+    </w:lvl>
+    <w:lvl w:ilvl="8" w:tentative="1">
+      <w:start w:val="1"/>
+      <w:numFmt w:val="decimal"/>
+      <w:lvlText w:val="%9."/>
+      <w:lvlJc w:val="left"/>
+      <w:pPr>
+        <w:tabs>
+          <w:tab w:val="num" w:pos="6480"/>
+        </w:tabs>
+        <w:ind w:left="6480" w:hanging="360"/>
+      </w:pPr>
+    </w:lvl>
+  </w:abstractNum>
+  <w:abstractNum w:abstractNumId="3" w15:restartNumberingAfterBreak="0">
     <w:nsid w:val="2F452B65"/>
     <w:multiLevelType w:val="multilevel"/>
     <w:tmpl w:val="E6B8D8C0"/>
@@ -955,7 +1680,7 @@
       </w:rPr>
     </w:lvl>
   </w:abstractNum>
-  <w:abstractNum w:abstractNumId="1" w15:restartNumberingAfterBreak="0">
+  <w:abstractNum w:abstractNumId="4" w15:restartNumberingAfterBreak="0">
     <w:nsid w:val="31084A02"/>
     <w:multiLevelType w:val="multilevel"/>
     <w:tmpl w:val="01CE8694"/>
@@ -1068,7 +1793,7 @@
       </w:rPr>
     </w:lvl>
   </w:abstractNum>
-  <w:abstractNum w:abstractNumId="2" w15:restartNumberingAfterBreak="0">
+  <w:abstractNum w:abstractNumId="5" w15:restartNumberingAfterBreak="0">
     <w:nsid w:val="3BF42D55"/>
     <w:multiLevelType w:val="multilevel"/>
     <w:tmpl w:val="8FE83A46"/>
@@ -1181,7 +1906,7 @@
       </w:rPr>
     </w:lvl>
   </w:abstractNum>
-  <w:abstractNum w:abstractNumId="3" w15:restartNumberingAfterBreak="0">
+  <w:abstractNum w:abstractNumId="6" w15:restartNumberingAfterBreak="0">
     <w:nsid w:val="4CFC1924"/>
     <w:multiLevelType w:val="multilevel"/>
     <w:tmpl w:val="85D24230"/>
@@ -1294,7 +2019,7 @@
       </w:rPr>
     </w:lvl>
   </w:abstractNum>
-  <w:abstractNum w:abstractNumId="4" w15:restartNumberingAfterBreak="0">
+  <w:abstractNum w:abstractNumId="7" w15:restartNumberingAfterBreak="0">
     <w:nsid w:val="52E97837"/>
     <w:multiLevelType w:val="multilevel"/>
     <w:tmpl w:val="45869EFA"/>
@@ -1407,7 +2132,7 @@
       </w:rPr>
     </w:lvl>
   </w:abstractNum>
-  <w:abstractNum w:abstractNumId="5" w15:restartNumberingAfterBreak="0">
+  <w:abstractNum w:abstractNumId="8" w15:restartNumberingAfterBreak="0">
     <w:nsid w:val="5C266FBB"/>
     <w:multiLevelType w:val="multilevel"/>
     <w:tmpl w:val="6AAA5968"/>
@@ -1520,7 +2245,129 @@
       </w:rPr>
     </w:lvl>
   </w:abstractNum>
-  <w:abstractNum w:abstractNumId="6" w15:restartNumberingAfterBreak="0">
+  <w:abstractNum w:abstractNumId="9" w15:restartNumberingAfterBreak="0">
+    <w:nsid w:val="646F3FA7"/>
+    <w:multiLevelType w:val="multilevel"/>
+    <w:tmpl w:val="986AC7E8"/>
+    <w:lvl w:ilvl="0">
+      <w:start w:val="1"/>
+      <w:numFmt w:val="decimal"/>
+      <w:lvlText w:val="%1."/>
+      <w:lvlJc w:val="left"/>
+      <w:pPr>
+        <w:ind w:left="720" w:hanging="360"/>
+      </w:pPr>
+      <w:rPr>
+        <w:rFonts w:hint="default"/>
+        <w:u w:val="none"/>
+      </w:rPr>
+    </w:lvl>
+    <w:lvl w:ilvl="1">
+      <w:start w:val="1"/>
+      <w:numFmt w:val="lowerLetter"/>
+      <w:lvlText w:val="%2."/>
+      <w:lvlJc w:val="left"/>
+      <w:pPr>
+        <w:ind w:left="1440" w:hanging="360"/>
+      </w:pPr>
+      <w:rPr>
+        <w:rFonts w:hint="default"/>
+        <w:u w:val="none"/>
+      </w:rPr>
+    </w:lvl>
+    <w:lvl w:ilvl="2">
+      <w:start w:val="1"/>
+      <w:numFmt w:val="lowerRoman"/>
+      <w:lvlText w:val="%3."/>
+      <w:lvlJc w:val="right"/>
+      <w:pPr>
+        <w:ind w:left="2160" w:hanging="360"/>
+      </w:pPr>
+      <w:rPr>
+        <w:rFonts w:hint="default"/>
+        <w:u w:val="none"/>
+      </w:rPr>
+    </w:lvl>
+    <w:lvl w:ilvl="3">
+      <w:start w:val="1"/>
+      <w:numFmt w:val="decimal"/>
+      <w:lvlText w:val="%4."/>
+      <w:lvlJc w:val="left"/>
+      <w:pPr>
+        <w:ind w:left="2880" w:hanging="360"/>
+      </w:pPr>
+      <w:rPr>
+        <w:rFonts w:hint="default"/>
+        <w:u w:val="none"/>
+      </w:rPr>
+    </w:lvl>
+    <w:lvl w:ilvl="4">
+      <w:start w:val="1"/>
+      <w:numFmt w:val="lowerLetter"/>
+      <w:lvlText w:val="%5."/>
+      <w:lvlJc w:val="left"/>
+      <w:pPr>
+        <w:ind w:left="3600" w:hanging="360"/>
+      </w:pPr>
+      <w:rPr>
+        <w:rFonts w:hint="default"/>
+        <w:u w:val="none"/>
+      </w:rPr>
+    </w:lvl>
+    <w:lvl w:ilvl="5">
+      <w:start w:val="1"/>
+      <w:numFmt w:val="lowerRoman"/>
+      <w:lvlText w:val="%6."/>
+      <w:lvlJc w:val="right"/>
+      <w:pPr>
+        <w:ind w:left="4320" w:hanging="360"/>
+      </w:pPr>
+      <w:rPr>
+        <w:rFonts w:hint="default"/>
+        <w:u w:val="none"/>
+      </w:rPr>
+    </w:lvl>
+    <w:lvl w:ilvl="6">
+      <w:start w:val="1"/>
+      <w:numFmt w:val="decimal"/>
+      <w:lvlText w:val="%7."/>
+      <w:lvlJc w:val="left"/>
+      <w:pPr>
+        <w:ind w:left="5040" w:hanging="360"/>
+      </w:pPr>
+      <w:rPr>
+        <w:rFonts w:hint="default"/>
+        <w:u w:val="none"/>
+      </w:rPr>
+    </w:lvl>
+    <w:lvl w:ilvl="7">
+      <w:start w:val="1"/>
+      <w:numFmt w:val="lowerLetter"/>
+      <w:lvlText w:val="%8."/>
+      <w:lvlJc w:val="left"/>
+      <w:pPr>
+        <w:ind w:left="5760" w:hanging="360"/>
+      </w:pPr>
+      <w:rPr>
+        <w:rFonts w:hint="default"/>
+        <w:u w:val="none"/>
+      </w:rPr>
+    </w:lvl>
+    <w:lvl w:ilvl="8">
+      <w:start w:val="1"/>
+      <w:numFmt w:val="lowerRoman"/>
+      <w:lvlText w:val="%9."/>
+      <w:lvlJc w:val="right"/>
+      <w:pPr>
+        <w:ind w:left="6480" w:hanging="360"/>
+      </w:pPr>
+      <w:rPr>
+        <w:rFonts w:hint="default"/>
+        <w:u w:val="none"/>
+      </w:rPr>
+    </w:lvl>
+  </w:abstractNum>
+  <w:abstractNum w:abstractNumId="10" w15:restartNumberingAfterBreak="0">
     <w:nsid w:val="698846B8"/>
     <w:multiLevelType w:val="multilevel"/>
     <w:tmpl w:val="9A4CEBCA"/>
@@ -1633,32 +2480,51 @@
       </w:rPr>
     </w:lvl>
   </w:abstractNum>
-  <w:num w:numId="1" w16cid:durableId="1894534628">
+  <w:num w:numId="1">
+    <w:abstractNumId w:val="6"/>
+  </w:num>
+  <w:num w:numId="2">
     <w:abstractNumId w:val="3"/>
   </w:num>
-  <w:num w:numId="2" w16cid:durableId="1153371826">
-    <w:abstractNumId w:val="0"/>
+  <w:num w:numId="3">
+    <w:abstractNumId w:val="8"/>
   </w:num>
-  <w:num w:numId="3" w16cid:durableId="1835336766">
+  <w:num w:numId="4">
+    <w:abstractNumId w:val="4"/>
+  </w:num>
+  <w:num w:numId="5">
     <w:abstractNumId w:val="5"/>
   </w:num>
-  <w:num w:numId="4" w16cid:durableId="1270771024">
+  <w:num w:numId="6">
+    <w:abstractNumId w:val="10"/>
+  </w:num>
+  <w:num w:numId="7">
+    <w:abstractNumId w:val="7"/>
+  </w:num>
+  <w:num w:numId="8">
     <w:abstractNumId w:val="1"/>
   </w:num>
-  <w:num w:numId="5" w16cid:durableId="1700156468">
+  <w:num w:numId="9">
     <w:abstractNumId w:val="2"/>
+    <w:lvlOverride w:ilvl="0">
+      <w:lvl w:ilvl="0">
+        <w:numFmt w:val="upperRoman"/>
+        <w:lvlText w:val="%1."/>
+        <w:lvlJc w:val="right"/>
+      </w:lvl>
+    </w:lvlOverride>
   </w:num>
-  <w:num w:numId="6" w16cid:durableId="1357392592">
-    <w:abstractNumId w:val="6"/>
+  <w:num w:numId="10">
+    <w:abstractNumId w:val="9"/>
   </w:num>
-  <w:num w:numId="7" w16cid:durableId="769591938">
-    <w:abstractNumId w:val="4"/>
+  <w:num w:numId="11">
+    <w:abstractNumId w:val="0"/>
   </w:num>
 </w:numbering>
 </file>
 
 <file path=word/styles.xml><?xml version="1.0" encoding="utf-8"?>
-<w:styles xmlns:mc="http://schemas.openxmlformats.org/markup-compatibility/2006" xmlns:r="http://schemas.openxmlformats.org/officeDocument/2006/relationships" xmlns:w="http://schemas.openxmlformats.org/wordprocessingml/2006/main" xmlns:w14="http://schemas.microsoft.com/office/word/2010/wordml" xmlns:w15="http://schemas.microsoft.com/office/word/2012/wordml" xmlns:w16cex="http://schemas.microsoft.com/office/word/2018/wordml/cex" xmlns:w16cid="http://schemas.microsoft.com/office/word/2016/wordml/cid" xmlns:w16="http://schemas.microsoft.com/office/word/2018/wordml" xmlns:w16sdtdh="http://schemas.microsoft.com/office/word/2020/wordml/sdtdatahash" xmlns:w16se="http://schemas.microsoft.com/office/word/2015/wordml/symex" mc:Ignorable="w14 w15 w16se w16cid w16 w16cex w16sdtdh">
+<w:styles xmlns:mc="http://schemas.openxmlformats.org/markup-compatibility/2006" xmlns:r="http://schemas.openxmlformats.org/officeDocument/2006/relationships" xmlns:w="http://schemas.openxmlformats.org/wordprocessingml/2006/main" xmlns:w14="http://schemas.microsoft.com/office/word/2010/wordml" xmlns:w15="http://schemas.microsoft.com/office/word/2012/wordml" xmlns:w16cid="http://schemas.microsoft.com/office/word/2016/wordml/cid" xmlns:w16se="http://schemas.microsoft.com/office/word/2015/wordml/symex" mc:Ignorable="w14 w15 w16se w16cid">
   <w:docDefaults>
     <w:rPrDefault>
       <w:rPr>
@@ -2055,6 +2921,7 @@
   <w:style w:type="paragraph" w:default="1" w:styleId="Normal">
     <w:name w:val="Normal"/>
     <w:qFormat/>
+    <w:rsid w:val="004843F5"/>
   </w:style>
   <w:style w:type="paragraph" w:styleId="Heading1">
     <w:name w:val="heading 1"/>
@@ -2254,6 +3121,34 @@
         <w:right w:w="100" w:type="dxa"/>
       </w:tblCellMar>
     </w:tblPr>
+  </w:style>
+  <w:style w:type="paragraph" w:styleId="ListParagraph">
+    <w:name w:val="List Paragraph"/>
+    <w:basedOn w:val="Normal"/>
+    <w:uiPriority w:val="34"/>
+    <w:qFormat/>
+    <w:rsid w:val="004843F5"/>
+    <w:pPr>
+      <w:ind w:left="720"/>
+      <w:contextualSpacing/>
+    </w:pPr>
+  </w:style>
+  <w:style w:type="paragraph" w:styleId="NormalWeb">
+    <w:name w:val="Normal (Web)"/>
+    <w:basedOn w:val="Normal"/>
+    <w:uiPriority w:val="99"/>
+    <w:semiHidden/>
+    <w:unhideWhenUsed/>
+    <w:rsid w:val="004843F5"/>
+    <w:pPr>
+      <w:spacing w:before="100" w:beforeAutospacing="1" w:after="100" w:afterAutospacing="1" w:line="240" w:lineRule="auto"/>
+    </w:pPr>
+    <w:rPr>
+      <w:rFonts w:ascii="Times New Roman" w:eastAsia="Times New Roman" w:hAnsi="Times New Roman" w:cs="Times New Roman"/>
+      <w:sz w:val="24"/>
+      <w:szCs w:val="24"/>
+      <w:lang w:val="en-MY" w:eastAsia="en-MY"/>
+    </w:rPr>
   </w:style>
 </w:styles>
 </file>

</xml_diff>

<commit_message>
Table of Contents and Process of Define in DT
</commit_message>
<xml_diff>
--- a/Group 4 - AI Proposal.docx
+++ b/Group 4 - AI Proposal.docx
@@ -1,19 +1,20 @@
 
 <file path=word/document.xml><?xml version="1.0" encoding="utf-8"?>
-<w:document xmlns:wpc="http://schemas.microsoft.com/office/word/2010/wordprocessingCanvas" xmlns:cx="http://schemas.microsoft.com/office/drawing/2014/chartex" xmlns:cx1="http://schemas.microsoft.com/office/drawing/2015/9/8/chartex" xmlns:cx2="http://schemas.microsoft.com/office/drawing/2015/10/21/chartex" xmlns:cx3="http://schemas.microsoft.com/office/drawing/2016/5/9/chartex" xmlns:cx4="http://schemas.microsoft.com/office/drawing/2016/5/10/chartex" xmlns:cx5="http://schemas.microsoft.com/office/drawing/2016/5/11/chartex" xmlns:cx6="http://schemas.microsoft.com/office/drawing/2016/5/12/chartex" xmlns:cx7="http://schemas.microsoft.com/office/drawing/2016/5/13/chartex" xmlns:cx8="http://schemas.microsoft.com/office/drawing/2016/5/14/chartex" xmlns:mc="http://schemas.openxmlformats.org/markup-compatibility/2006" xmlns:aink="http://schemas.microsoft.com/office/drawing/2016/ink" xmlns:am3d="http://schemas.microsoft.com/office/drawing/2017/model3d" xmlns:o="urn:schemas-microsoft-com:office:office" xmlns:r="http://schemas.openxmlformats.org/officeDocument/2006/relationships" xmlns:m="http://schemas.openxmlformats.org/officeDocument/2006/math" xmlns:v="urn:schemas-microsoft-com:vml" xmlns:wp14="http://schemas.microsoft.com/office/word/2010/wordprocessingDrawing" xmlns:wp="http://schemas.openxmlformats.org/drawingml/2006/wordprocessingDrawing" xmlns:w10="urn:schemas-microsoft-com:office:word" xmlns:w="http://schemas.openxmlformats.org/wordprocessingml/2006/main" xmlns:w14="http://schemas.microsoft.com/office/word/2010/wordml" xmlns:w15="http://schemas.microsoft.com/office/word/2012/wordml" xmlns:w16cid="http://schemas.microsoft.com/office/word/2016/wordml/cid" xmlns:w16se="http://schemas.microsoft.com/office/word/2015/wordml/symex" xmlns:wpg="http://schemas.microsoft.com/office/word/2010/wordprocessingGroup" xmlns:wpi="http://schemas.microsoft.com/office/word/2010/wordprocessingInk" xmlns:wne="http://schemas.microsoft.com/office/word/2006/wordml" xmlns:wps="http://schemas.microsoft.com/office/word/2010/wordprocessingShape" mc:Ignorable="w14 w15 w16se w16cid wp14">
+<w:document xmlns:wpc="http://schemas.microsoft.com/office/word/2010/wordprocessingCanvas" xmlns:cx="http://schemas.microsoft.com/office/drawing/2014/chartex" xmlns:cx1="http://schemas.microsoft.com/office/drawing/2015/9/8/chartex" xmlns:cx2="http://schemas.microsoft.com/office/drawing/2015/10/21/chartex" xmlns:cx3="http://schemas.microsoft.com/office/drawing/2016/5/9/chartex" xmlns:cx4="http://schemas.microsoft.com/office/drawing/2016/5/10/chartex" xmlns:cx5="http://schemas.microsoft.com/office/drawing/2016/5/11/chartex" xmlns:cx6="http://schemas.microsoft.com/office/drawing/2016/5/12/chartex" xmlns:cx7="http://schemas.microsoft.com/office/drawing/2016/5/13/chartex" xmlns:cx8="http://schemas.microsoft.com/office/drawing/2016/5/14/chartex" xmlns:mc="http://schemas.openxmlformats.org/markup-compatibility/2006" xmlns:aink="http://schemas.microsoft.com/office/drawing/2016/ink" xmlns:am3d="http://schemas.microsoft.com/office/drawing/2017/model3d" xmlns:o="urn:schemas-microsoft-com:office:office" xmlns:oel="http://schemas.microsoft.com/office/2019/extlst" xmlns:r="http://schemas.openxmlformats.org/officeDocument/2006/relationships" xmlns:m="http://schemas.openxmlformats.org/officeDocument/2006/math" xmlns:v="urn:schemas-microsoft-com:vml" xmlns:wp14="http://schemas.microsoft.com/office/word/2010/wordprocessingDrawing" xmlns:wp="http://schemas.openxmlformats.org/drawingml/2006/wordprocessingDrawing" xmlns:w10="urn:schemas-microsoft-com:office:word" xmlns:w="http://schemas.openxmlformats.org/wordprocessingml/2006/main" xmlns:w14="http://schemas.microsoft.com/office/word/2010/wordml" xmlns:w15="http://schemas.microsoft.com/office/word/2012/wordml" xmlns:w16cex="http://schemas.microsoft.com/office/word/2018/wordml/cex" xmlns:w16cid="http://schemas.microsoft.com/office/word/2016/wordml/cid" xmlns:w16="http://schemas.microsoft.com/office/word/2018/wordml" xmlns:w16sdtdh="http://schemas.microsoft.com/office/word/2020/wordml/sdtdatahash" xmlns:w16se="http://schemas.microsoft.com/office/word/2015/wordml/symex" xmlns:wpg="http://schemas.microsoft.com/office/word/2010/wordprocessingGroup" xmlns:wpi="http://schemas.microsoft.com/office/word/2010/wordprocessingInk" xmlns:wne="http://schemas.microsoft.com/office/word/2006/wordml" xmlns:wps="http://schemas.microsoft.com/office/word/2010/wordprocessingShape" mc:Ignorable="w14 w15 w16se w16cid w16 w16cex w16sdtdh wp14">
   <w:body>
     <w:p>
       <w:pPr>
         <w:ind w:right="-1545"/>
         <w:jc w:val="center"/>
         <w:rPr>
-          <w:rFonts w:ascii="Times New Roman" w:eastAsia="Times New Roman" w:hAnsi="Times New Roman" w:cs="Times New Roman"/>
+          <w:rFonts w:asciiTheme="majorBidi" w:eastAsia="Times New Roman" w:hAnsiTheme="majorBidi" w:cstheme="majorBidi"/>
           <w:sz w:val="20"/>
           <w:szCs w:val="20"/>
         </w:rPr>
       </w:pPr>
       <w:r>
         <w:rPr>
+          <w:rFonts w:asciiTheme="majorBidi" w:hAnsiTheme="majorBidi" w:cstheme="majorBidi"/>
           <w:noProof/>
         </w:rPr>
         <w:drawing>
@@ -64,23 +65,31 @@
     <w:p>
       <w:pPr>
         <w:jc w:val="both"/>
+        <w:rPr>
+          <w:rFonts w:asciiTheme="majorBidi" w:hAnsiTheme="majorBidi" w:cstheme="majorBidi"/>
+        </w:rPr>
       </w:pPr>
     </w:p>
     <w:p>
       <w:pPr>
         <w:jc w:val="both"/>
+        <w:rPr>
+          <w:rFonts w:asciiTheme="majorBidi" w:hAnsiTheme="majorBidi" w:cstheme="majorBidi"/>
+        </w:rPr>
       </w:pPr>
     </w:p>
     <w:p>
       <w:pPr>
         <w:jc w:val="center"/>
         <w:rPr>
+          <w:rFonts w:asciiTheme="majorBidi" w:hAnsiTheme="majorBidi" w:cstheme="majorBidi"/>
           <w:sz w:val="28"/>
           <w:szCs w:val="28"/>
         </w:rPr>
       </w:pPr>
       <w:r>
         <w:rPr>
+          <w:rFonts w:asciiTheme="majorBidi" w:hAnsiTheme="majorBidi" w:cstheme="majorBidi"/>
           <w:sz w:val="28"/>
           <w:szCs w:val="28"/>
         </w:rPr>
@@ -91,6 +100,7 @@
       <w:pPr>
         <w:jc w:val="center"/>
         <w:rPr>
+          <w:rFonts w:asciiTheme="majorBidi" w:hAnsiTheme="majorBidi" w:cstheme="majorBidi"/>
           <w:sz w:val="28"/>
           <w:szCs w:val="28"/>
         </w:rPr>
@@ -100,6 +110,7 @@
       <w:pPr>
         <w:jc w:val="center"/>
         <w:rPr>
+          <w:rFonts w:asciiTheme="majorBidi" w:hAnsiTheme="majorBidi" w:cstheme="majorBidi"/>
           <w:sz w:val="28"/>
           <w:szCs w:val="28"/>
         </w:rPr>
@@ -109,6 +120,7 @@
       <w:pPr>
         <w:jc w:val="center"/>
         <w:rPr>
+          <w:rFonts w:asciiTheme="majorBidi" w:hAnsiTheme="majorBidi" w:cstheme="majorBidi"/>
           <w:b/>
           <w:sz w:val="48"/>
           <w:szCs w:val="48"/>
@@ -117,6 +129,7 @@
       </w:pPr>
       <w:r>
         <w:rPr>
+          <w:rFonts w:asciiTheme="majorBidi" w:hAnsiTheme="majorBidi" w:cstheme="majorBidi"/>
           <w:b/>
           <w:sz w:val="48"/>
           <w:szCs w:val="48"/>
@@ -129,6 +142,7 @@
       <w:pPr>
         <w:jc w:val="center"/>
         <w:rPr>
+          <w:rFonts w:asciiTheme="majorBidi" w:hAnsiTheme="majorBidi" w:cstheme="majorBidi"/>
           <w:b/>
           <w:sz w:val="48"/>
           <w:szCs w:val="48"/>
@@ -140,6 +154,7 @@
       <w:pPr>
         <w:jc w:val="center"/>
         <w:rPr>
+          <w:rFonts w:asciiTheme="majorBidi" w:hAnsiTheme="majorBidi" w:cstheme="majorBidi"/>
           <w:b/>
           <w:u w:val="single"/>
         </w:rPr>
@@ -149,6 +164,7 @@
       <w:pPr>
         <w:jc w:val="center"/>
         <w:rPr>
+          <w:rFonts w:asciiTheme="majorBidi" w:hAnsiTheme="majorBidi" w:cstheme="majorBidi"/>
           <w:b/>
           <w:sz w:val="40"/>
           <w:szCs w:val="40"/>
@@ -156,6 +172,7 @@
       </w:pPr>
       <w:r>
         <w:rPr>
+          <w:rFonts w:asciiTheme="majorBidi" w:hAnsiTheme="majorBidi" w:cstheme="majorBidi"/>
           <w:b/>
           <w:sz w:val="40"/>
           <w:szCs w:val="40"/>
@@ -167,6 +184,7 @@
       <w:pPr>
         <w:jc w:val="center"/>
         <w:rPr>
+          <w:rFonts w:asciiTheme="majorBidi" w:hAnsiTheme="majorBidi" w:cstheme="majorBidi"/>
           <w:b/>
           <w:sz w:val="36"/>
           <w:szCs w:val="36"/>
@@ -174,6 +192,7 @@
       </w:pPr>
       <w:r>
         <w:rPr>
+          <w:rFonts w:asciiTheme="majorBidi" w:hAnsiTheme="majorBidi" w:cstheme="majorBidi"/>
           <w:b/>
           <w:sz w:val="36"/>
           <w:szCs w:val="36"/>
@@ -185,6 +204,7 @@
       <w:pPr>
         <w:jc w:val="center"/>
         <w:rPr>
+          <w:rFonts w:asciiTheme="majorBidi" w:hAnsiTheme="majorBidi" w:cstheme="majorBidi"/>
           <w:b/>
           <w:sz w:val="40"/>
           <w:szCs w:val="40"/>
@@ -195,6 +215,7 @@
       <w:pPr>
         <w:jc w:val="center"/>
         <w:rPr>
+          <w:rFonts w:asciiTheme="majorBidi" w:hAnsiTheme="majorBidi" w:cstheme="majorBidi"/>
           <w:b/>
           <w:sz w:val="36"/>
           <w:szCs w:val="36"/>
@@ -202,6 +223,7 @@
       </w:pPr>
       <w:r>
         <w:rPr>
+          <w:rFonts w:asciiTheme="majorBidi" w:hAnsiTheme="majorBidi" w:cstheme="majorBidi"/>
           <w:b/>
           <w:sz w:val="40"/>
           <w:szCs w:val="40"/>
@@ -210,6 +232,7 @@
       </w:r>
       <w:r>
         <w:rPr>
+          <w:rFonts w:asciiTheme="majorBidi" w:hAnsiTheme="majorBidi" w:cstheme="majorBidi"/>
           <w:b/>
           <w:sz w:val="36"/>
           <w:szCs w:val="36"/>
@@ -220,6 +243,9 @@
     <w:p>
       <w:pPr>
         <w:jc w:val="both"/>
+        <w:rPr>
+          <w:rFonts w:asciiTheme="majorBidi" w:hAnsiTheme="majorBidi" w:cstheme="majorBidi"/>
+        </w:rPr>
       </w:pPr>
     </w:p>
     <w:p>
@@ -227,7 +253,7 @@
         <w:spacing w:after="155"/>
         <w:jc w:val="both"/>
         <w:rPr>
-          <w:rFonts w:ascii="Times New Roman" w:eastAsia="Times New Roman" w:hAnsi="Times New Roman" w:cs="Times New Roman"/>
+          <w:rFonts w:asciiTheme="majorBidi" w:eastAsia="Times New Roman" w:hAnsiTheme="majorBidi" w:cstheme="majorBidi"/>
           <w:b/>
           <w:sz w:val="36"/>
           <w:szCs w:val="36"/>
@@ -274,7 +300,7 @@
               <w:widowControl w:val="0"/>
               <w:jc w:val="both"/>
               <w:rPr>
-                <w:rFonts w:ascii="Times New Roman" w:eastAsia="Times New Roman" w:hAnsi="Times New Roman" w:cs="Times New Roman"/>
+                <w:rFonts w:asciiTheme="majorBidi" w:eastAsia="Times New Roman" w:hAnsiTheme="majorBidi" w:cstheme="majorBidi"/>
                 <w:b/>
                 <w:sz w:val="24"/>
                 <w:szCs w:val="24"/>
@@ -282,7 +308,7 @@
             </w:pPr>
             <w:r>
               <w:rPr>
-                <w:rFonts w:ascii="Times New Roman" w:eastAsia="Times New Roman" w:hAnsi="Times New Roman" w:cs="Times New Roman"/>
+                <w:rFonts w:asciiTheme="majorBidi" w:eastAsia="Times New Roman" w:hAnsiTheme="majorBidi" w:cstheme="majorBidi"/>
                 <w:b/>
                 <w:sz w:val="24"/>
                 <w:szCs w:val="24"/>
@@ -307,7 +333,7 @@
               <w:widowControl w:val="0"/>
               <w:jc w:val="both"/>
               <w:rPr>
-                <w:rFonts w:ascii="Times New Roman" w:eastAsia="Times New Roman" w:hAnsi="Times New Roman" w:cs="Times New Roman"/>
+                <w:rFonts w:asciiTheme="majorBidi" w:eastAsia="Times New Roman" w:hAnsiTheme="majorBidi" w:cstheme="majorBidi"/>
                 <w:b/>
                 <w:sz w:val="24"/>
                 <w:szCs w:val="24"/>
@@ -315,7 +341,7 @@
             </w:pPr>
             <w:r>
               <w:rPr>
-                <w:rFonts w:ascii="Times New Roman" w:eastAsia="Times New Roman" w:hAnsi="Times New Roman" w:cs="Times New Roman"/>
+                <w:rFonts w:asciiTheme="majorBidi" w:eastAsia="Times New Roman" w:hAnsiTheme="majorBidi" w:cstheme="majorBidi"/>
                 <w:b/>
                 <w:sz w:val="24"/>
                 <w:szCs w:val="24"/>
@@ -345,14 +371,14 @@
               <w:widowControl w:val="0"/>
               <w:jc w:val="both"/>
               <w:rPr>
-                <w:rFonts w:ascii="Times New Roman" w:eastAsia="Times New Roman" w:hAnsi="Times New Roman" w:cs="Times New Roman"/>
+                <w:rFonts w:asciiTheme="majorBidi" w:eastAsia="Times New Roman" w:hAnsiTheme="majorBidi" w:cstheme="majorBidi"/>
                 <w:sz w:val="24"/>
                 <w:szCs w:val="24"/>
               </w:rPr>
             </w:pPr>
             <w:r>
               <w:rPr>
-                <w:rFonts w:ascii="Times New Roman" w:eastAsia="Times New Roman" w:hAnsi="Times New Roman" w:cs="Times New Roman"/>
+                <w:rFonts w:asciiTheme="majorBidi" w:eastAsia="Times New Roman" w:hAnsiTheme="majorBidi" w:cstheme="majorBidi"/>
                 <w:sz w:val="24"/>
                 <w:szCs w:val="24"/>
               </w:rPr>
@@ -376,14 +402,14 @@
               <w:widowControl w:val="0"/>
               <w:jc w:val="both"/>
               <w:rPr>
-                <w:rFonts w:ascii="Times New Roman" w:eastAsia="Times New Roman" w:hAnsi="Times New Roman" w:cs="Times New Roman"/>
+                <w:rFonts w:asciiTheme="majorBidi" w:eastAsia="Times New Roman" w:hAnsiTheme="majorBidi" w:cstheme="majorBidi"/>
                 <w:sz w:val="24"/>
                 <w:szCs w:val="24"/>
               </w:rPr>
             </w:pPr>
             <w:r>
               <w:rPr>
-                <w:rFonts w:ascii="Times New Roman" w:eastAsia="Times New Roman" w:hAnsi="Times New Roman" w:cs="Times New Roman"/>
+                <w:rFonts w:asciiTheme="majorBidi" w:eastAsia="Times New Roman" w:hAnsiTheme="majorBidi" w:cstheme="majorBidi"/>
                 <w:sz w:val="24"/>
                 <w:szCs w:val="24"/>
               </w:rPr>
@@ -412,14 +438,14 @@
               <w:widowControl w:val="0"/>
               <w:jc w:val="both"/>
               <w:rPr>
-                <w:rFonts w:ascii="Times New Roman" w:eastAsia="Times New Roman" w:hAnsi="Times New Roman" w:cs="Times New Roman"/>
+                <w:rFonts w:asciiTheme="majorBidi" w:eastAsia="Times New Roman" w:hAnsiTheme="majorBidi" w:cstheme="majorBidi"/>
                 <w:sz w:val="24"/>
                 <w:szCs w:val="24"/>
               </w:rPr>
             </w:pPr>
             <w:r>
               <w:rPr>
-                <w:rFonts w:ascii="Times New Roman" w:eastAsia="Times New Roman" w:hAnsi="Times New Roman" w:cs="Times New Roman"/>
+                <w:rFonts w:asciiTheme="majorBidi" w:eastAsia="Times New Roman" w:hAnsiTheme="majorBidi" w:cstheme="majorBidi"/>
                 <w:sz w:val="24"/>
                 <w:szCs w:val="24"/>
               </w:rPr>
@@ -443,14 +469,14 @@
               <w:widowControl w:val="0"/>
               <w:jc w:val="both"/>
               <w:rPr>
-                <w:rFonts w:ascii="Times New Roman" w:eastAsia="Times New Roman" w:hAnsi="Times New Roman" w:cs="Times New Roman"/>
+                <w:rFonts w:asciiTheme="majorBidi" w:eastAsia="Times New Roman" w:hAnsiTheme="majorBidi" w:cstheme="majorBidi"/>
                 <w:sz w:val="24"/>
                 <w:szCs w:val="24"/>
               </w:rPr>
             </w:pPr>
             <w:r>
               <w:rPr>
-                <w:rFonts w:ascii="Times New Roman" w:eastAsia="Times New Roman" w:hAnsi="Times New Roman" w:cs="Times New Roman"/>
+                <w:rFonts w:asciiTheme="majorBidi" w:eastAsia="Times New Roman" w:hAnsiTheme="majorBidi" w:cstheme="majorBidi"/>
                 <w:sz w:val="24"/>
                 <w:szCs w:val="24"/>
               </w:rPr>
@@ -479,14 +505,14 @@
               <w:widowControl w:val="0"/>
               <w:jc w:val="both"/>
               <w:rPr>
-                <w:rFonts w:ascii="Times New Roman" w:eastAsia="Times New Roman" w:hAnsi="Times New Roman" w:cs="Times New Roman"/>
+                <w:rFonts w:asciiTheme="majorBidi" w:eastAsia="Times New Roman" w:hAnsiTheme="majorBidi" w:cstheme="majorBidi"/>
                 <w:sz w:val="24"/>
                 <w:szCs w:val="24"/>
               </w:rPr>
             </w:pPr>
             <w:r>
               <w:rPr>
-                <w:rFonts w:ascii="Times New Roman" w:eastAsia="Times New Roman" w:hAnsi="Times New Roman" w:cs="Times New Roman"/>
+                <w:rFonts w:asciiTheme="majorBidi" w:eastAsia="Times New Roman" w:hAnsiTheme="majorBidi" w:cstheme="majorBidi"/>
                 <w:sz w:val="24"/>
                 <w:szCs w:val="24"/>
               </w:rPr>
@@ -510,14 +536,14 @@
               <w:widowControl w:val="0"/>
               <w:jc w:val="both"/>
               <w:rPr>
-                <w:rFonts w:ascii="Times New Roman" w:eastAsia="Times New Roman" w:hAnsi="Times New Roman" w:cs="Times New Roman"/>
+                <w:rFonts w:asciiTheme="majorBidi" w:eastAsia="Times New Roman" w:hAnsiTheme="majorBidi" w:cstheme="majorBidi"/>
                 <w:sz w:val="24"/>
                 <w:szCs w:val="24"/>
               </w:rPr>
             </w:pPr>
             <w:r>
               <w:rPr>
-                <w:rFonts w:ascii="Times New Roman" w:eastAsia="Times New Roman" w:hAnsi="Times New Roman" w:cs="Times New Roman"/>
+                <w:rFonts w:asciiTheme="majorBidi" w:eastAsia="Times New Roman" w:hAnsiTheme="majorBidi" w:cstheme="majorBidi"/>
                 <w:sz w:val="24"/>
                 <w:szCs w:val="24"/>
               </w:rPr>
@@ -546,14 +572,14 @@
               <w:widowControl w:val="0"/>
               <w:jc w:val="both"/>
               <w:rPr>
-                <w:rFonts w:ascii="Times New Roman" w:eastAsia="Times New Roman" w:hAnsi="Times New Roman" w:cs="Times New Roman"/>
+                <w:rFonts w:asciiTheme="majorBidi" w:eastAsia="Times New Roman" w:hAnsiTheme="majorBidi" w:cstheme="majorBidi"/>
                 <w:sz w:val="24"/>
                 <w:szCs w:val="24"/>
               </w:rPr>
             </w:pPr>
             <w:r>
               <w:rPr>
-                <w:rFonts w:ascii="Times New Roman" w:eastAsia="Times New Roman" w:hAnsi="Times New Roman" w:cs="Times New Roman"/>
+                <w:rFonts w:asciiTheme="majorBidi" w:eastAsia="Times New Roman" w:hAnsiTheme="majorBidi" w:cstheme="majorBidi"/>
                 <w:sz w:val="24"/>
                 <w:szCs w:val="24"/>
               </w:rPr>
@@ -577,14 +603,14 @@
               <w:widowControl w:val="0"/>
               <w:jc w:val="both"/>
               <w:rPr>
-                <w:rFonts w:ascii="Times New Roman" w:eastAsia="Times New Roman" w:hAnsi="Times New Roman" w:cs="Times New Roman"/>
+                <w:rFonts w:asciiTheme="majorBidi" w:eastAsia="Times New Roman" w:hAnsiTheme="majorBidi" w:cstheme="majorBidi"/>
                 <w:sz w:val="24"/>
                 <w:szCs w:val="24"/>
               </w:rPr>
             </w:pPr>
             <w:r>
               <w:rPr>
-                <w:rFonts w:ascii="Times New Roman" w:eastAsia="Times New Roman" w:hAnsi="Times New Roman" w:cs="Times New Roman"/>
+                <w:rFonts w:asciiTheme="majorBidi" w:eastAsia="Times New Roman" w:hAnsiTheme="majorBidi" w:cstheme="majorBidi"/>
                 <w:sz w:val="24"/>
                 <w:szCs w:val="24"/>
               </w:rPr>
@@ -613,14 +639,14 @@
               <w:widowControl w:val="0"/>
               <w:jc w:val="both"/>
               <w:rPr>
-                <w:rFonts w:ascii="Times New Roman" w:eastAsia="Times New Roman" w:hAnsi="Times New Roman" w:cs="Times New Roman"/>
+                <w:rFonts w:asciiTheme="majorBidi" w:eastAsia="Times New Roman" w:hAnsiTheme="majorBidi" w:cstheme="majorBidi"/>
                 <w:sz w:val="24"/>
                 <w:szCs w:val="24"/>
               </w:rPr>
             </w:pPr>
             <w:r>
               <w:rPr>
-                <w:rFonts w:ascii="Times New Roman" w:eastAsia="Times New Roman" w:hAnsi="Times New Roman" w:cs="Times New Roman"/>
+                <w:rFonts w:asciiTheme="majorBidi" w:eastAsia="Times New Roman" w:hAnsiTheme="majorBidi" w:cstheme="majorBidi"/>
                 <w:sz w:val="24"/>
                 <w:szCs w:val="24"/>
               </w:rPr>
@@ -644,14 +670,14 @@
               <w:widowControl w:val="0"/>
               <w:jc w:val="both"/>
               <w:rPr>
-                <w:rFonts w:ascii="Times New Roman" w:eastAsia="Times New Roman" w:hAnsi="Times New Roman" w:cs="Times New Roman"/>
+                <w:rFonts w:asciiTheme="majorBidi" w:eastAsia="Times New Roman" w:hAnsiTheme="majorBidi" w:cstheme="majorBidi"/>
                 <w:sz w:val="24"/>
                 <w:szCs w:val="24"/>
               </w:rPr>
             </w:pPr>
             <w:r>
               <w:rPr>
-                <w:rFonts w:ascii="Times New Roman" w:eastAsia="Times New Roman" w:hAnsi="Times New Roman" w:cs="Times New Roman"/>
+                <w:rFonts w:asciiTheme="majorBidi" w:eastAsia="Times New Roman" w:hAnsiTheme="majorBidi" w:cstheme="majorBidi"/>
                 <w:sz w:val="24"/>
                 <w:szCs w:val="24"/>
               </w:rPr>
@@ -664,22 +690,1789 @@
     <w:p>
       <w:pPr>
         <w:jc w:val="both"/>
+        <w:rPr>
+          <w:rFonts w:asciiTheme="majorBidi" w:hAnsiTheme="majorBidi" w:cstheme="majorBidi"/>
+        </w:rPr>
       </w:pPr>
     </w:p>
     <w:p>
       <w:pPr>
         <w:jc w:val="both"/>
+        <w:rPr>
+          <w:rFonts w:asciiTheme="majorBidi" w:hAnsiTheme="majorBidi" w:cstheme="majorBidi"/>
+        </w:rPr>
       </w:pPr>
     </w:p>
     <w:p>
       <w:pPr>
         <w:jc w:val="both"/>
-      </w:pPr>
-    </w:p>
+        <w:rPr>
+          <w:rFonts w:asciiTheme="majorBidi" w:hAnsiTheme="majorBidi" w:cstheme="majorBidi"/>
+        </w:rPr>
+      </w:pPr>
+    </w:p>
+    <w:p>
+      <w:pPr>
+        <w:jc w:val="center"/>
+        <w:rPr>
+          <w:rFonts w:asciiTheme="majorBidi" w:hAnsiTheme="majorBidi" w:cstheme="majorBidi"/>
+          <w:b/>
+          <w:bCs/>
+        </w:rPr>
+      </w:pPr>
+      <w:r>
+        <w:rPr>
+          <w:rFonts w:asciiTheme="majorBidi" w:hAnsiTheme="majorBidi" w:cstheme="majorBidi"/>
+        </w:rPr>
+        <w:br w:type="column"/>
+      </w:r>
+      <w:r>
+        <w:rPr>
+          <w:rFonts w:asciiTheme="majorBidi" w:hAnsiTheme="majorBidi" w:cstheme="majorBidi"/>
+          <w:b/>
+          <w:bCs/>
+        </w:rPr>
+        <w:lastRenderedPageBreak/>
+        <w:t>Contents</w:t>
+      </w:r>
+    </w:p>
+    <w:p>
+      <w:pPr>
+        <w:jc w:val="center"/>
+        <w:rPr>
+          <w:rFonts w:asciiTheme="majorBidi" w:hAnsiTheme="majorBidi" w:cstheme="majorBidi"/>
+          <w:b/>
+          <w:bCs/>
+        </w:rPr>
+      </w:pPr>
+    </w:p>
+    <w:tbl>
+      <w:tblPr>
+        <w:tblStyle w:val="TableGrid"/>
+        <w:tblW w:w="0" w:type="auto"/>
+        <w:tblLook w:val="04A0" w:firstRow="1" w:lastRow="0" w:firstColumn="1" w:lastColumn="0" w:noHBand="0" w:noVBand="1"/>
+      </w:tblPr>
+      <w:tblGrid>
+        <w:gridCol w:w="1129"/>
+        <w:gridCol w:w="6946"/>
+        <w:gridCol w:w="844"/>
+      </w:tblGrid>
+      <w:tr>
+        <w:trPr>
+          <w:trHeight w:val="689"/>
+        </w:trPr>
+        <w:tc>
+          <w:tcPr>
+            <w:tcW w:w="1129" w:type="dxa"/>
+            <w:shd w:val="clear" w:color="auto" w:fill="D9D9D9" w:themeFill="background1" w:themeFillShade="D9"/>
+            <w:vAlign w:val="center"/>
+          </w:tcPr>
+          <w:p>
+            <w:pPr>
+              <w:ind w:left="360"/>
+              <w:rPr>
+                <w:rFonts w:asciiTheme="majorBidi" w:hAnsiTheme="majorBidi" w:cstheme="majorBidi"/>
+              </w:rPr>
+            </w:pPr>
+            <w:r>
+              <w:rPr>
+                <w:rFonts w:asciiTheme="majorBidi" w:hAnsiTheme="majorBidi" w:cstheme="majorBidi"/>
+              </w:rPr>
+              <w:t>No.</w:t>
+            </w:r>
+          </w:p>
+        </w:tc>
+        <w:tc>
+          <w:tcPr>
+            <w:tcW w:w="6946" w:type="dxa"/>
+            <w:shd w:val="clear" w:color="auto" w:fill="D9D9D9" w:themeFill="background1" w:themeFillShade="D9"/>
+            <w:vAlign w:val="center"/>
+          </w:tcPr>
+          <w:p>
+            <w:pPr>
+              <w:rPr>
+                <w:rFonts w:asciiTheme="majorBidi" w:hAnsiTheme="majorBidi" w:cstheme="majorBidi"/>
+              </w:rPr>
+            </w:pPr>
+            <w:r>
+              <w:rPr>
+                <w:rFonts w:asciiTheme="majorBidi" w:hAnsiTheme="majorBidi" w:cstheme="majorBidi"/>
+              </w:rPr>
+              <w:t>Topics</w:t>
+            </w:r>
+          </w:p>
+        </w:tc>
+        <w:tc>
+          <w:tcPr>
+            <w:tcW w:w="844" w:type="dxa"/>
+            <w:shd w:val="clear" w:color="auto" w:fill="D9D9D9" w:themeFill="background1" w:themeFillShade="D9"/>
+            <w:vAlign w:val="center"/>
+          </w:tcPr>
+          <w:p>
+            <w:pPr>
+              <w:rPr>
+                <w:rFonts w:asciiTheme="majorBidi" w:hAnsiTheme="majorBidi" w:cstheme="majorBidi"/>
+              </w:rPr>
+            </w:pPr>
+            <w:r>
+              <w:rPr>
+                <w:rFonts w:asciiTheme="majorBidi" w:hAnsiTheme="majorBidi" w:cstheme="majorBidi"/>
+              </w:rPr>
+              <w:t>Page</w:t>
+            </w:r>
+          </w:p>
+        </w:tc>
+      </w:tr>
+      <w:tr>
+        <w:tc>
+          <w:tcPr>
+            <w:tcW w:w="1129" w:type="dxa"/>
+            <w:vAlign w:val="center"/>
+          </w:tcPr>
+          <w:p>
+            <w:pPr>
+              <w:pStyle w:val="ListParagraph"/>
+              <w:numPr>
+                <w:ilvl w:val="0"/>
+                <w:numId w:val="13"/>
+              </w:numPr>
+              <w:rPr>
+                <w:rFonts w:asciiTheme="majorBidi" w:hAnsiTheme="majorBidi" w:cstheme="majorBidi"/>
+              </w:rPr>
+            </w:pPr>
+          </w:p>
+        </w:tc>
+        <w:tc>
+          <w:tcPr>
+            <w:tcW w:w="6946" w:type="dxa"/>
+            <w:vAlign w:val="center"/>
+          </w:tcPr>
+          <w:p>
+            <w:pPr>
+              <w:rPr>
+                <w:rFonts w:asciiTheme="majorBidi" w:hAnsiTheme="majorBidi" w:cstheme="majorBidi"/>
+              </w:rPr>
+            </w:pPr>
+            <w:r>
+              <w:rPr>
+                <w:rFonts w:asciiTheme="majorBidi" w:hAnsiTheme="majorBidi" w:cstheme="majorBidi"/>
+              </w:rPr>
+              <w:t>AI</w:t>
+            </w:r>
+            <w:r>
+              <w:rPr>
+                <w:rFonts w:asciiTheme="majorBidi" w:hAnsiTheme="majorBidi" w:cstheme="majorBidi"/>
+              </w:rPr>
+              <w:t xml:space="preserve"> </w:t>
+            </w:r>
+            <w:r>
+              <w:rPr>
+                <w:rFonts w:asciiTheme="majorBidi" w:hAnsiTheme="majorBidi" w:cstheme="majorBidi"/>
+              </w:rPr>
+              <w:t>Solution</w:t>
+            </w:r>
+          </w:p>
+        </w:tc>
+        <w:tc>
+          <w:tcPr>
+            <w:tcW w:w="844" w:type="dxa"/>
+            <w:vAlign w:val="center"/>
+          </w:tcPr>
+          <w:p>
+            <w:pPr>
+              <w:rPr>
+                <w:rFonts w:asciiTheme="majorBidi" w:hAnsiTheme="majorBidi" w:cstheme="majorBidi"/>
+              </w:rPr>
+            </w:pPr>
+            <w:r>
+              <w:rPr>
+                <w:rFonts w:asciiTheme="majorBidi" w:hAnsiTheme="majorBidi" w:cstheme="majorBidi"/>
+              </w:rPr>
+              <w:t>3</w:t>
+            </w:r>
+          </w:p>
+        </w:tc>
+      </w:tr>
+      <w:tr>
+        <w:tc>
+          <w:tcPr>
+            <w:tcW w:w="1129" w:type="dxa"/>
+            <w:vAlign w:val="center"/>
+          </w:tcPr>
+          <w:p>
+            <w:pPr>
+              <w:pStyle w:val="ListParagraph"/>
+              <w:numPr>
+                <w:ilvl w:val="0"/>
+                <w:numId w:val="13"/>
+              </w:numPr>
+              <w:rPr>
+                <w:rFonts w:asciiTheme="majorBidi" w:hAnsiTheme="majorBidi" w:cstheme="majorBidi"/>
+              </w:rPr>
+            </w:pPr>
+          </w:p>
+        </w:tc>
+        <w:tc>
+          <w:tcPr>
+            <w:tcW w:w="6946" w:type="dxa"/>
+            <w:vAlign w:val="center"/>
+          </w:tcPr>
+          <w:p>
+            <w:pPr>
+              <w:rPr>
+                <w:rFonts w:asciiTheme="majorBidi" w:hAnsiTheme="majorBidi" w:cstheme="majorBidi"/>
+              </w:rPr>
+            </w:pPr>
+            <w:r>
+              <w:rPr>
+                <w:rFonts w:asciiTheme="majorBidi" w:hAnsiTheme="majorBidi" w:cstheme="majorBidi"/>
+              </w:rPr>
+              <w:t>Goal of AI Solution</w:t>
+            </w:r>
+          </w:p>
+        </w:tc>
+        <w:tc>
+          <w:tcPr>
+            <w:tcW w:w="844" w:type="dxa"/>
+            <w:vAlign w:val="center"/>
+          </w:tcPr>
+          <w:p>
+            <w:pPr>
+              <w:rPr>
+                <w:rFonts w:asciiTheme="majorBidi" w:hAnsiTheme="majorBidi" w:cstheme="majorBidi"/>
+              </w:rPr>
+            </w:pPr>
+            <w:r>
+              <w:rPr>
+                <w:rFonts w:asciiTheme="majorBidi" w:hAnsiTheme="majorBidi" w:cstheme="majorBidi"/>
+              </w:rPr>
+              <w:t>4</w:t>
+            </w:r>
+          </w:p>
+        </w:tc>
+      </w:tr>
+      <w:tr>
+        <w:tc>
+          <w:tcPr>
+            <w:tcW w:w="1129" w:type="dxa"/>
+            <w:vAlign w:val="center"/>
+          </w:tcPr>
+          <w:p>
+            <w:pPr>
+              <w:pStyle w:val="ListParagraph"/>
+              <w:numPr>
+                <w:ilvl w:val="0"/>
+                <w:numId w:val="13"/>
+              </w:numPr>
+              <w:rPr>
+                <w:rFonts w:asciiTheme="majorBidi" w:hAnsiTheme="majorBidi" w:cstheme="majorBidi"/>
+              </w:rPr>
+            </w:pPr>
+          </w:p>
+        </w:tc>
+        <w:tc>
+          <w:tcPr>
+            <w:tcW w:w="6946" w:type="dxa"/>
+            <w:vAlign w:val="center"/>
+          </w:tcPr>
+          <w:p>
+            <w:pPr>
+              <w:rPr>
+                <w:rFonts w:asciiTheme="majorBidi" w:hAnsiTheme="majorBidi" w:cstheme="majorBidi"/>
+              </w:rPr>
+            </w:pPr>
+            <w:r>
+              <w:rPr>
+                <w:rFonts w:asciiTheme="majorBidi" w:hAnsiTheme="majorBidi" w:cstheme="majorBidi"/>
+              </w:rPr>
+              <w:t>Process of Emphasize In DT</w:t>
+            </w:r>
+          </w:p>
+        </w:tc>
+        <w:tc>
+          <w:tcPr>
+            <w:tcW w:w="844" w:type="dxa"/>
+            <w:vAlign w:val="center"/>
+          </w:tcPr>
+          <w:p>
+            <w:pPr>
+              <w:rPr>
+                <w:rFonts w:asciiTheme="majorBidi" w:hAnsiTheme="majorBidi" w:cstheme="majorBidi"/>
+              </w:rPr>
+            </w:pPr>
+            <w:r>
+              <w:rPr>
+                <w:rFonts w:asciiTheme="majorBidi" w:hAnsiTheme="majorBidi" w:cstheme="majorBidi"/>
+              </w:rPr>
+              <w:t>5</w:t>
+            </w:r>
+          </w:p>
+        </w:tc>
+      </w:tr>
+      <w:tr>
+        <w:tc>
+          <w:tcPr>
+            <w:tcW w:w="1129" w:type="dxa"/>
+            <w:vAlign w:val="center"/>
+          </w:tcPr>
+          <w:p>
+            <w:pPr>
+              <w:pStyle w:val="ListParagraph"/>
+              <w:numPr>
+                <w:ilvl w:val="0"/>
+                <w:numId w:val="13"/>
+              </w:numPr>
+              <w:rPr>
+                <w:rFonts w:asciiTheme="majorBidi" w:hAnsiTheme="majorBidi" w:cstheme="majorBidi"/>
+              </w:rPr>
+            </w:pPr>
+          </w:p>
+        </w:tc>
+        <w:tc>
+          <w:tcPr>
+            <w:tcW w:w="6946" w:type="dxa"/>
+            <w:vAlign w:val="center"/>
+          </w:tcPr>
+          <w:p>
+            <w:pPr>
+              <w:rPr>
+                <w:rFonts w:asciiTheme="majorBidi" w:hAnsiTheme="majorBidi" w:cstheme="majorBidi"/>
+              </w:rPr>
+            </w:pPr>
+            <w:r>
+              <w:rPr>
+                <w:rFonts w:asciiTheme="majorBidi" w:hAnsiTheme="majorBidi" w:cstheme="majorBidi"/>
+              </w:rPr>
+              <w:t>Summary of Users</w:t>
+            </w:r>
+          </w:p>
+        </w:tc>
+        <w:tc>
+          <w:tcPr>
+            <w:tcW w:w="844" w:type="dxa"/>
+            <w:vAlign w:val="center"/>
+          </w:tcPr>
+          <w:p>
+            <w:pPr>
+              <w:rPr>
+                <w:rFonts w:asciiTheme="majorBidi" w:hAnsiTheme="majorBidi" w:cstheme="majorBidi"/>
+              </w:rPr>
+            </w:pPr>
+            <w:r>
+              <w:rPr>
+                <w:rFonts w:asciiTheme="majorBidi" w:hAnsiTheme="majorBidi" w:cstheme="majorBidi"/>
+              </w:rPr>
+              <w:t>6</w:t>
+            </w:r>
+          </w:p>
+        </w:tc>
+      </w:tr>
+      <w:tr>
+        <w:tc>
+          <w:tcPr>
+            <w:tcW w:w="1129" w:type="dxa"/>
+            <w:vAlign w:val="center"/>
+          </w:tcPr>
+          <w:p>
+            <w:pPr>
+              <w:pStyle w:val="ListParagraph"/>
+              <w:numPr>
+                <w:ilvl w:val="0"/>
+                <w:numId w:val="13"/>
+              </w:numPr>
+              <w:rPr>
+                <w:rFonts w:asciiTheme="majorBidi" w:hAnsiTheme="majorBidi" w:cstheme="majorBidi"/>
+              </w:rPr>
+            </w:pPr>
+          </w:p>
+        </w:tc>
+        <w:tc>
+          <w:tcPr>
+            <w:tcW w:w="6946" w:type="dxa"/>
+            <w:vAlign w:val="center"/>
+          </w:tcPr>
+          <w:p>
+            <w:pPr>
+              <w:rPr>
+                <w:rFonts w:asciiTheme="majorBidi" w:hAnsiTheme="majorBidi" w:cstheme="majorBidi"/>
+              </w:rPr>
+            </w:pPr>
+            <w:r>
+              <w:rPr>
+                <w:rFonts w:asciiTheme="majorBidi" w:hAnsiTheme="majorBidi" w:cstheme="majorBidi"/>
+              </w:rPr>
+              <w:t>Process of Defined In DT</w:t>
+            </w:r>
+          </w:p>
+        </w:tc>
+        <w:tc>
+          <w:tcPr>
+            <w:tcW w:w="844" w:type="dxa"/>
+            <w:vAlign w:val="center"/>
+          </w:tcPr>
+          <w:p>
+            <w:pPr>
+              <w:rPr>
+                <w:rFonts w:asciiTheme="majorBidi" w:hAnsiTheme="majorBidi" w:cstheme="majorBidi"/>
+              </w:rPr>
+            </w:pPr>
+            <w:r>
+              <w:rPr>
+                <w:rFonts w:asciiTheme="majorBidi" w:hAnsiTheme="majorBidi" w:cstheme="majorBidi"/>
+              </w:rPr>
+              <w:t>7</w:t>
+            </w:r>
+          </w:p>
+        </w:tc>
+      </w:tr>
+      <w:tr>
+        <w:tc>
+          <w:tcPr>
+            <w:tcW w:w="1129" w:type="dxa"/>
+            <w:vAlign w:val="center"/>
+          </w:tcPr>
+          <w:p>
+            <w:pPr>
+              <w:pStyle w:val="ListParagraph"/>
+              <w:numPr>
+                <w:ilvl w:val="0"/>
+                <w:numId w:val="13"/>
+              </w:numPr>
+              <w:rPr>
+                <w:rFonts w:asciiTheme="majorBidi" w:hAnsiTheme="majorBidi" w:cstheme="majorBidi"/>
+              </w:rPr>
+            </w:pPr>
+          </w:p>
+        </w:tc>
+        <w:tc>
+          <w:tcPr>
+            <w:tcW w:w="6946" w:type="dxa"/>
+            <w:vAlign w:val="center"/>
+          </w:tcPr>
+          <w:p>
+            <w:pPr>
+              <w:rPr>
+                <w:rFonts w:asciiTheme="majorBidi" w:hAnsiTheme="majorBidi" w:cstheme="majorBidi"/>
+              </w:rPr>
+            </w:pPr>
+            <w:r>
+              <w:rPr>
+                <w:rFonts w:asciiTheme="majorBidi" w:hAnsiTheme="majorBidi" w:cstheme="majorBidi"/>
+              </w:rPr>
+              <w:t>Summary Needs of User</w:t>
+            </w:r>
+          </w:p>
+        </w:tc>
+        <w:tc>
+          <w:tcPr>
+            <w:tcW w:w="844" w:type="dxa"/>
+            <w:vAlign w:val="center"/>
+          </w:tcPr>
+          <w:p>
+            <w:pPr>
+              <w:rPr>
+                <w:rFonts w:asciiTheme="majorBidi" w:hAnsiTheme="majorBidi" w:cstheme="majorBidi"/>
+              </w:rPr>
+            </w:pPr>
+            <w:r>
+              <w:rPr>
+                <w:rFonts w:asciiTheme="majorBidi" w:hAnsiTheme="majorBidi" w:cstheme="majorBidi"/>
+              </w:rPr>
+              <w:t>7</w:t>
+            </w:r>
+          </w:p>
+        </w:tc>
+      </w:tr>
+      <w:tr>
+        <w:tc>
+          <w:tcPr>
+            <w:tcW w:w="1129" w:type="dxa"/>
+            <w:vAlign w:val="center"/>
+          </w:tcPr>
+          <w:p>
+            <w:pPr>
+              <w:pStyle w:val="ListParagraph"/>
+              <w:numPr>
+                <w:ilvl w:val="0"/>
+                <w:numId w:val="13"/>
+              </w:numPr>
+              <w:rPr>
+                <w:rFonts w:asciiTheme="majorBidi" w:hAnsiTheme="majorBidi" w:cstheme="majorBidi"/>
+              </w:rPr>
+            </w:pPr>
+          </w:p>
+        </w:tc>
+        <w:tc>
+          <w:tcPr>
+            <w:tcW w:w="6946" w:type="dxa"/>
+            <w:vAlign w:val="center"/>
+          </w:tcPr>
+          <w:p>
+            <w:pPr>
+              <w:rPr>
+                <w:rFonts w:asciiTheme="majorBidi" w:hAnsiTheme="majorBidi" w:cstheme="majorBidi"/>
+              </w:rPr>
+            </w:pPr>
+            <w:r>
+              <w:rPr>
+                <w:rFonts w:asciiTheme="majorBidi" w:hAnsiTheme="majorBidi" w:cstheme="majorBidi"/>
+              </w:rPr>
+              <w:t>Knowledge Representation</w:t>
+            </w:r>
+          </w:p>
+        </w:tc>
+        <w:tc>
+          <w:tcPr>
+            <w:tcW w:w="844" w:type="dxa"/>
+            <w:vAlign w:val="center"/>
+          </w:tcPr>
+          <w:p>
+            <w:pPr>
+              <w:rPr>
+                <w:rFonts w:asciiTheme="majorBidi" w:hAnsiTheme="majorBidi" w:cstheme="majorBidi"/>
+              </w:rPr>
+            </w:pPr>
+            <w:r>
+              <w:rPr>
+                <w:rFonts w:asciiTheme="majorBidi" w:hAnsiTheme="majorBidi" w:cstheme="majorBidi"/>
+              </w:rPr>
+              <w:t>8</w:t>
+            </w:r>
+          </w:p>
+        </w:tc>
+      </w:tr>
+      <w:tr>
+        <w:tc>
+          <w:tcPr>
+            <w:tcW w:w="1129" w:type="dxa"/>
+            <w:vAlign w:val="center"/>
+          </w:tcPr>
+          <w:p>
+            <w:pPr>
+              <w:pStyle w:val="ListParagraph"/>
+              <w:numPr>
+                <w:ilvl w:val="0"/>
+                <w:numId w:val="13"/>
+              </w:numPr>
+              <w:rPr>
+                <w:rFonts w:asciiTheme="majorBidi" w:hAnsiTheme="majorBidi" w:cstheme="majorBidi"/>
+              </w:rPr>
+            </w:pPr>
+          </w:p>
+        </w:tc>
+        <w:tc>
+          <w:tcPr>
+            <w:tcW w:w="6946" w:type="dxa"/>
+            <w:vAlign w:val="center"/>
+          </w:tcPr>
+          <w:p>
+            <w:pPr>
+              <w:rPr>
+                <w:rFonts w:asciiTheme="majorBidi" w:hAnsiTheme="majorBidi" w:cstheme="majorBidi"/>
+              </w:rPr>
+            </w:pPr>
+            <w:r>
+              <w:rPr>
+                <w:rFonts w:asciiTheme="majorBidi" w:hAnsiTheme="majorBidi" w:cstheme="majorBidi"/>
+              </w:rPr>
+              <w:t>Problem</w:t>
+            </w:r>
+          </w:p>
+        </w:tc>
+        <w:tc>
+          <w:tcPr>
+            <w:tcW w:w="844" w:type="dxa"/>
+            <w:vAlign w:val="center"/>
+          </w:tcPr>
+          <w:p>
+            <w:pPr>
+              <w:rPr>
+                <w:rFonts w:asciiTheme="majorBidi" w:hAnsiTheme="majorBidi" w:cstheme="majorBidi"/>
+              </w:rPr>
+            </w:pPr>
+            <w:r>
+              <w:rPr>
+                <w:rFonts w:asciiTheme="majorBidi" w:hAnsiTheme="majorBidi" w:cstheme="majorBidi"/>
+              </w:rPr>
+              <w:t>8</w:t>
+            </w:r>
+          </w:p>
+        </w:tc>
+      </w:tr>
+      <w:tr>
+        <w:tc>
+          <w:tcPr>
+            <w:tcW w:w="1129" w:type="dxa"/>
+            <w:vAlign w:val="center"/>
+          </w:tcPr>
+          <w:p>
+            <w:pPr>
+              <w:pStyle w:val="ListParagraph"/>
+              <w:numPr>
+                <w:ilvl w:val="0"/>
+                <w:numId w:val="13"/>
+              </w:numPr>
+              <w:rPr>
+                <w:rFonts w:asciiTheme="majorBidi" w:hAnsiTheme="majorBidi" w:cstheme="majorBidi"/>
+              </w:rPr>
+            </w:pPr>
+          </w:p>
+        </w:tc>
+        <w:tc>
+          <w:tcPr>
+            <w:tcW w:w="6946" w:type="dxa"/>
+            <w:vAlign w:val="center"/>
+          </w:tcPr>
+          <w:p>
+            <w:pPr>
+              <w:rPr>
+                <w:rFonts w:asciiTheme="majorBidi" w:hAnsiTheme="majorBidi" w:cstheme="majorBidi"/>
+              </w:rPr>
+            </w:pPr>
+            <w:r>
+              <w:rPr>
+                <w:rFonts w:asciiTheme="majorBidi" w:hAnsiTheme="majorBidi" w:cstheme="majorBidi"/>
+              </w:rPr>
+              <w:t>Knowledge Representation (KR)</w:t>
+            </w:r>
+          </w:p>
+        </w:tc>
+        <w:tc>
+          <w:tcPr>
+            <w:tcW w:w="844" w:type="dxa"/>
+            <w:vAlign w:val="center"/>
+          </w:tcPr>
+          <w:p>
+            <w:pPr>
+              <w:rPr>
+                <w:rFonts w:asciiTheme="majorBidi" w:hAnsiTheme="majorBidi" w:cstheme="majorBidi"/>
+              </w:rPr>
+            </w:pPr>
+            <w:r>
+              <w:rPr>
+                <w:rFonts w:asciiTheme="majorBidi" w:hAnsiTheme="majorBidi" w:cstheme="majorBidi"/>
+              </w:rPr>
+              <w:t>15</w:t>
+            </w:r>
+          </w:p>
+        </w:tc>
+      </w:tr>
+      <w:tr>
+        <w:tc>
+          <w:tcPr>
+            <w:tcW w:w="1129" w:type="dxa"/>
+            <w:vAlign w:val="center"/>
+          </w:tcPr>
+          <w:p>
+            <w:pPr>
+              <w:pStyle w:val="ListParagraph"/>
+              <w:numPr>
+                <w:ilvl w:val="0"/>
+                <w:numId w:val="13"/>
+              </w:numPr>
+              <w:rPr>
+                <w:rFonts w:asciiTheme="majorBidi" w:hAnsiTheme="majorBidi" w:cstheme="majorBidi"/>
+              </w:rPr>
+            </w:pPr>
+          </w:p>
+        </w:tc>
+        <w:tc>
+          <w:tcPr>
+            <w:tcW w:w="6946" w:type="dxa"/>
+            <w:vAlign w:val="center"/>
+          </w:tcPr>
+          <w:p>
+            <w:pPr>
+              <w:rPr>
+                <w:rFonts w:asciiTheme="majorBidi" w:hAnsiTheme="majorBidi" w:cstheme="majorBidi"/>
+              </w:rPr>
+            </w:pPr>
+            <w:r>
+              <w:rPr>
+                <w:rFonts w:asciiTheme="majorBidi" w:hAnsiTheme="majorBidi" w:cstheme="majorBidi"/>
+              </w:rPr>
+              <w:t>Explanation of KR</w:t>
+            </w:r>
+          </w:p>
+        </w:tc>
+        <w:tc>
+          <w:tcPr>
+            <w:tcW w:w="844" w:type="dxa"/>
+            <w:vAlign w:val="center"/>
+          </w:tcPr>
+          <w:p>
+            <w:pPr>
+              <w:rPr>
+                <w:rFonts w:asciiTheme="majorBidi" w:hAnsiTheme="majorBidi" w:cstheme="majorBidi"/>
+              </w:rPr>
+            </w:pPr>
+            <w:r>
+              <w:rPr>
+                <w:rFonts w:asciiTheme="majorBidi" w:hAnsiTheme="majorBidi" w:cstheme="majorBidi"/>
+              </w:rPr>
+              <w:t>18</w:t>
+            </w:r>
+          </w:p>
+        </w:tc>
+      </w:tr>
+      <w:tr>
+        <w:tc>
+          <w:tcPr>
+            <w:tcW w:w="1129" w:type="dxa"/>
+            <w:vAlign w:val="center"/>
+          </w:tcPr>
+          <w:p>
+            <w:pPr>
+              <w:pStyle w:val="ListParagraph"/>
+              <w:numPr>
+                <w:ilvl w:val="0"/>
+                <w:numId w:val="13"/>
+              </w:numPr>
+              <w:rPr>
+                <w:rFonts w:asciiTheme="majorBidi" w:hAnsiTheme="majorBidi" w:cstheme="majorBidi"/>
+              </w:rPr>
+            </w:pPr>
+          </w:p>
+        </w:tc>
+        <w:tc>
+          <w:tcPr>
+            <w:tcW w:w="6946" w:type="dxa"/>
+            <w:vAlign w:val="center"/>
+          </w:tcPr>
+          <w:p>
+            <w:pPr>
+              <w:rPr>
+                <w:rFonts w:asciiTheme="majorBidi" w:hAnsiTheme="majorBidi" w:cstheme="majorBidi"/>
+              </w:rPr>
+            </w:pPr>
+            <w:r>
+              <w:rPr>
+                <w:rFonts w:asciiTheme="majorBidi" w:hAnsiTheme="majorBidi" w:cstheme="majorBidi"/>
+              </w:rPr>
+              <w:t>First Order Logic (FOL)</w:t>
+            </w:r>
+          </w:p>
+        </w:tc>
+        <w:tc>
+          <w:tcPr>
+            <w:tcW w:w="844" w:type="dxa"/>
+            <w:vAlign w:val="center"/>
+          </w:tcPr>
+          <w:p>
+            <w:pPr>
+              <w:rPr>
+                <w:rFonts w:asciiTheme="majorBidi" w:hAnsiTheme="majorBidi" w:cstheme="majorBidi"/>
+              </w:rPr>
+            </w:pPr>
+            <w:r>
+              <w:rPr>
+                <w:rFonts w:asciiTheme="majorBidi" w:hAnsiTheme="majorBidi" w:cstheme="majorBidi"/>
+              </w:rPr>
+              <w:t>20</w:t>
+            </w:r>
+          </w:p>
+        </w:tc>
+      </w:tr>
+      <w:tr>
+        <w:tc>
+          <w:tcPr>
+            <w:tcW w:w="1129" w:type="dxa"/>
+            <w:vAlign w:val="center"/>
+          </w:tcPr>
+          <w:p>
+            <w:pPr>
+              <w:pStyle w:val="ListParagraph"/>
+              <w:numPr>
+                <w:ilvl w:val="0"/>
+                <w:numId w:val="13"/>
+              </w:numPr>
+              <w:rPr>
+                <w:rFonts w:asciiTheme="majorBidi" w:hAnsiTheme="majorBidi" w:cstheme="majorBidi"/>
+              </w:rPr>
+            </w:pPr>
+          </w:p>
+        </w:tc>
+        <w:tc>
+          <w:tcPr>
+            <w:tcW w:w="6946" w:type="dxa"/>
+            <w:vAlign w:val="center"/>
+          </w:tcPr>
+          <w:p>
+            <w:pPr>
+              <w:rPr>
+                <w:rFonts w:asciiTheme="majorBidi" w:hAnsiTheme="majorBidi" w:cstheme="majorBidi"/>
+              </w:rPr>
+            </w:pPr>
+            <w:r>
+              <w:rPr>
+                <w:rFonts w:asciiTheme="majorBidi" w:hAnsiTheme="majorBidi" w:cstheme="majorBidi"/>
+              </w:rPr>
+              <w:t>Explanation of KR That Solved the Goal</w:t>
+            </w:r>
+          </w:p>
+        </w:tc>
+        <w:tc>
+          <w:tcPr>
+            <w:tcW w:w="844" w:type="dxa"/>
+            <w:vAlign w:val="center"/>
+          </w:tcPr>
+          <w:p>
+            <w:pPr>
+              <w:rPr>
+                <w:rFonts w:asciiTheme="majorBidi" w:hAnsiTheme="majorBidi" w:cstheme="majorBidi"/>
+              </w:rPr>
+            </w:pPr>
+            <w:r>
+              <w:rPr>
+                <w:rFonts w:asciiTheme="majorBidi" w:hAnsiTheme="majorBidi" w:cstheme="majorBidi"/>
+              </w:rPr>
+              <w:t>23</w:t>
+            </w:r>
+          </w:p>
+        </w:tc>
+      </w:tr>
+      <w:tr>
+        <w:tc>
+          <w:tcPr>
+            <w:tcW w:w="1129" w:type="dxa"/>
+            <w:vAlign w:val="center"/>
+          </w:tcPr>
+          <w:p>
+            <w:pPr>
+              <w:pStyle w:val="ListParagraph"/>
+              <w:numPr>
+                <w:ilvl w:val="0"/>
+                <w:numId w:val="13"/>
+              </w:numPr>
+              <w:rPr>
+                <w:rFonts w:asciiTheme="majorBidi" w:hAnsiTheme="majorBidi" w:cstheme="majorBidi"/>
+              </w:rPr>
+            </w:pPr>
+          </w:p>
+        </w:tc>
+        <w:tc>
+          <w:tcPr>
+            <w:tcW w:w="6946" w:type="dxa"/>
+            <w:vAlign w:val="center"/>
+          </w:tcPr>
+          <w:p>
+            <w:pPr>
+              <w:rPr>
+                <w:rFonts w:asciiTheme="majorBidi" w:hAnsiTheme="majorBidi" w:cstheme="majorBidi"/>
+              </w:rPr>
+            </w:pPr>
+            <w:r>
+              <w:rPr>
+                <w:rFonts w:asciiTheme="majorBidi" w:hAnsiTheme="majorBidi" w:cstheme="majorBidi"/>
+              </w:rPr>
+              <w:t>State Space Search</w:t>
+            </w:r>
+          </w:p>
+        </w:tc>
+        <w:tc>
+          <w:tcPr>
+            <w:tcW w:w="844" w:type="dxa"/>
+            <w:vAlign w:val="center"/>
+          </w:tcPr>
+          <w:p>
+            <w:pPr>
+              <w:rPr>
+                <w:rFonts w:asciiTheme="majorBidi" w:hAnsiTheme="majorBidi" w:cstheme="majorBidi"/>
+              </w:rPr>
+            </w:pPr>
+            <w:r>
+              <w:rPr>
+                <w:rFonts w:asciiTheme="majorBidi" w:hAnsiTheme="majorBidi" w:cstheme="majorBidi"/>
+              </w:rPr>
+              <w:t>24</w:t>
+            </w:r>
+          </w:p>
+        </w:tc>
+      </w:tr>
+      <w:tr>
+        <w:tc>
+          <w:tcPr>
+            <w:tcW w:w="1129" w:type="dxa"/>
+            <w:vAlign w:val="center"/>
+          </w:tcPr>
+          <w:p>
+            <w:pPr>
+              <w:pStyle w:val="ListParagraph"/>
+              <w:numPr>
+                <w:ilvl w:val="0"/>
+                <w:numId w:val="13"/>
+              </w:numPr>
+              <w:rPr>
+                <w:rFonts w:asciiTheme="majorBidi" w:hAnsiTheme="majorBidi" w:cstheme="majorBidi"/>
+              </w:rPr>
+            </w:pPr>
+          </w:p>
+        </w:tc>
+        <w:tc>
+          <w:tcPr>
+            <w:tcW w:w="6946" w:type="dxa"/>
+            <w:vAlign w:val="center"/>
+          </w:tcPr>
+          <w:p>
+            <w:pPr>
+              <w:rPr>
+                <w:rFonts w:asciiTheme="majorBidi" w:hAnsiTheme="majorBidi" w:cstheme="majorBidi"/>
+              </w:rPr>
+            </w:pPr>
+            <w:r>
+              <w:rPr>
+                <w:rFonts w:asciiTheme="majorBidi" w:hAnsiTheme="majorBidi" w:cstheme="majorBidi"/>
+              </w:rPr>
+              <w:t>Details of State and Action</w:t>
+            </w:r>
+          </w:p>
+        </w:tc>
+        <w:tc>
+          <w:tcPr>
+            <w:tcW w:w="844" w:type="dxa"/>
+            <w:vAlign w:val="center"/>
+          </w:tcPr>
+          <w:p>
+            <w:pPr>
+              <w:rPr>
+                <w:rFonts w:asciiTheme="majorBidi" w:hAnsiTheme="majorBidi" w:cstheme="majorBidi"/>
+              </w:rPr>
+            </w:pPr>
+            <w:r>
+              <w:rPr>
+                <w:rFonts w:asciiTheme="majorBidi" w:hAnsiTheme="majorBidi" w:cstheme="majorBidi"/>
+              </w:rPr>
+              <w:t>24</w:t>
+            </w:r>
+          </w:p>
+        </w:tc>
+      </w:tr>
+      <w:tr>
+        <w:tc>
+          <w:tcPr>
+            <w:tcW w:w="1129" w:type="dxa"/>
+            <w:vAlign w:val="center"/>
+          </w:tcPr>
+          <w:p>
+            <w:pPr>
+              <w:pStyle w:val="ListParagraph"/>
+              <w:numPr>
+                <w:ilvl w:val="0"/>
+                <w:numId w:val="13"/>
+              </w:numPr>
+              <w:rPr>
+                <w:rFonts w:asciiTheme="majorBidi" w:hAnsiTheme="majorBidi" w:cstheme="majorBidi"/>
+              </w:rPr>
+            </w:pPr>
+          </w:p>
+        </w:tc>
+        <w:tc>
+          <w:tcPr>
+            <w:tcW w:w="6946" w:type="dxa"/>
+            <w:vAlign w:val="center"/>
+          </w:tcPr>
+          <w:p>
+            <w:pPr>
+              <w:rPr>
+                <w:rFonts w:asciiTheme="majorBidi" w:hAnsiTheme="majorBidi" w:cstheme="majorBidi"/>
+              </w:rPr>
+            </w:pPr>
+            <w:r>
+              <w:rPr>
+                <w:rFonts w:asciiTheme="majorBidi" w:hAnsiTheme="majorBidi" w:cstheme="majorBidi"/>
+              </w:rPr>
+              <w:t>Hypergraph</w:t>
+            </w:r>
+          </w:p>
+        </w:tc>
+        <w:tc>
+          <w:tcPr>
+            <w:tcW w:w="844" w:type="dxa"/>
+            <w:vAlign w:val="center"/>
+          </w:tcPr>
+          <w:p>
+            <w:pPr>
+              <w:rPr>
+                <w:rFonts w:asciiTheme="majorBidi" w:hAnsiTheme="majorBidi" w:cstheme="majorBidi"/>
+              </w:rPr>
+            </w:pPr>
+            <w:r>
+              <w:rPr>
+                <w:rFonts w:asciiTheme="majorBidi" w:hAnsiTheme="majorBidi" w:cstheme="majorBidi"/>
+              </w:rPr>
+              <w:t>26</w:t>
+            </w:r>
+          </w:p>
+        </w:tc>
+      </w:tr>
+      <w:tr>
+        <w:tc>
+          <w:tcPr>
+            <w:tcW w:w="1129" w:type="dxa"/>
+            <w:vAlign w:val="center"/>
+          </w:tcPr>
+          <w:p>
+            <w:pPr>
+              <w:pStyle w:val="ListParagraph"/>
+              <w:numPr>
+                <w:ilvl w:val="0"/>
+                <w:numId w:val="13"/>
+              </w:numPr>
+              <w:rPr>
+                <w:rFonts w:asciiTheme="majorBidi" w:hAnsiTheme="majorBidi" w:cstheme="majorBidi"/>
+              </w:rPr>
+            </w:pPr>
+          </w:p>
+        </w:tc>
+        <w:tc>
+          <w:tcPr>
+            <w:tcW w:w="6946" w:type="dxa"/>
+            <w:vAlign w:val="center"/>
+          </w:tcPr>
+          <w:p>
+            <w:pPr>
+              <w:rPr>
+                <w:rFonts w:asciiTheme="majorBidi" w:hAnsiTheme="majorBidi" w:cstheme="majorBidi"/>
+              </w:rPr>
+            </w:pPr>
+            <w:r>
+              <w:rPr>
+                <w:rFonts w:asciiTheme="majorBidi" w:hAnsiTheme="majorBidi" w:cstheme="majorBidi"/>
+              </w:rPr>
+              <w:t>Problem Formulation</w:t>
+            </w:r>
+          </w:p>
+        </w:tc>
+        <w:tc>
+          <w:tcPr>
+            <w:tcW w:w="844" w:type="dxa"/>
+            <w:vAlign w:val="center"/>
+          </w:tcPr>
+          <w:p>
+            <w:pPr>
+              <w:rPr>
+                <w:rFonts w:asciiTheme="majorBidi" w:hAnsiTheme="majorBidi" w:cstheme="majorBidi"/>
+              </w:rPr>
+            </w:pPr>
+            <w:r>
+              <w:rPr>
+                <w:rFonts w:asciiTheme="majorBidi" w:hAnsiTheme="majorBidi" w:cstheme="majorBidi"/>
+              </w:rPr>
+              <w:t>29</w:t>
+            </w:r>
+          </w:p>
+        </w:tc>
+      </w:tr>
+      <w:tr>
+        <w:tc>
+          <w:tcPr>
+            <w:tcW w:w="1129" w:type="dxa"/>
+            <w:vAlign w:val="center"/>
+          </w:tcPr>
+          <w:p>
+            <w:pPr>
+              <w:pStyle w:val="ListParagraph"/>
+              <w:numPr>
+                <w:ilvl w:val="0"/>
+                <w:numId w:val="13"/>
+              </w:numPr>
+              <w:rPr>
+                <w:rFonts w:asciiTheme="majorBidi" w:hAnsiTheme="majorBidi" w:cstheme="majorBidi"/>
+              </w:rPr>
+            </w:pPr>
+          </w:p>
+        </w:tc>
+        <w:tc>
+          <w:tcPr>
+            <w:tcW w:w="6946" w:type="dxa"/>
+            <w:vAlign w:val="center"/>
+          </w:tcPr>
+          <w:p>
+            <w:pPr>
+              <w:rPr>
+                <w:rFonts w:asciiTheme="majorBidi" w:hAnsiTheme="majorBidi" w:cstheme="majorBidi"/>
+              </w:rPr>
+            </w:pPr>
+            <w:r>
+              <w:rPr>
+                <w:rFonts w:asciiTheme="majorBidi" w:hAnsiTheme="majorBidi" w:cstheme="majorBidi"/>
+              </w:rPr>
+              <w:t>Table of Problem Formulation</w:t>
+            </w:r>
+          </w:p>
+        </w:tc>
+        <w:tc>
+          <w:tcPr>
+            <w:tcW w:w="844" w:type="dxa"/>
+            <w:vAlign w:val="center"/>
+          </w:tcPr>
+          <w:p>
+            <w:pPr>
+              <w:rPr>
+                <w:rFonts w:asciiTheme="majorBidi" w:hAnsiTheme="majorBidi" w:cstheme="majorBidi"/>
+              </w:rPr>
+            </w:pPr>
+            <w:r>
+              <w:rPr>
+                <w:rFonts w:asciiTheme="majorBidi" w:hAnsiTheme="majorBidi" w:cstheme="majorBidi"/>
+              </w:rPr>
+              <w:t>29</w:t>
+            </w:r>
+          </w:p>
+        </w:tc>
+      </w:tr>
+      <w:tr>
+        <w:tc>
+          <w:tcPr>
+            <w:tcW w:w="1129" w:type="dxa"/>
+            <w:vAlign w:val="center"/>
+          </w:tcPr>
+          <w:p>
+            <w:pPr>
+              <w:pStyle w:val="ListParagraph"/>
+              <w:numPr>
+                <w:ilvl w:val="0"/>
+                <w:numId w:val="13"/>
+              </w:numPr>
+              <w:rPr>
+                <w:rFonts w:asciiTheme="majorBidi" w:hAnsiTheme="majorBidi" w:cstheme="majorBidi"/>
+              </w:rPr>
+            </w:pPr>
+          </w:p>
+        </w:tc>
+        <w:tc>
+          <w:tcPr>
+            <w:tcW w:w="6946" w:type="dxa"/>
+            <w:vAlign w:val="center"/>
+          </w:tcPr>
+          <w:p>
+            <w:pPr>
+              <w:rPr>
+                <w:rFonts w:asciiTheme="majorBidi" w:hAnsiTheme="majorBidi" w:cstheme="majorBidi"/>
+              </w:rPr>
+            </w:pPr>
+            <w:r>
+              <w:rPr>
+                <w:rFonts w:asciiTheme="majorBidi" w:hAnsiTheme="majorBidi" w:cstheme="majorBidi"/>
+              </w:rPr>
+              <w:t>Sequence of Actions Leading from Initial State to Goal State</w:t>
+            </w:r>
+          </w:p>
+        </w:tc>
+        <w:tc>
+          <w:tcPr>
+            <w:tcW w:w="844" w:type="dxa"/>
+            <w:vAlign w:val="center"/>
+          </w:tcPr>
+          <w:p>
+            <w:pPr>
+              <w:rPr>
+                <w:rFonts w:asciiTheme="majorBidi" w:hAnsiTheme="majorBidi" w:cstheme="majorBidi"/>
+              </w:rPr>
+            </w:pPr>
+            <w:r>
+              <w:rPr>
+                <w:rFonts w:asciiTheme="majorBidi" w:hAnsiTheme="majorBidi" w:cstheme="majorBidi"/>
+              </w:rPr>
+              <w:t>30</w:t>
+            </w:r>
+          </w:p>
+        </w:tc>
+      </w:tr>
+      <w:tr>
+        <w:tc>
+          <w:tcPr>
+            <w:tcW w:w="1129" w:type="dxa"/>
+            <w:vAlign w:val="center"/>
+          </w:tcPr>
+          <w:p>
+            <w:pPr>
+              <w:pStyle w:val="ListParagraph"/>
+              <w:numPr>
+                <w:ilvl w:val="0"/>
+                <w:numId w:val="13"/>
+              </w:numPr>
+              <w:rPr>
+                <w:rFonts w:asciiTheme="majorBidi" w:hAnsiTheme="majorBidi" w:cstheme="majorBidi"/>
+              </w:rPr>
+            </w:pPr>
+          </w:p>
+        </w:tc>
+        <w:tc>
+          <w:tcPr>
+            <w:tcW w:w="6946" w:type="dxa"/>
+            <w:vAlign w:val="center"/>
+          </w:tcPr>
+          <w:p>
+            <w:pPr>
+              <w:rPr>
+                <w:rFonts w:asciiTheme="majorBidi" w:hAnsiTheme="majorBidi" w:cstheme="majorBidi"/>
+              </w:rPr>
+            </w:pPr>
+            <w:r>
+              <w:rPr>
+                <w:rFonts w:asciiTheme="majorBidi" w:hAnsiTheme="majorBidi" w:cstheme="majorBidi"/>
+              </w:rPr>
+              <w:t>Explanation of Formulate Problem to Support the Proposed KR</w:t>
+            </w:r>
+          </w:p>
+        </w:tc>
+        <w:tc>
+          <w:tcPr>
+            <w:tcW w:w="844" w:type="dxa"/>
+            <w:vAlign w:val="center"/>
+          </w:tcPr>
+          <w:p>
+            <w:pPr>
+              <w:rPr>
+                <w:rFonts w:asciiTheme="majorBidi" w:hAnsiTheme="majorBidi" w:cstheme="majorBidi"/>
+              </w:rPr>
+            </w:pPr>
+            <w:r>
+              <w:rPr>
+                <w:rFonts w:asciiTheme="majorBidi" w:hAnsiTheme="majorBidi" w:cstheme="majorBidi"/>
+              </w:rPr>
+              <w:t>31</w:t>
+            </w:r>
+          </w:p>
+        </w:tc>
+      </w:tr>
+      <w:tr>
+        <w:tc>
+          <w:tcPr>
+            <w:tcW w:w="1129" w:type="dxa"/>
+            <w:vAlign w:val="center"/>
+          </w:tcPr>
+          <w:p>
+            <w:pPr>
+              <w:pStyle w:val="ListParagraph"/>
+              <w:numPr>
+                <w:ilvl w:val="0"/>
+                <w:numId w:val="13"/>
+              </w:numPr>
+              <w:rPr>
+                <w:rFonts w:asciiTheme="majorBidi" w:hAnsiTheme="majorBidi" w:cstheme="majorBidi"/>
+              </w:rPr>
+            </w:pPr>
+          </w:p>
+        </w:tc>
+        <w:tc>
+          <w:tcPr>
+            <w:tcW w:w="6946" w:type="dxa"/>
+            <w:vAlign w:val="center"/>
+          </w:tcPr>
+          <w:p>
+            <w:pPr>
+              <w:rPr>
+                <w:rFonts w:asciiTheme="majorBidi" w:hAnsiTheme="majorBidi" w:cstheme="majorBidi"/>
+              </w:rPr>
+            </w:pPr>
+            <w:r>
+              <w:rPr>
+                <w:rFonts w:asciiTheme="majorBidi" w:hAnsiTheme="majorBidi" w:cstheme="majorBidi"/>
+              </w:rPr>
+              <w:t>PEAS Model</w:t>
+            </w:r>
+          </w:p>
+        </w:tc>
+        <w:tc>
+          <w:tcPr>
+            <w:tcW w:w="844" w:type="dxa"/>
+            <w:vAlign w:val="center"/>
+          </w:tcPr>
+          <w:p>
+            <w:pPr>
+              <w:rPr>
+                <w:rFonts w:asciiTheme="majorBidi" w:hAnsiTheme="majorBidi" w:cstheme="majorBidi"/>
+              </w:rPr>
+            </w:pPr>
+            <w:r>
+              <w:rPr>
+                <w:rFonts w:asciiTheme="majorBidi" w:hAnsiTheme="majorBidi" w:cstheme="majorBidi"/>
+              </w:rPr>
+              <w:t>32</w:t>
+            </w:r>
+          </w:p>
+        </w:tc>
+      </w:tr>
+      <w:tr>
+        <w:tc>
+          <w:tcPr>
+            <w:tcW w:w="1129" w:type="dxa"/>
+            <w:vAlign w:val="center"/>
+          </w:tcPr>
+          <w:p>
+            <w:pPr>
+              <w:pStyle w:val="ListParagraph"/>
+              <w:numPr>
+                <w:ilvl w:val="0"/>
+                <w:numId w:val="13"/>
+              </w:numPr>
+              <w:rPr>
+                <w:rFonts w:asciiTheme="majorBidi" w:hAnsiTheme="majorBidi" w:cstheme="majorBidi"/>
+              </w:rPr>
+            </w:pPr>
+          </w:p>
+        </w:tc>
+        <w:tc>
+          <w:tcPr>
+            <w:tcW w:w="6946" w:type="dxa"/>
+            <w:vAlign w:val="center"/>
+          </w:tcPr>
+          <w:p>
+            <w:pPr>
+              <w:rPr>
+                <w:rFonts w:asciiTheme="majorBidi" w:hAnsiTheme="majorBidi" w:cstheme="majorBidi"/>
+              </w:rPr>
+            </w:pPr>
+            <w:r>
+              <w:rPr>
+                <w:rFonts w:asciiTheme="majorBidi" w:hAnsiTheme="majorBidi" w:cstheme="majorBidi"/>
+              </w:rPr>
+              <w:t>Formulate the Solution by Using PEAS Model</w:t>
+            </w:r>
+          </w:p>
+        </w:tc>
+        <w:tc>
+          <w:tcPr>
+            <w:tcW w:w="844" w:type="dxa"/>
+            <w:vAlign w:val="center"/>
+          </w:tcPr>
+          <w:p>
+            <w:pPr>
+              <w:rPr>
+                <w:rFonts w:asciiTheme="majorBidi" w:hAnsiTheme="majorBidi" w:cstheme="majorBidi"/>
+              </w:rPr>
+            </w:pPr>
+            <w:r>
+              <w:rPr>
+                <w:rFonts w:asciiTheme="majorBidi" w:hAnsiTheme="majorBidi" w:cstheme="majorBidi"/>
+              </w:rPr>
+              <w:t>32</w:t>
+            </w:r>
+          </w:p>
+        </w:tc>
+      </w:tr>
+      <w:tr>
+        <w:tc>
+          <w:tcPr>
+            <w:tcW w:w="1129" w:type="dxa"/>
+            <w:vAlign w:val="center"/>
+          </w:tcPr>
+          <w:p>
+            <w:pPr>
+              <w:pStyle w:val="ListParagraph"/>
+              <w:numPr>
+                <w:ilvl w:val="0"/>
+                <w:numId w:val="13"/>
+              </w:numPr>
+              <w:rPr>
+                <w:rFonts w:asciiTheme="majorBidi" w:hAnsiTheme="majorBidi" w:cstheme="majorBidi"/>
+              </w:rPr>
+            </w:pPr>
+          </w:p>
+        </w:tc>
+        <w:tc>
+          <w:tcPr>
+            <w:tcW w:w="6946" w:type="dxa"/>
+            <w:vAlign w:val="center"/>
+          </w:tcPr>
+          <w:p>
+            <w:pPr>
+              <w:rPr>
+                <w:rFonts w:asciiTheme="majorBidi" w:hAnsiTheme="majorBidi" w:cstheme="majorBidi"/>
+              </w:rPr>
+            </w:pPr>
+            <w:r>
+              <w:rPr>
+                <w:rFonts w:asciiTheme="majorBidi" w:hAnsiTheme="majorBidi" w:cstheme="majorBidi"/>
+              </w:rPr>
+              <w:t>PEAS Model</w:t>
+            </w:r>
+          </w:p>
+        </w:tc>
+        <w:tc>
+          <w:tcPr>
+            <w:tcW w:w="844" w:type="dxa"/>
+            <w:vAlign w:val="center"/>
+          </w:tcPr>
+          <w:p>
+            <w:pPr>
+              <w:rPr>
+                <w:rFonts w:asciiTheme="majorBidi" w:hAnsiTheme="majorBidi" w:cstheme="majorBidi"/>
+              </w:rPr>
+            </w:pPr>
+            <w:r>
+              <w:rPr>
+                <w:rFonts w:asciiTheme="majorBidi" w:hAnsiTheme="majorBidi" w:cstheme="majorBidi"/>
+              </w:rPr>
+              <w:t>34</w:t>
+            </w:r>
+          </w:p>
+        </w:tc>
+      </w:tr>
+      <w:tr>
+        <w:tc>
+          <w:tcPr>
+            <w:tcW w:w="1129" w:type="dxa"/>
+            <w:vAlign w:val="center"/>
+          </w:tcPr>
+          <w:p>
+            <w:pPr>
+              <w:pStyle w:val="ListParagraph"/>
+              <w:numPr>
+                <w:ilvl w:val="0"/>
+                <w:numId w:val="13"/>
+              </w:numPr>
+              <w:rPr>
+                <w:rFonts w:asciiTheme="majorBidi" w:hAnsiTheme="majorBidi" w:cstheme="majorBidi"/>
+              </w:rPr>
+            </w:pPr>
+          </w:p>
+        </w:tc>
+        <w:tc>
+          <w:tcPr>
+            <w:tcW w:w="6946" w:type="dxa"/>
+            <w:vAlign w:val="center"/>
+          </w:tcPr>
+          <w:p>
+            <w:pPr>
+              <w:rPr>
+                <w:rFonts w:asciiTheme="majorBidi" w:hAnsiTheme="majorBidi" w:cstheme="majorBidi"/>
+              </w:rPr>
+            </w:pPr>
+            <w:r>
+              <w:rPr>
+                <w:rFonts w:asciiTheme="majorBidi" w:hAnsiTheme="majorBidi" w:cstheme="majorBidi"/>
+              </w:rPr>
+              <w:t>PEAS Model Diagram</w:t>
+            </w:r>
+          </w:p>
+        </w:tc>
+        <w:tc>
+          <w:tcPr>
+            <w:tcW w:w="844" w:type="dxa"/>
+            <w:vAlign w:val="center"/>
+          </w:tcPr>
+          <w:p>
+            <w:pPr>
+              <w:rPr>
+                <w:rFonts w:asciiTheme="majorBidi" w:hAnsiTheme="majorBidi" w:cstheme="majorBidi"/>
+              </w:rPr>
+            </w:pPr>
+            <w:r>
+              <w:rPr>
+                <w:rFonts w:asciiTheme="majorBidi" w:hAnsiTheme="majorBidi" w:cstheme="majorBidi"/>
+              </w:rPr>
+              <w:t>35</w:t>
+            </w:r>
+          </w:p>
+        </w:tc>
+      </w:tr>
+      <w:tr>
+        <w:tc>
+          <w:tcPr>
+            <w:tcW w:w="1129" w:type="dxa"/>
+            <w:vAlign w:val="center"/>
+          </w:tcPr>
+          <w:p>
+            <w:pPr>
+              <w:pStyle w:val="ListParagraph"/>
+              <w:numPr>
+                <w:ilvl w:val="0"/>
+                <w:numId w:val="13"/>
+              </w:numPr>
+              <w:rPr>
+                <w:rFonts w:asciiTheme="majorBidi" w:hAnsiTheme="majorBidi" w:cstheme="majorBidi"/>
+              </w:rPr>
+            </w:pPr>
+          </w:p>
+        </w:tc>
+        <w:tc>
+          <w:tcPr>
+            <w:tcW w:w="6946" w:type="dxa"/>
+            <w:vAlign w:val="center"/>
+          </w:tcPr>
+          <w:p>
+            <w:pPr>
+              <w:rPr>
+                <w:rFonts w:asciiTheme="majorBidi" w:hAnsiTheme="majorBidi" w:cstheme="majorBidi"/>
+              </w:rPr>
+            </w:pPr>
+            <w:r>
+              <w:rPr>
+                <w:rFonts w:asciiTheme="majorBidi" w:hAnsiTheme="majorBidi" w:cstheme="majorBidi"/>
+              </w:rPr>
+              <w:t>Property Representation in Proof of Concept (POC)</w:t>
+            </w:r>
+          </w:p>
+        </w:tc>
+        <w:tc>
+          <w:tcPr>
+            <w:tcW w:w="844" w:type="dxa"/>
+            <w:vAlign w:val="center"/>
+          </w:tcPr>
+          <w:p>
+            <w:pPr>
+              <w:rPr>
+                <w:rFonts w:asciiTheme="majorBidi" w:hAnsiTheme="majorBidi" w:cstheme="majorBidi"/>
+              </w:rPr>
+            </w:pPr>
+            <w:r>
+              <w:rPr>
+                <w:rFonts w:asciiTheme="majorBidi" w:hAnsiTheme="majorBidi" w:cstheme="majorBidi"/>
+              </w:rPr>
+              <w:t>36</w:t>
+            </w:r>
+          </w:p>
+        </w:tc>
+      </w:tr>
+      <w:tr>
+        <w:tc>
+          <w:tcPr>
+            <w:tcW w:w="1129" w:type="dxa"/>
+            <w:vAlign w:val="center"/>
+          </w:tcPr>
+          <w:p>
+            <w:pPr>
+              <w:pStyle w:val="ListParagraph"/>
+              <w:numPr>
+                <w:ilvl w:val="0"/>
+                <w:numId w:val="13"/>
+              </w:numPr>
+              <w:rPr>
+                <w:rFonts w:asciiTheme="majorBidi" w:hAnsiTheme="majorBidi" w:cstheme="majorBidi"/>
+              </w:rPr>
+            </w:pPr>
+          </w:p>
+        </w:tc>
+        <w:tc>
+          <w:tcPr>
+            <w:tcW w:w="6946" w:type="dxa"/>
+            <w:vAlign w:val="center"/>
+          </w:tcPr>
+          <w:p>
+            <w:pPr>
+              <w:rPr>
+                <w:rFonts w:asciiTheme="majorBidi" w:hAnsiTheme="majorBidi" w:cstheme="majorBidi"/>
+              </w:rPr>
+            </w:pPr>
+            <w:r>
+              <w:rPr>
+                <w:rFonts w:asciiTheme="majorBidi" w:hAnsiTheme="majorBidi" w:cstheme="majorBidi"/>
+              </w:rPr>
+              <w:t>Explanation of The Behaviour of The Agent to Achieve the Goal</w:t>
+            </w:r>
+          </w:p>
+        </w:tc>
+        <w:tc>
+          <w:tcPr>
+            <w:tcW w:w="844" w:type="dxa"/>
+            <w:vAlign w:val="center"/>
+          </w:tcPr>
+          <w:p>
+            <w:pPr>
+              <w:rPr>
+                <w:rFonts w:asciiTheme="majorBidi" w:hAnsiTheme="majorBidi" w:cstheme="majorBidi"/>
+              </w:rPr>
+            </w:pPr>
+            <w:r>
+              <w:rPr>
+                <w:rFonts w:asciiTheme="majorBidi" w:hAnsiTheme="majorBidi" w:cstheme="majorBidi"/>
+              </w:rPr>
+              <w:t>37</w:t>
+            </w:r>
+          </w:p>
+        </w:tc>
+      </w:tr>
+      <w:tr>
+        <w:tc>
+          <w:tcPr>
+            <w:tcW w:w="1129" w:type="dxa"/>
+            <w:vAlign w:val="center"/>
+          </w:tcPr>
+          <w:p>
+            <w:pPr>
+              <w:pStyle w:val="ListParagraph"/>
+              <w:numPr>
+                <w:ilvl w:val="0"/>
+                <w:numId w:val="13"/>
+              </w:numPr>
+              <w:rPr>
+                <w:rFonts w:asciiTheme="majorBidi" w:hAnsiTheme="majorBidi" w:cstheme="majorBidi"/>
+              </w:rPr>
+            </w:pPr>
+          </w:p>
+        </w:tc>
+        <w:tc>
+          <w:tcPr>
+            <w:tcW w:w="6946" w:type="dxa"/>
+            <w:vAlign w:val="center"/>
+          </w:tcPr>
+          <w:p>
+            <w:pPr>
+              <w:rPr>
+                <w:rFonts w:asciiTheme="majorBidi" w:hAnsiTheme="majorBidi" w:cstheme="majorBidi"/>
+              </w:rPr>
+            </w:pPr>
+            <w:r>
+              <w:rPr>
+                <w:rFonts w:asciiTheme="majorBidi" w:hAnsiTheme="majorBidi" w:cstheme="majorBidi"/>
+              </w:rPr>
+              <w:t>Proof of Concept</w:t>
+            </w:r>
+          </w:p>
+        </w:tc>
+        <w:tc>
+          <w:tcPr>
+            <w:tcW w:w="844" w:type="dxa"/>
+            <w:vAlign w:val="center"/>
+          </w:tcPr>
+          <w:p>
+            <w:pPr>
+              <w:rPr>
+                <w:rFonts w:asciiTheme="majorBidi" w:hAnsiTheme="majorBidi" w:cstheme="majorBidi"/>
+              </w:rPr>
+            </w:pPr>
+            <w:r>
+              <w:rPr>
+                <w:rFonts w:asciiTheme="majorBidi" w:hAnsiTheme="majorBidi" w:cstheme="majorBidi"/>
+              </w:rPr>
+              <w:t>38</w:t>
+            </w:r>
+          </w:p>
+        </w:tc>
+      </w:tr>
+      <w:tr>
+        <w:tc>
+          <w:tcPr>
+            <w:tcW w:w="1129" w:type="dxa"/>
+            <w:vAlign w:val="center"/>
+          </w:tcPr>
+          <w:p>
+            <w:pPr>
+              <w:pStyle w:val="ListParagraph"/>
+              <w:numPr>
+                <w:ilvl w:val="0"/>
+                <w:numId w:val="13"/>
+              </w:numPr>
+              <w:rPr>
+                <w:rFonts w:asciiTheme="majorBidi" w:hAnsiTheme="majorBidi" w:cstheme="majorBidi"/>
+              </w:rPr>
+            </w:pPr>
+          </w:p>
+        </w:tc>
+        <w:tc>
+          <w:tcPr>
+            <w:tcW w:w="6946" w:type="dxa"/>
+            <w:vAlign w:val="center"/>
+          </w:tcPr>
+          <w:p>
+            <w:pPr>
+              <w:rPr>
+                <w:rFonts w:asciiTheme="majorBidi" w:hAnsiTheme="majorBidi" w:cstheme="majorBidi"/>
+              </w:rPr>
+            </w:pPr>
+            <w:r>
+              <w:rPr>
+                <w:rFonts w:asciiTheme="majorBidi" w:hAnsiTheme="majorBidi" w:cstheme="majorBidi"/>
+              </w:rPr>
+              <w:t>Problem Formulation</w:t>
+            </w:r>
+          </w:p>
+        </w:tc>
+        <w:tc>
+          <w:tcPr>
+            <w:tcW w:w="844" w:type="dxa"/>
+            <w:vAlign w:val="center"/>
+          </w:tcPr>
+          <w:p>
+            <w:pPr>
+              <w:rPr>
+                <w:rFonts w:asciiTheme="majorBidi" w:hAnsiTheme="majorBidi" w:cstheme="majorBidi"/>
+              </w:rPr>
+            </w:pPr>
+            <w:r>
+              <w:rPr>
+                <w:rFonts w:asciiTheme="majorBidi" w:hAnsiTheme="majorBidi" w:cstheme="majorBidi"/>
+              </w:rPr>
+              <w:t>38</w:t>
+            </w:r>
+          </w:p>
+        </w:tc>
+      </w:tr>
+      <w:tr>
+        <w:tc>
+          <w:tcPr>
+            <w:tcW w:w="1129" w:type="dxa"/>
+            <w:vAlign w:val="center"/>
+          </w:tcPr>
+          <w:p>
+            <w:pPr>
+              <w:pStyle w:val="ListParagraph"/>
+              <w:numPr>
+                <w:ilvl w:val="0"/>
+                <w:numId w:val="13"/>
+              </w:numPr>
+              <w:rPr>
+                <w:rFonts w:asciiTheme="majorBidi" w:hAnsiTheme="majorBidi" w:cstheme="majorBidi"/>
+              </w:rPr>
+            </w:pPr>
+          </w:p>
+        </w:tc>
+        <w:tc>
+          <w:tcPr>
+            <w:tcW w:w="6946" w:type="dxa"/>
+            <w:vAlign w:val="center"/>
+          </w:tcPr>
+          <w:p>
+            <w:pPr>
+              <w:rPr>
+                <w:rFonts w:asciiTheme="majorBidi" w:hAnsiTheme="majorBidi" w:cstheme="majorBidi"/>
+              </w:rPr>
+            </w:pPr>
+            <w:r>
+              <w:rPr>
+                <w:rFonts w:asciiTheme="majorBidi" w:hAnsiTheme="majorBidi" w:cstheme="majorBidi"/>
+              </w:rPr>
+              <w:t>Design Concept</w:t>
+            </w:r>
+          </w:p>
+        </w:tc>
+        <w:tc>
+          <w:tcPr>
+            <w:tcW w:w="844" w:type="dxa"/>
+            <w:vAlign w:val="center"/>
+          </w:tcPr>
+          <w:p>
+            <w:pPr>
+              <w:rPr>
+                <w:rFonts w:asciiTheme="majorBidi" w:hAnsiTheme="majorBidi" w:cstheme="majorBidi"/>
+              </w:rPr>
+            </w:pPr>
+            <w:r>
+              <w:rPr>
+                <w:rFonts w:asciiTheme="majorBidi" w:hAnsiTheme="majorBidi" w:cstheme="majorBidi"/>
+              </w:rPr>
+              <w:t>39</w:t>
+            </w:r>
+          </w:p>
+        </w:tc>
+      </w:tr>
+    </w:tbl>
     <w:p>
       <w:pPr>
         <w:jc w:val="both"/>
-      </w:pPr>
+        <w:rPr>
+          <w:rFonts w:asciiTheme="majorBidi" w:hAnsiTheme="majorBidi" w:cstheme="majorBidi"/>
+        </w:rPr>
+      </w:pPr>
+      <w:r>
+        <w:rPr>
+          <w:rFonts w:asciiTheme="majorBidi" w:hAnsiTheme="majorBidi" w:cstheme="majorBidi"/>
+        </w:rPr>
+        <w:br w:type="column"/>
+      </w:r>
     </w:p>
     <w:p>
       <w:pPr>
@@ -689,7 +2482,7 @@
         </w:numPr>
         <w:jc w:val="both"/>
         <w:rPr>
-          <w:rFonts w:ascii="Times New Roman" w:eastAsia="Times New Roman" w:hAnsi="Times New Roman" w:cs="Times New Roman"/>
+          <w:rFonts w:asciiTheme="majorBidi" w:eastAsia="Times New Roman" w:hAnsiTheme="majorBidi" w:cstheme="majorBidi"/>
           <w:b/>
           <w:sz w:val="24"/>
           <w:szCs w:val="24"/>
@@ -697,12 +2490,11 @@
       </w:pPr>
       <w:r>
         <w:rPr>
-          <w:rFonts w:ascii="Times New Roman" w:eastAsia="Times New Roman" w:hAnsi="Times New Roman" w:cs="Times New Roman"/>
+          <w:rFonts w:asciiTheme="majorBidi" w:eastAsia="Times New Roman" w:hAnsiTheme="majorBidi" w:cstheme="majorBidi"/>
           <w:b/>
           <w:sz w:val="24"/>
           <w:szCs w:val="24"/>
         </w:rPr>
-        <w:lastRenderedPageBreak/>
         <w:t>AI solution</w:t>
       </w:r>
     </w:p>
@@ -711,32 +2503,30 @@
         <w:pStyle w:val="ListParagraph"/>
         <w:jc w:val="both"/>
         <w:rPr>
-          <w:rFonts w:ascii="Times New Roman" w:eastAsia="Times New Roman" w:hAnsi="Times New Roman" w:cs="Times New Roman"/>
+          <w:rFonts w:asciiTheme="majorBidi" w:eastAsia="Times New Roman" w:hAnsiTheme="majorBidi" w:cstheme="majorBidi"/>
           <w:sz w:val="24"/>
           <w:szCs w:val="24"/>
         </w:rPr>
       </w:pPr>
       <w:r>
         <w:rPr>
-          <w:rFonts w:ascii="Times New Roman" w:eastAsia="Times New Roman" w:hAnsi="Times New Roman" w:cs="Times New Roman"/>
+          <w:rFonts w:asciiTheme="majorBidi" w:eastAsia="Times New Roman" w:hAnsiTheme="majorBidi" w:cstheme="majorBidi"/>
           <w:sz w:val="24"/>
           <w:szCs w:val="24"/>
         </w:rPr>
         <w:t xml:space="preserve">The AI Chatbot for Spoken English Practice is an advanced educational tool designed specifically for students aiming to enhance their </w:t>
       </w:r>
-      <w:proofErr w:type="gramStart"/>
       <w:r>
         <w:rPr>
-          <w:rFonts w:ascii="Times New Roman" w:eastAsia="Times New Roman" w:hAnsi="Times New Roman" w:cs="Times New Roman"/>
+          <w:rFonts w:asciiTheme="majorBidi" w:eastAsia="Times New Roman" w:hAnsiTheme="majorBidi" w:cstheme="majorBidi"/>
           <w:sz w:val="24"/>
           <w:szCs w:val="24"/>
         </w:rPr>
-        <w:t>English speaking</w:t>
+        <w:t>English-speaking</w:t>
       </w:r>
-      <w:proofErr w:type="gramEnd"/>
       <w:r>
         <w:rPr>
-          <w:rFonts w:ascii="Times New Roman" w:eastAsia="Times New Roman" w:hAnsi="Times New Roman" w:cs="Times New Roman"/>
+          <w:rFonts w:asciiTheme="majorBidi" w:eastAsia="Times New Roman" w:hAnsiTheme="majorBidi" w:cstheme="majorBidi"/>
           <w:sz w:val="24"/>
           <w:szCs w:val="24"/>
         </w:rPr>
@@ -748,7 +2538,7 @@
         <w:ind w:left="720"/>
         <w:jc w:val="both"/>
         <w:rPr>
-          <w:rFonts w:ascii="Times New Roman" w:eastAsia="Times New Roman" w:hAnsi="Times New Roman" w:cs="Times New Roman"/>
+          <w:rFonts w:asciiTheme="majorBidi" w:eastAsia="Times New Roman" w:hAnsiTheme="majorBidi" w:cstheme="majorBidi"/>
           <w:b/>
           <w:sz w:val="24"/>
           <w:szCs w:val="24"/>
@@ -763,7 +2553,7 @@
         </w:numPr>
         <w:jc w:val="both"/>
         <w:rPr>
-          <w:rFonts w:ascii="Times New Roman" w:eastAsia="Times New Roman" w:hAnsi="Times New Roman" w:cs="Times New Roman"/>
+          <w:rFonts w:asciiTheme="majorBidi" w:eastAsia="Times New Roman" w:hAnsiTheme="majorBidi" w:cstheme="majorBidi"/>
           <w:b/>
           <w:sz w:val="24"/>
           <w:szCs w:val="24"/>
@@ -771,12 +2561,13 @@
       </w:pPr>
       <w:r>
         <w:rPr>
-          <w:rFonts w:ascii="Times New Roman" w:eastAsia="Times New Roman" w:hAnsi="Times New Roman" w:cs="Times New Roman"/>
+          <w:rFonts w:asciiTheme="majorBidi" w:eastAsia="Times New Roman" w:hAnsiTheme="majorBidi" w:cstheme="majorBidi"/>
           <w:b/>
+          <w:bCs/>
           <w:sz w:val="24"/>
           <w:szCs w:val="24"/>
         </w:rPr>
-        <w:t>Aishah</w:t>
+        <w:t>The goal of AI solution</w:t>
       </w:r>
     </w:p>
     <w:p>
@@ -784,7 +2575,7 @@
         <w:ind w:left="720"/>
         <w:jc w:val="both"/>
         <w:rPr>
-          <w:rFonts w:ascii="Times New Roman" w:eastAsia="Times New Roman" w:hAnsi="Times New Roman" w:cs="Times New Roman"/>
+          <w:rFonts w:asciiTheme="majorBidi" w:eastAsia="Times New Roman" w:hAnsiTheme="majorBidi" w:cstheme="majorBidi"/>
           <w:b/>
           <w:sz w:val="24"/>
           <w:szCs w:val="24"/>
@@ -799,7 +2590,7 @@
         </w:numPr>
         <w:jc w:val="both"/>
         <w:rPr>
-          <w:rFonts w:ascii="Times New Roman" w:eastAsia="Times New Roman" w:hAnsi="Times New Roman" w:cs="Times New Roman"/>
+          <w:rFonts w:asciiTheme="majorBidi" w:eastAsia="Times New Roman" w:hAnsiTheme="majorBidi" w:cstheme="majorBidi"/>
           <w:b/>
           <w:sz w:val="24"/>
           <w:szCs w:val="24"/>
@@ -807,7 +2598,7 @@
       </w:pPr>
       <w:r>
         <w:rPr>
-          <w:rFonts w:ascii="Times New Roman" w:eastAsia="Times New Roman" w:hAnsi="Times New Roman" w:cs="Times New Roman"/>
+          <w:rFonts w:asciiTheme="majorBidi" w:eastAsia="Times New Roman" w:hAnsiTheme="majorBidi" w:cstheme="majorBidi"/>
           <w:b/>
           <w:sz w:val="24"/>
           <w:szCs w:val="24"/>
@@ -821,23 +2612,27 @@
         <w:spacing w:before="0" w:beforeAutospacing="0" w:after="0" w:afterAutospacing="0"/>
         <w:ind w:left="720"/>
         <w:jc w:val="both"/>
+        <w:rPr>
+          <w:rFonts w:asciiTheme="majorBidi" w:hAnsiTheme="majorBidi" w:cstheme="majorBidi"/>
+        </w:rPr>
       </w:pPr>
       <w:r>
         <w:rPr>
+          <w:rFonts w:asciiTheme="majorBidi" w:hAnsiTheme="majorBidi" w:cstheme="majorBidi"/>
           <w:color w:val="000000"/>
         </w:rPr>
         <w:t xml:space="preserve">The target users for the AI Chatbot for Spoken English Practice are students of all ages who seek to improve their </w:t>
       </w:r>
-      <w:proofErr w:type="gramStart"/>
       <w:r>
         <w:rPr>
+          <w:rFonts w:asciiTheme="majorBidi" w:hAnsiTheme="majorBidi" w:cstheme="majorBidi"/>
           <w:color w:val="000000"/>
         </w:rPr>
-        <w:t>English speaking</w:t>
+        <w:t>English-speaking</w:t>
       </w:r>
-      <w:proofErr w:type="gramEnd"/>
       <w:r>
         <w:rPr>
+          <w:rFonts w:asciiTheme="majorBidi" w:hAnsiTheme="majorBidi" w:cstheme="majorBidi"/>
           <w:color w:val="000000"/>
         </w:rPr>
         <w:t xml:space="preserve"> skills. This includes individuals at various proficiency levels, from beginners looking to build a foundation in spoken English to advanced learners aiming to refine their fluency and pronunciation. The chatbot is also beneficial for English language learners who wish to practise and enhance their conversational skills in a convenient and interactive manner.</w:t>
@@ -848,12 +2643,21 @@
         <w:ind w:left="720"/>
         <w:jc w:val="both"/>
         <w:rPr>
-          <w:rFonts w:ascii="Times New Roman" w:eastAsia="Times New Roman" w:hAnsi="Times New Roman" w:cs="Times New Roman"/>
+          <w:rFonts w:asciiTheme="majorBidi" w:eastAsia="Times New Roman" w:hAnsiTheme="majorBidi" w:cstheme="majorBidi"/>
           <w:b/>
           <w:sz w:val="24"/>
           <w:szCs w:val="24"/>
         </w:rPr>
       </w:pPr>
+      <w:r>
+        <w:rPr>
+          <w:rFonts w:asciiTheme="majorBidi" w:eastAsia="Times New Roman" w:hAnsiTheme="majorBidi" w:cstheme="majorBidi"/>
+          <w:b/>
+          <w:sz w:val="24"/>
+          <w:szCs w:val="24"/>
+        </w:rPr>
+        <w:br w:type="column"/>
+      </w:r>
     </w:p>
     <w:p>
       <w:pPr>
@@ -863,7 +2667,7 @@
         </w:numPr>
         <w:jc w:val="both"/>
         <w:rPr>
-          <w:rFonts w:ascii="Times New Roman" w:eastAsia="Times New Roman" w:hAnsi="Times New Roman" w:cs="Times New Roman"/>
+          <w:rFonts w:asciiTheme="majorBidi" w:eastAsia="Times New Roman" w:hAnsiTheme="majorBidi" w:cstheme="majorBidi"/>
           <w:b/>
           <w:sz w:val="24"/>
           <w:szCs w:val="24"/>
@@ -871,7 +2675,7 @@
       </w:pPr>
       <w:r>
         <w:rPr>
-          <w:rFonts w:ascii="Times New Roman" w:eastAsia="Times New Roman" w:hAnsi="Times New Roman" w:cs="Times New Roman"/>
+          <w:rFonts w:asciiTheme="majorBidi" w:eastAsia="Times New Roman" w:hAnsiTheme="majorBidi" w:cstheme="majorBidi"/>
           <w:b/>
           <w:sz w:val="24"/>
           <w:szCs w:val="24"/>
@@ -885,7 +2689,7 @@
         <w:ind w:left="720"/>
         <w:jc w:val="both"/>
         <w:rPr>
-          <w:rFonts w:ascii="Times New Roman" w:eastAsia="Times New Roman" w:hAnsi="Times New Roman" w:cs="Times New Roman"/>
+          <w:rFonts w:asciiTheme="majorBidi" w:eastAsia="Times New Roman" w:hAnsiTheme="majorBidi" w:cstheme="majorBidi"/>
           <w:sz w:val="24"/>
           <w:szCs w:val="24"/>
           <w:lang w:val="en-MY" w:eastAsia="en-MY"/>
@@ -893,7 +2697,7 @@
       </w:pPr>
       <w:r>
         <w:rPr>
-          <w:rFonts w:ascii="Times New Roman" w:eastAsia="Times New Roman" w:hAnsi="Times New Roman" w:cs="Times New Roman"/>
+          <w:rFonts w:asciiTheme="majorBidi" w:eastAsia="Times New Roman" w:hAnsiTheme="majorBidi" w:cstheme="majorBidi"/>
           <w:color w:val="000000"/>
           <w:sz w:val="24"/>
           <w:szCs w:val="24"/>
@@ -907,7 +2711,7 @@
         <w:spacing w:line="240" w:lineRule="auto"/>
         <w:ind w:left="720"/>
         <w:rPr>
-          <w:rFonts w:ascii="Times New Roman" w:eastAsia="Times New Roman" w:hAnsi="Times New Roman" w:cs="Times New Roman"/>
+          <w:rFonts w:asciiTheme="majorBidi" w:eastAsia="Times New Roman" w:hAnsiTheme="majorBidi" w:cstheme="majorBidi"/>
           <w:sz w:val="24"/>
           <w:szCs w:val="24"/>
           <w:lang w:val="en-MY" w:eastAsia="en-MY"/>
@@ -920,7 +2724,7 @@
         <w:ind w:left="720"/>
         <w:jc w:val="both"/>
         <w:rPr>
-          <w:rFonts w:ascii="Times New Roman" w:eastAsia="Times New Roman" w:hAnsi="Times New Roman" w:cs="Times New Roman"/>
+          <w:rFonts w:asciiTheme="majorBidi" w:eastAsia="Times New Roman" w:hAnsiTheme="majorBidi" w:cstheme="majorBidi"/>
           <w:sz w:val="24"/>
           <w:szCs w:val="24"/>
           <w:lang w:val="en-MY" w:eastAsia="en-MY"/>
@@ -928,7 +2732,7 @@
       </w:pPr>
       <w:r>
         <w:rPr>
-          <w:rFonts w:ascii="Times New Roman" w:eastAsia="Times New Roman" w:hAnsi="Times New Roman" w:cs="Times New Roman"/>
+          <w:rFonts w:asciiTheme="majorBidi" w:eastAsia="Times New Roman" w:hAnsiTheme="majorBidi" w:cstheme="majorBidi"/>
           <w:color w:val="000000"/>
           <w:sz w:val="24"/>
           <w:szCs w:val="24"/>
@@ -942,7 +2746,7 @@
         <w:spacing w:line="240" w:lineRule="auto"/>
         <w:ind w:left="720"/>
         <w:rPr>
-          <w:rFonts w:ascii="Times New Roman" w:eastAsia="Times New Roman" w:hAnsi="Times New Roman" w:cs="Times New Roman"/>
+          <w:rFonts w:asciiTheme="majorBidi" w:eastAsia="Times New Roman" w:hAnsiTheme="majorBidi" w:cstheme="majorBidi"/>
           <w:sz w:val="24"/>
           <w:szCs w:val="24"/>
           <w:lang w:val="en-MY" w:eastAsia="en-MY"/>
@@ -950,7 +2754,7 @@
       </w:pPr>
       <w:r>
         <w:rPr>
-          <w:rFonts w:ascii="Times New Roman" w:eastAsia="Times New Roman" w:hAnsi="Times New Roman" w:cs="Times New Roman"/>
+          <w:rFonts w:asciiTheme="majorBidi" w:eastAsia="Times New Roman" w:hAnsiTheme="majorBidi" w:cstheme="majorBidi"/>
           <w:sz w:val="24"/>
           <w:szCs w:val="24"/>
           <w:lang w:val="en-MY" w:eastAsia="en-MY"/>
@@ -968,7 +2772,7 @@
         <w:jc w:val="both"/>
         <w:textAlignment w:val="baseline"/>
         <w:rPr>
-          <w:rFonts w:ascii="Times New Roman" w:eastAsia="Times New Roman" w:hAnsi="Times New Roman" w:cs="Times New Roman"/>
+          <w:rFonts w:asciiTheme="majorBidi" w:eastAsia="Times New Roman" w:hAnsiTheme="majorBidi" w:cstheme="majorBidi"/>
           <w:color w:val="000000"/>
           <w:sz w:val="24"/>
           <w:szCs w:val="24"/>
@@ -977,7 +2781,7 @@
       </w:pPr>
       <w:r>
         <w:rPr>
-          <w:rFonts w:ascii="Times New Roman" w:eastAsia="Times New Roman" w:hAnsi="Times New Roman" w:cs="Times New Roman"/>
+          <w:rFonts w:asciiTheme="majorBidi" w:eastAsia="Times New Roman" w:hAnsiTheme="majorBidi" w:cstheme="majorBidi"/>
           <w:color w:val="000000"/>
           <w:sz w:val="24"/>
           <w:szCs w:val="24"/>
@@ -996,7 +2800,7 @@
         <w:jc w:val="both"/>
         <w:textAlignment w:val="baseline"/>
         <w:rPr>
-          <w:rFonts w:ascii="Times New Roman" w:eastAsia="Times New Roman" w:hAnsi="Times New Roman" w:cs="Times New Roman"/>
+          <w:rFonts w:asciiTheme="majorBidi" w:eastAsia="Times New Roman" w:hAnsiTheme="majorBidi" w:cstheme="majorBidi"/>
           <w:color w:val="000000"/>
           <w:sz w:val="24"/>
           <w:szCs w:val="24"/>
@@ -1005,25 +2809,13 @@
       </w:pPr>
       <w:r>
         <w:rPr>
-          <w:rFonts w:ascii="Times New Roman" w:eastAsia="Times New Roman" w:hAnsi="Times New Roman" w:cs="Times New Roman"/>
+          <w:rFonts w:asciiTheme="majorBidi" w:eastAsia="Times New Roman" w:hAnsiTheme="majorBidi" w:cstheme="majorBidi"/>
           <w:color w:val="000000"/>
           <w:sz w:val="24"/>
           <w:szCs w:val="24"/>
           <w:lang w:val="en-MY" w:eastAsia="en-MY"/>
         </w:rPr>
-        <w:t>Monitors Progress and Provides Feedback: Offers scoring mechanisms and generates com</w:t>
-      </w:r>
-      <w:bookmarkStart w:id="0" w:name="_GoBack"/>
-      <w:bookmarkEnd w:id="0"/>
-      <w:r>
-        <w:rPr>
-          <w:rFonts w:ascii="Times New Roman" w:eastAsia="Times New Roman" w:hAnsi="Times New Roman" w:cs="Times New Roman"/>
-          <w:color w:val="000000"/>
-          <w:sz w:val="24"/>
-          <w:szCs w:val="24"/>
-          <w:lang w:val="en-MY" w:eastAsia="en-MY"/>
-        </w:rPr>
-        <w:t>prehensive reports, enabling students to track their advancement, identify strengths, and pinpoint areas that require improvement. English teachers can also use these reports to provide personalized feedback to their students.</w:t>
+        <w:t>Monitors Progress and Provides Feedback: Offers scoring mechanisms and generates comprehensive reports, enabling students to track their advancement, identify strengths, and pinpoint areas that require improvement. English teachers can also use these reports to provide personalized feedback to their students.</w:t>
       </w:r>
     </w:p>
     <w:p>
@@ -1036,7 +2828,7 @@
         <w:jc w:val="both"/>
         <w:textAlignment w:val="baseline"/>
         <w:rPr>
-          <w:rFonts w:ascii="Times New Roman" w:eastAsia="Times New Roman" w:hAnsi="Times New Roman" w:cs="Times New Roman"/>
+          <w:rFonts w:asciiTheme="majorBidi" w:eastAsia="Times New Roman" w:hAnsiTheme="majorBidi" w:cstheme="majorBidi"/>
           <w:color w:val="000000"/>
           <w:sz w:val="24"/>
           <w:szCs w:val="24"/>
@@ -1045,24 +2837,13 @@
       </w:pPr>
       <w:r>
         <w:rPr>
-          <w:rFonts w:ascii="Times New Roman" w:eastAsia="Times New Roman" w:hAnsi="Times New Roman" w:cs="Times New Roman"/>
+          <w:rFonts w:asciiTheme="majorBidi" w:eastAsia="Times New Roman" w:hAnsiTheme="majorBidi" w:cstheme="majorBidi"/>
           <w:color w:val="000000"/>
           <w:sz w:val="24"/>
           <w:szCs w:val="24"/>
           <w:lang w:val="en-MY" w:eastAsia="en-MY"/>
         </w:rPr>
-        <w:t xml:space="preserve">Monitors Progress and Provides Feedback: Offers scoring mechanisms and generates comprehensive reports, enabling students to track their advancement, identify strengths, and pinpoint areas that require improvement. </w:t>
-      </w:r>
-      <w:r>
-        <w:rPr>
-          <w:rFonts w:ascii="Times New Roman" w:eastAsia="Times New Roman" w:hAnsi="Times New Roman" w:cs="Times New Roman"/>
-          <w:color w:val="000000"/>
-          <w:sz w:val="24"/>
-          <w:szCs w:val="24"/>
-          <w:lang w:val="en-MY" w:eastAsia="en-MY"/>
-        </w:rPr>
-        <w:lastRenderedPageBreak/>
-        <w:t>English teachers can also use these reports to provide personalized feedback to their students.</w:t>
+        <w:t>Monitors Progress and Provides Feedback: Offers scoring mechanisms and generates comprehensive reports, enabling students to track their advancement, identify strengths, and pinpoint areas that require improvement. English teachers can also use these reports to provide personalized feedback to their students.</w:t>
       </w:r>
     </w:p>
     <w:p>
@@ -1071,7 +2852,7 @@
         <w:jc w:val="both"/>
         <w:textAlignment w:val="baseline"/>
         <w:rPr>
-          <w:rFonts w:ascii="Times New Roman" w:eastAsia="Times New Roman" w:hAnsi="Times New Roman" w:cs="Times New Roman"/>
+          <w:rFonts w:asciiTheme="majorBidi" w:eastAsia="Times New Roman" w:hAnsiTheme="majorBidi" w:cstheme="majorBidi"/>
           <w:color w:val="000000"/>
           <w:sz w:val="24"/>
           <w:szCs w:val="24"/>
@@ -1087,10 +2868,160 @@
         </w:numPr>
         <w:jc w:val="both"/>
         <w:rPr>
-          <w:rFonts w:ascii="Times New Roman" w:eastAsia="Times New Roman" w:hAnsi="Times New Roman" w:cs="Times New Roman"/>
+          <w:rFonts w:asciiTheme="majorBidi" w:eastAsia="Times New Roman" w:hAnsiTheme="majorBidi" w:cstheme="majorBidi"/>
           <w:b/>
           <w:sz w:val="24"/>
           <w:szCs w:val="24"/>
+        </w:rPr>
+      </w:pPr>
+      <w:r>
+        <w:rPr>
+          <w:rFonts w:asciiTheme="majorBidi" w:eastAsia="Times New Roman" w:hAnsiTheme="majorBidi" w:cstheme="majorBidi"/>
+          <w:b/>
+          <w:sz w:val="24"/>
+          <w:szCs w:val="24"/>
+        </w:rPr>
+        <w:t xml:space="preserve">Process of </w:t>
+      </w:r>
+      <w:r>
+        <w:rPr>
+          <w:rFonts w:asciiTheme="majorBidi" w:eastAsia="Times New Roman" w:hAnsiTheme="majorBidi" w:cstheme="majorBidi"/>
+          <w:b/>
+          <w:sz w:val="24"/>
+          <w:szCs w:val="24"/>
+        </w:rPr>
+        <w:t>Emphasize</w:t>
+      </w:r>
+      <w:r>
+        <w:rPr>
+          <w:rFonts w:asciiTheme="majorBidi" w:eastAsia="Times New Roman" w:hAnsiTheme="majorBidi" w:cstheme="majorBidi"/>
+          <w:b/>
+          <w:sz w:val="24"/>
+          <w:szCs w:val="24"/>
+        </w:rPr>
+        <w:t xml:space="preserve"> in DT</w:t>
+      </w:r>
+    </w:p>
+    <w:p>
+      <w:pPr>
+        <w:jc w:val="both"/>
+        <w:rPr>
+          <w:rFonts w:asciiTheme="majorBidi" w:eastAsia="Times New Roman" w:hAnsiTheme="majorBidi" w:cstheme="majorBidi"/>
+          <w:b/>
+          <w:sz w:val="24"/>
+          <w:szCs w:val="24"/>
+        </w:rPr>
+      </w:pPr>
+    </w:p>
+    <w:p>
+      <w:pPr>
+        <w:numPr>
+          <w:ilvl w:val="0"/>
+          <w:numId w:val="2"/>
+        </w:numPr>
+        <w:spacing w:line="240" w:lineRule="auto"/>
+        <w:jc w:val="both"/>
+        <w:textAlignment w:val="baseline"/>
+        <w:rPr>
+          <w:rFonts w:asciiTheme="majorBidi" w:eastAsia="Times New Roman" w:hAnsiTheme="majorBidi" w:cstheme="majorBidi"/>
+          <w:b/>
+          <w:bCs/>
+          <w:color w:val="000000"/>
+          <w:sz w:val="24"/>
+          <w:szCs w:val="24"/>
+          <w:lang w:val="en-MY" w:eastAsia="en-MY"/>
+        </w:rPr>
+      </w:pPr>
+      <w:r>
+        <w:rPr>
+          <w:rFonts w:asciiTheme="majorBidi" w:eastAsia="Times New Roman" w:hAnsiTheme="majorBidi" w:cstheme="majorBidi"/>
+          <w:b/>
+          <w:bCs/>
+          <w:color w:val="000000"/>
+          <w:sz w:val="24"/>
+          <w:szCs w:val="24"/>
+          <w:lang w:val="en-MY" w:eastAsia="en-MY"/>
+        </w:rPr>
+        <w:t>Process of Define in DT</w:t>
+      </w:r>
+    </w:p>
+    <w:p>
+      <w:pPr>
+        <w:spacing w:line="240" w:lineRule="auto"/>
+        <w:rPr>
+          <w:rFonts w:asciiTheme="majorBidi" w:eastAsia="Times New Roman" w:hAnsiTheme="majorBidi" w:cstheme="majorBidi"/>
+          <w:sz w:val="24"/>
+          <w:szCs w:val="24"/>
+          <w:lang w:val="en-MY" w:eastAsia="en-MY"/>
+        </w:rPr>
+      </w:pPr>
+    </w:p>
+    <w:p>
+      <w:pPr>
+        <w:spacing w:line="240" w:lineRule="auto"/>
+        <w:ind w:firstLine="720"/>
+        <w:jc w:val="both"/>
+        <w:rPr>
+          <w:rFonts w:asciiTheme="majorBidi" w:eastAsia="Times New Roman" w:hAnsiTheme="majorBidi" w:cstheme="majorBidi"/>
+          <w:color w:val="000000"/>
+          <w:lang w:val="en-MY" w:eastAsia="en-MY"/>
+        </w:rPr>
+      </w:pPr>
+      <w:r>
+        <w:rPr>
+          <w:rFonts w:asciiTheme="majorBidi" w:eastAsia="Times New Roman" w:hAnsiTheme="majorBidi" w:cstheme="majorBidi"/>
+          <w:color w:val="000000"/>
+          <w:lang w:val="en-MY" w:eastAsia="en-MY"/>
+        </w:rPr>
+        <w:t xml:space="preserve">In the process of defining the AI Chatbot for Spoken English Practice within the Design Thinking framework, the team starts by empathizing with the users, recognizing the global demand for English proficiency </w:t>
+      </w:r>
+      <w:r>
+        <w:rPr>
+          <w:rFonts w:asciiTheme="majorBidi" w:eastAsia="Times New Roman" w:hAnsiTheme="majorBidi" w:cstheme="majorBidi"/>
+          <w:color w:val="000000"/>
+          <w:lang w:val="en-MY" w:eastAsia="en-MY"/>
+        </w:rPr>
+        <w:t>today</w:t>
+      </w:r>
+      <w:r>
+        <w:rPr>
+          <w:rFonts w:asciiTheme="majorBidi" w:eastAsia="Times New Roman" w:hAnsiTheme="majorBidi" w:cstheme="majorBidi"/>
+          <w:color w:val="000000"/>
+          <w:lang w:val="en-MY" w:eastAsia="en-MY"/>
+        </w:rPr>
+        <w:t>. Understanding the challenges faced by English learners, the team identifies the need for an effective and accessible platform for spoken English practice. The problem statement highlights the lack of opportunities for regular and meaningful practice, hindering students' progress and confidence. Moving into the Define phase, the team outlines specific goals, such as simulating real-life conversations, monitoring progress, providing personalized feedback, and enhancing confidence and fluency. The emphasis is on creating an immersive experience that mirrors real-world interactions and fosters a supportive environment for language practice. The objectives include not only addressing the professional demand for English proficiency but also recognizing its relevance in various aspects of life, from online learning to communication with diverse linguistic communities. The team envisions the AI Chatbot as a solution that goes beyond traditional language learning methods, offering a dynamic and interactive approach to meet the evolving needs of English learners at different proficiency levels.</w:t>
+      </w:r>
+    </w:p>
+    <w:p>
+      <w:pPr>
+        <w:spacing w:line="240" w:lineRule="auto"/>
+        <w:ind w:firstLine="720"/>
+        <w:jc w:val="both"/>
+        <w:rPr>
+          <w:rFonts w:asciiTheme="majorBidi" w:eastAsia="Times New Roman" w:hAnsiTheme="majorBidi" w:cstheme="majorBidi"/>
+          <w:color w:val="000000"/>
+          <w:lang w:val="en-MY" w:eastAsia="en-MY"/>
+        </w:rPr>
+      </w:pPr>
+      <w:r>
+        <w:rPr>
+          <w:rFonts w:asciiTheme="majorBidi" w:eastAsia="Times New Roman" w:hAnsiTheme="majorBidi" w:cstheme="majorBidi"/>
+          <w:color w:val="000000"/>
+          <w:lang w:val="en-MY" w:eastAsia="en-MY"/>
+        </w:rPr>
+        <w:br w:type="column"/>
+      </w:r>
+    </w:p>
+    <w:p>
+      <w:pPr>
+        <w:spacing w:line="240" w:lineRule="auto"/>
+        <w:ind w:firstLine="720"/>
+        <w:jc w:val="both"/>
+        <w:rPr>
+          <w:rFonts w:asciiTheme="majorBidi" w:eastAsia="Times New Roman" w:hAnsiTheme="majorBidi" w:cstheme="majorBidi"/>
+          <w:sz w:val="24"/>
+          <w:szCs w:val="24"/>
+          <w:lang w:val="en-MY" w:eastAsia="en-MY"/>
         </w:rPr>
       </w:pPr>
     </w:p>
@@ -1102,7 +3033,28 @@
         </w:numPr>
         <w:jc w:val="both"/>
         <w:rPr>
-          <w:rFonts w:ascii="Times New Roman" w:eastAsia="Times New Roman" w:hAnsi="Times New Roman" w:cs="Times New Roman"/>
+          <w:rFonts w:asciiTheme="majorBidi" w:eastAsia="Times New Roman" w:hAnsiTheme="majorBidi" w:cstheme="majorBidi"/>
+          <w:b/>
+          <w:sz w:val="24"/>
+          <w:szCs w:val="24"/>
+        </w:rPr>
+      </w:pPr>
+      <w:r>
+        <w:rPr>
+          <w:rFonts w:asciiTheme="majorBidi" w:eastAsia="Times New Roman" w:hAnsiTheme="majorBidi" w:cstheme="majorBidi"/>
+          <w:b/>
+          <w:sz w:val="24"/>
+          <w:szCs w:val="24"/>
+        </w:rPr>
+        <w:t>Problem</w:t>
+      </w:r>
+    </w:p>
+    <w:p>
+      <w:pPr>
+        <w:ind w:left="720"/>
+        <w:jc w:val="both"/>
+        <w:rPr>
+          <w:rFonts w:asciiTheme="majorBidi" w:eastAsia="Times New Roman" w:hAnsiTheme="majorBidi" w:cstheme="majorBidi"/>
           <w:b/>
           <w:sz w:val="24"/>
           <w:szCs w:val="24"/>
@@ -1117,29 +3069,28 @@
         </w:numPr>
         <w:jc w:val="both"/>
         <w:rPr>
-          <w:rFonts w:ascii="Times New Roman" w:eastAsia="Times New Roman" w:hAnsi="Times New Roman" w:cs="Times New Roman"/>
+          <w:rFonts w:asciiTheme="majorBidi" w:eastAsia="Times New Roman" w:hAnsiTheme="majorBidi" w:cstheme="majorBidi"/>
           <w:b/>
           <w:sz w:val="24"/>
           <w:szCs w:val="24"/>
         </w:rPr>
       </w:pPr>
-    </w:p>
-    <w:p>
-      <w:pPr>
-        <w:jc w:val="both"/>
-        <w:rPr>
-          <w:rFonts w:ascii="Times New Roman" w:eastAsia="Times New Roman" w:hAnsi="Times New Roman" w:cs="Times New Roman"/>
+      <w:r>
+        <w:rPr>
+          <w:rFonts w:asciiTheme="majorBidi" w:eastAsia="Times New Roman" w:hAnsiTheme="majorBidi" w:cstheme="majorBidi"/>
           <w:b/>
           <w:sz w:val="24"/>
           <w:szCs w:val="24"/>
         </w:rPr>
-      </w:pPr>
-    </w:p>
-    <w:p>
-      <w:pPr>
+        <w:t>Suggested Solution</w:t>
+      </w:r>
+    </w:p>
+    <w:p>
+      <w:pPr>
+        <w:ind w:left="720"/>
         <w:jc w:val="both"/>
         <w:rPr>
-          <w:rFonts w:ascii="Times New Roman" w:eastAsia="Times New Roman" w:hAnsi="Times New Roman" w:cs="Times New Roman"/>
+          <w:rFonts w:asciiTheme="majorBidi" w:eastAsia="Times New Roman" w:hAnsiTheme="majorBidi" w:cstheme="majorBidi"/>
           <w:b/>
           <w:sz w:val="24"/>
           <w:szCs w:val="24"/>
@@ -1148,37 +3099,88 @@
     </w:p>
     <w:p>
       <w:pPr>
+        <w:numPr>
+          <w:ilvl w:val="0"/>
+          <w:numId w:val="2"/>
+        </w:numPr>
         <w:jc w:val="both"/>
         <w:rPr>
-          <w:rFonts w:ascii="Times New Roman" w:eastAsia="Times New Roman" w:hAnsi="Times New Roman" w:cs="Times New Roman"/>
+          <w:rFonts w:asciiTheme="majorBidi" w:eastAsia="Times New Roman" w:hAnsiTheme="majorBidi" w:cstheme="majorBidi"/>
+          <w:b/>
           <w:sz w:val="24"/>
           <w:szCs w:val="24"/>
         </w:rPr>
       </w:pPr>
-    </w:p>
-    <w:p>
-      <w:pPr>
-        <w:jc w:val="both"/>
-        <w:rPr>
-          <w:rFonts w:ascii="Times New Roman" w:eastAsia="Times New Roman" w:hAnsi="Times New Roman" w:cs="Times New Roman"/>
+      <w:r>
+        <w:rPr>
+          <w:rFonts w:asciiTheme="majorBidi" w:eastAsia="Times New Roman" w:hAnsiTheme="majorBidi" w:cstheme="majorBidi"/>
+          <w:b/>
           <w:sz w:val="24"/>
           <w:szCs w:val="24"/>
         </w:rPr>
-      </w:pPr>
+        <w:t>Knowledge Representation (KR)</w:t>
+      </w:r>
     </w:p>
     <w:p>
       <w:pPr>
         <w:jc w:val="both"/>
         <w:rPr>
-          <w:rFonts w:ascii="Times New Roman" w:eastAsia="Times New Roman" w:hAnsi="Times New Roman" w:cs="Times New Roman"/>
+          <w:rFonts w:asciiTheme="majorBidi" w:eastAsia="Times New Roman" w:hAnsiTheme="majorBidi" w:cstheme="majorBidi"/>
+          <w:b/>
           <w:sz w:val="24"/>
           <w:szCs w:val="24"/>
         </w:rPr>
       </w:pPr>
     </w:p>
-    <w:p/>
+    <w:p>
+      <w:pPr>
+        <w:jc w:val="both"/>
+        <w:rPr>
+          <w:rFonts w:asciiTheme="majorBidi" w:eastAsia="Times New Roman" w:hAnsiTheme="majorBidi" w:cstheme="majorBidi"/>
+          <w:b/>
+          <w:sz w:val="24"/>
+          <w:szCs w:val="24"/>
+        </w:rPr>
+      </w:pPr>
+    </w:p>
+    <w:p>
+      <w:pPr>
+        <w:jc w:val="both"/>
+        <w:rPr>
+          <w:rFonts w:asciiTheme="majorBidi" w:eastAsia="Times New Roman" w:hAnsiTheme="majorBidi" w:cstheme="majorBidi"/>
+          <w:sz w:val="24"/>
+          <w:szCs w:val="24"/>
+        </w:rPr>
+      </w:pPr>
+    </w:p>
+    <w:p>
+      <w:pPr>
+        <w:jc w:val="both"/>
+        <w:rPr>
+          <w:rFonts w:asciiTheme="majorBidi" w:eastAsia="Times New Roman" w:hAnsiTheme="majorBidi" w:cstheme="majorBidi"/>
+          <w:sz w:val="24"/>
+          <w:szCs w:val="24"/>
+        </w:rPr>
+      </w:pPr>
+    </w:p>
+    <w:p>
+      <w:pPr>
+        <w:jc w:val="both"/>
+        <w:rPr>
+          <w:rFonts w:asciiTheme="majorBidi" w:eastAsia="Times New Roman" w:hAnsiTheme="majorBidi" w:cstheme="majorBidi"/>
+          <w:sz w:val="24"/>
+          <w:szCs w:val="24"/>
+        </w:rPr>
+      </w:pPr>
+    </w:p>
+    <w:p>
+      <w:pPr>
+        <w:rPr>
+          <w:rFonts w:asciiTheme="majorBidi" w:hAnsiTheme="majorBidi" w:cstheme="majorBidi"/>
+        </w:rPr>
+      </w:pPr>
+    </w:p>
     <w:sectPr>
-      <w:headerReference w:type="default" r:id="rId8"/>
       <w:pgSz w:w="11909" w:h="16834"/>
       <w:pgMar w:top="1440" w:right="1540" w:bottom="1440" w:left="1440" w:header="720" w:footer="720" w:gutter="0"/>
       <w:pgNumType w:start="1"/>
@@ -1189,7 +3191,7 @@
 </file>
 
 <file path=word/endnotes.xml><?xml version="1.0" encoding="utf-8"?>
-<w:endnotes xmlns:wpc="http://schemas.microsoft.com/office/word/2010/wordprocessingCanvas" xmlns:cx="http://schemas.microsoft.com/office/drawing/2014/chartex" xmlns:cx1="http://schemas.microsoft.com/office/drawing/2015/9/8/chartex" xmlns:cx2="http://schemas.microsoft.com/office/drawing/2015/10/21/chartex" xmlns:cx3="http://schemas.microsoft.com/office/drawing/2016/5/9/chartex" xmlns:cx4="http://schemas.microsoft.com/office/drawing/2016/5/10/chartex" xmlns:cx5="http://schemas.microsoft.com/office/drawing/2016/5/11/chartex" xmlns:cx6="http://schemas.microsoft.com/office/drawing/2016/5/12/chartex" xmlns:cx7="http://schemas.microsoft.com/office/drawing/2016/5/13/chartex" xmlns:cx8="http://schemas.microsoft.com/office/drawing/2016/5/14/chartex" xmlns:mc="http://schemas.openxmlformats.org/markup-compatibility/2006" xmlns:aink="http://schemas.microsoft.com/office/drawing/2016/ink" xmlns:am3d="http://schemas.microsoft.com/office/drawing/2017/model3d" xmlns:o="urn:schemas-microsoft-com:office:office" xmlns:r="http://schemas.openxmlformats.org/officeDocument/2006/relationships" xmlns:m="http://schemas.openxmlformats.org/officeDocument/2006/math" xmlns:v="urn:schemas-microsoft-com:vml" xmlns:wp14="http://schemas.microsoft.com/office/word/2010/wordprocessingDrawing" xmlns:wp="http://schemas.openxmlformats.org/drawingml/2006/wordprocessingDrawing" xmlns:w10="urn:schemas-microsoft-com:office:word" xmlns:w="http://schemas.openxmlformats.org/wordprocessingml/2006/main" xmlns:w14="http://schemas.microsoft.com/office/word/2010/wordml" xmlns:w15="http://schemas.microsoft.com/office/word/2012/wordml" xmlns:w16cid="http://schemas.microsoft.com/office/word/2016/wordml/cid" xmlns:w16se="http://schemas.microsoft.com/office/word/2015/wordml/symex" xmlns:wpg="http://schemas.microsoft.com/office/word/2010/wordprocessingGroup" xmlns:wpi="http://schemas.microsoft.com/office/word/2010/wordprocessingInk" xmlns:wne="http://schemas.microsoft.com/office/word/2006/wordml" xmlns:wps="http://schemas.microsoft.com/office/word/2010/wordprocessingShape" mc:Ignorable="w14 w15 w16se w16cid wp14">
+<w:endnotes xmlns:wpc="http://schemas.microsoft.com/office/word/2010/wordprocessingCanvas" xmlns:cx="http://schemas.microsoft.com/office/drawing/2014/chartex" xmlns:cx1="http://schemas.microsoft.com/office/drawing/2015/9/8/chartex" xmlns:cx2="http://schemas.microsoft.com/office/drawing/2015/10/21/chartex" xmlns:cx3="http://schemas.microsoft.com/office/drawing/2016/5/9/chartex" xmlns:cx4="http://schemas.microsoft.com/office/drawing/2016/5/10/chartex" xmlns:cx5="http://schemas.microsoft.com/office/drawing/2016/5/11/chartex" xmlns:cx6="http://schemas.microsoft.com/office/drawing/2016/5/12/chartex" xmlns:cx7="http://schemas.microsoft.com/office/drawing/2016/5/13/chartex" xmlns:cx8="http://schemas.microsoft.com/office/drawing/2016/5/14/chartex" xmlns:mc="http://schemas.openxmlformats.org/markup-compatibility/2006" xmlns:aink="http://schemas.microsoft.com/office/drawing/2016/ink" xmlns:am3d="http://schemas.microsoft.com/office/drawing/2017/model3d" xmlns:o="urn:schemas-microsoft-com:office:office" xmlns:oel="http://schemas.microsoft.com/office/2019/extlst" xmlns:r="http://schemas.openxmlformats.org/officeDocument/2006/relationships" xmlns:m="http://schemas.openxmlformats.org/officeDocument/2006/math" xmlns:v="urn:schemas-microsoft-com:vml" xmlns:wp14="http://schemas.microsoft.com/office/word/2010/wordprocessingDrawing" xmlns:wp="http://schemas.openxmlformats.org/drawingml/2006/wordprocessingDrawing" xmlns:w10="urn:schemas-microsoft-com:office:word" xmlns:w="http://schemas.openxmlformats.org/wordprocessingml/2006/main" xmlns:w14="http://schemas.microsoft.com/office/word/2010/wordml" xmlns:w15="http://schemas.microsoft.com/office/word/2012/wordml" xmlns:w16cex="http://schemas.microsoft.com/office/word/2018/wordml/cex" xmlns:w16cid="http://schemas.microsoft.com/office/word/2016/wordml/cid" xmlns:w16="http://schemas.microsoft.com/office/word/2018/wordml" xmlns:w16sdtdh="http://schemas.microsoft.com/office/word/2020/wordml/sdtdatahash" xmlns:w16se="http://schemas.microsoft.com/office/word/2015/wordml/symex" xmlns:wpg="http://schemas.microsoft.com/office/word/2010/wordprocessingGroup" xmlns:wpi="http://schemas.microsoft.com/office/word/2010/wordprocessingInk" xmlns:wne="http://schemas.microsoft.com/office/word/2006/wordml" xmlns:wps="http://schemas.microsoft.com/office/word/2010/wordprocessingShape" mc:Ignorable="w14 w15 w16se w16cid w16 w16cex w16sdtdh wp14">
   <w:endnote w:type="separator" w:id="-1">
     <w:p>
       <w:pPr>
@@ -1214,7 +3216,7 @@
 </file>
 
 <file path=word/footnotes.xml><?xml version="1.0" encoding="utf-8"?>
-<w:footnotes xmlns:wpc="http://schemas.microsoft.com/office/word/2010/wordprocessingCanvas" xmlns:cx="http://schemas.microsoft.com/office/drawing/2014/chartex" xmlns:cx1="http://schemas.microsoft.com/office/drawing/2015/9/8/chartex" xmlns:cx2="http://schemas.microsoft.com/office/drawing/2015/10/21/chartex" xmlns:cx3="http://schemas.microsoft.com/office/drawing/2016/5/9/chartex" xmlns:cx4="http://schemas.microsoft.com/office/drawing/2016/5/10/chartex" xmlns:cx5="http://schemas.microsoft.com/office/drawing/2016/5/11/chartex" xmlns:cx6="http://schemas.microsoft.com/office/drawing/2016/5/12/chartex" xmlns:cx7="http://schemas.microsoft.com/office/drawing/2016/5/13/chartex" xmlns:cx8="http://schemas.microsoft.com/office/drawing/2016/5/14/chartex" xmlns:mc="http://schemas.openxmlformats.org/markup-compatibility/2006" xmlns:aink="http://schemas.microsoft.com/office/drawing/2016/ink" xmlns:am3d="http://schemas.microsoft.com/office/drawing/2017/model3d" xmlns:o="urn:schemas-microsoft-com:office:office" xmlns:r="http://schemas.openxmlformats.org/officeDocument/2006/relationships" xmlns:m="http://schemas.openxmlformats.org/officeDocument/2006/math" xmlns:v="urn:schemas-microsoft-com:vml" xmlns:wp14="http://schemas.microsoft.com/office/word/2010/wordprocessingDrawing" xmlns:wp="http://schemas.openxmlformats.org/drawingml/2006/wordprocessingDrawing" xmlns:w10="urn:schemas-microsoft-com:office:word" xmlns:w="http://schemas.openxmlformats.org/wordprocessingml/2006/main" xmlns:w14="http://schemas.microsoft.com/office/word/2010/wordml" xmlns:w15="http://schemas.microsoft.com/office/word/2012/wordml" xmlns:w16cid="http://schemas.microsoft.com/office/word/2016/wordml/cid" xmlns:w16se="http://schemas.microsoft.com/office/word/2015/wordml/symex" xmlns:wpg="http://schemas.microsoft.com/office/word/2010/wordprocessingGroup" xmlns:wpi="http://schemas.microsoft.com/office/word/2010/wordprocessingInk" xmlns:wne="http://schemas.microsoft.com/office/word/2006/wordml" xmlns:wps="http://schemas.microsoft.com/office/word/2010/wordprocessingShape" mc:Ignorable="w14 w15 w16se w16cid wp14">
+<w:footnotes xmlns:wpc="http://schemas.microsoft.com/office/word/2010/wordprocessingCanvas" xmlns:cx="http://schemas.microsoft.com/office/drawing/2014/chartex" xmlns:cx1="http://schemas.microsoft.com/office/drawing/2015/9/8/chartex" xmlns:cx2="http://schemas.microsoft.com/office/drawing/2015/10/21/chartex" xmlns:cx3="http://schemas.microsoft.com/office/drawing/2016/5/9/chartex" xmlns:cx4="http://schemas.microsoft.com/office/drawing/2016/5/10/chartex" xmlns:cx5="http://schemas.microsoft.com/office/drawing/2016/5/11/chartex" xmlns:cx6="http://schemas.microsoft.com/office/drawing/2016/5/12/chartex" xmlns:cx7="http://schemas.microsoft.com/office/drawing/2016/5/13/chartex" xmlns:cx8="http://schemas.microsoft.com/office/drawing/2016/5/14/chartex" xmlns:mc="http://schemas.openxmlformats.org/markup-compatibility/2006" xmlns:aink="http://schemas.microsoft.com/office/drawing/2016/ink" xmlns:am3d="http://schemas.microsoft.com/office/drawing/2017/model3d" xmlns:o="urn:schemas-microsoft-com:office:office" xmlns:oel="http://schemas.microsoft.com/office/2019/extlst" xmlns:r="http://schemas.openxmlformats.org/officeDocument/2006/relationships" xmlns:m="http://schemas.openxmlformats.org/officeDocument/2006/math" xmlns:v="urn:schemas-microsoft-com:vml" xmlns:wp14="http://schemas.microsoft.com/office/word/2010/wordprocessingDrawing" xmlns:wp="http://schemas.openxmlformats.org/drawingml/2006/wordprocessingDrawing" xmlns:w10="urn:schemas-microsoft-com:office:word" xmlns:w="http://schemas.openxmlformats.org/wordprocessingml/2006/main" xmlns:w14="http://schemas.microsoft.com/office/word/2010/wordml" xmlns:w15="http://schemas.microsoft.com/office/word/2012/wordml" xmlns:w16cex="http://schemas.microsoft.com/office/word/2018/wordml/cex" xmlns:w16cid="http://schemas.microsoft.com/office/word/2016/wordml/cid" xmlns:w16="http://schemas.microsoft.com/office/word/2018/wordml" xmlns:w16sdtdh="http://schemas.microsoft.com/office/word/2020/wordml/sdtdatahash" xmlns:w16se="http://schemas.microsoft.com/office/word/2015/wordml/symex" xmlns:wpg="http://schemas.microsoft.com/office/word/2010/wordprocessingGroup" xmlns:wpi="http://schemas.microsoft.com/office/word/2010/wordprocessingInk" xmlns:wne="http://schemas.microsoft.com/office/word/2006/wordml" xmlns:wps="http://schemas.microsoft.com/office/word/2010/wordprocessingShape" mc:Ignorable="w14 w15 w16se w16cid w16 w16cex w16sdtdh wp14">
   <w:footnote w:type="separator" w:id="-1">
     <w:p>
       <w:pPr>
@@ -1238,15 +3240,95 @@
 </w:footnotes>
 </file>
 
-<file path=word/header1.xml><?xml version="1.0" encoding="utf-8"?>
-<w:hdr xmlns:wpc="http://schemas.microsoft.com/office/word/2010/wordprocessingCanvas" xmlns:cx="http://schemas.microsoft.com/office/drawing/2014/chartex" xmlns:cx1="http://schemas.microsoft.com/office/drawing/2015/9/8/chartex" xmlns:cx2="http://schemas.microsoft.com/office/drawing/2015/10/21/chartex" xmlns:cx3="http://schemas.microsoft.com/office/drawing/2016/5/9/chartex" xmlns:cx4="http://schemas.microsoft.com/office/drawing/2016/5/10/chartex" xmlns:cx5="http://schemas.microsoft.com/office/drawing/2016/5/11/chartex" xmlns:cx6="http://schemas.microsoft.com/office/drawing/2016/5/12/chartex" xmlns:cx7="http://schemas.microsoft.com/office/drawing/2016/5/13/chartex" xmlns:cx8="http://schemas.microsoft.com/office/drawing/2016/5/14/chartex" xmlns:mc="http://schemas.openxmlformats.org/markup-compatibility/2006" xmlns:aink="http://schemas.microsoft.com/office/drawing/2016/ink" xmlns:am3d="http://schemas.microsoft.com/office/drawing/2017/model3d" xmlns:o="urn:schemas-microsoft-com:office:office" xmlns:r="http://schemas.openxmlformats.org/officeDocument/2006/relationships" xmlns:m="http://schemas.openxmlformats.org/officeDocument/2006/math" xmlns:v="urn:schemas-microsoft-com:vml" xmlns:wp14="http://schemas.microsoft.com/office/word/2010/wordprocessingDrawing" xmlns:wp="http://schemas.openxmlformats.org/drawingml/2006/wordprocessingDrawing" xmlns:w10="urn:schemas-microsoft-com:office:word" xmlns:w="http://schemas.openxmlformats.org/wordprocessingml/2006/main" xmlns:w14="http://schemas.microsoft.com/office/word/2010/wordml" xmlns:w15="http://schemas.microsoft.com/office/word/2012/wordml" xmlns:w16cid="http://schemas.microsoft.com/office/word/2016/wordml/cid" xmlns:w16se="http://schemas.microsoft.com/office/word/2015/wordml/symex" xmlns:wpg="http://schemas.microsoft.com/office/word/2010/wordprocessingGroup" xmlns:wpi="http://schemas.microsoft.com/office/word/2010/wordprocessingInk" xmlns:wne="http://schemas.microsoft.com/office/word/2006/wordml" xmlns:wps="http://schemas.microsoft.com/office/word/2010/wordprocessingShape" mc:Ignorable="w14 w15 w16se w16cid wp14">
-  <w:p/>
-</w:hdr>
-</file>
-
 <file path=word/numbering.xml><?xml version="1.0" encoding="utf-8"?>
-<w:numbering xmlns:wpc="http://schemas.microsoft.com/office/word/2010/wordprocessingCanvas" xmlns:cx="http://schemas.microsoft.com/office/drawing/2014/chartex" xmlns:cx1="http://schemas.microsoft.com/office/drawing/2015/9/8/chartex" xmlns:cx2="http://schemas.microsoft.com/office/drawing/2015/10/21/chartex" xmlns:cx3="http://schemas.microsoft.com/office/drawing/2016/5/9/chartex" xmlns:cx4="http://schemas.microsoft.com/office/drawing/2016/5/10/chartex" xmlns:cx5="http://schemas.microsoft.com/office/drawing/2016/5/11/chartex" xmlns:cx6="http://schemas.microsoft.com/office/drawing/2016/5/12/chartex" xmlns:cx7="http://schemas.microsoft.com/office/drawing/2016/5/13/chartex" xmlns:cx8="http://schemas.microsoft.com/office/drawing/2016/5/14/chartex" xmlns:mc="http://schemas.openxmlformats.org/markup-compatibility/2006" xmlns:aink="http://schemas.microsoft.com/office/drawing/2016/ink" xmlns:am3d="http://schemas.microsoft.com/office/drawing/2017/model3d" xmlns:o="urn:schemas-microsoft-com:office:office" xmlns:r="http://schemas.openxmlformats.org/officeDocument/2006/relationships" xmlns:m="http://schemas.openxmlformats.org/officeDocument/2006/math" xmlns:v="urn:schemas-microsoft-com:vml" xmlns:wp14="http://schemas.microsoft.com/office/word/2010/wordprocessingDrawing" xmlns:wp="http://schemas.openxmlformats.org/drawingml/2006/wordprocessingDrawing" xmlns:w10="urn:schemas-microsoft-com:office:word" xmlns:w="http://schemas.openxmlformats.org/wordprocessingml/2006/main" xmlns:w14="http://schemas.microsoft.com/office/word/2010/wordml" xmlns:w15="http://schemas.microsoft.com/office/word/2012/wordml" xmlns:w16cid="http://schemas.microsoft.com/office/word/2016/wordml/cid" xmlns:w16se="http://schemas.microsoft.com/office/word/2015/wordml/symex" xmlns:wpg="http://schemas.microsoft.com/office/word/2010/wordprocessingGroup" xmlns:wpi="http://schemas.microsoft.com/office/word/2010/wordprocessingInk" xmlns:wne="http://schemas.microsoft.com/office/word/2006/wordml" xmlns:wps="http://schemas.microsoft.com/office/word/2010/wordprocessingShape" mc:Ignorable="w14 w15 w16se w16cid wp14">
+<w:numbering xmlns:wpc="http://schemas.microsoft.com/office/word/2010/wordprocessingCanvas" xmlns:cx="http://schemas.microsoft.com/office/drawing/2014/chartex" xmlns:cx1="http://schemas.microsoft.com/office/drawing/2015/9/8/chartex" xmlns:cx2="http://schemas.microsoft.com/office/drawing/2015/10/21/chartex" xmlns:cx3="http://schemas.microsoft.com/office/drawing/2016/5/9/chartex" xmlns:cx4="http://schemas.microsoft.com/office/drawing/2016/5/10/chartex" xmlns:cx5="http://schemas.microsoft.com/office/drawing/2016/5/11/chartex" xmlns:cx6="http://schemas.microsoft.com/office/drawing/2016/5/12/chartex" xmlns:cx7="http://schemas.microsoft.com/office/drawing/2016/5/13/chartex" xmlns:cx8="http://schemas.microsoft.com/office/drawing/2016/5/14/chartex" xmlns:mc="http://schemas.openxmlformats.org/markup-compatibility/2006" xmlns:aink="http://schemas.microsoft.com/office/drawing/2016/ink" xmlns:am3d="http://schemas.microsoft.com/office/drawing/2017/model3d" xmlns:o="urn:schemas-microsoft-com:office:office" xmlns:oel="http://schemas.microsoft.com/office/2019/extlst" xmlns:r="http://schemas.openxmlformats.org/officeDocument/2006/relationships" xmlns:m="http://schemas.openxmlformats.org/officeDocument/2006/math" xmlns:v="urn:schemas-microsoft-com:vml" xmlns:wp14="http://schemas.microsoft.com/office/word/2010/wordprocessingDrawing" xmlns:wp="http://schemas.openxmlformats.org/drawingml/2006/wordprocessingDrawing" xmlns:w10="urn:schemas-microsoft-com:office:word" xmlns:w="http://schemas.openxmlformats.org/wordprocessingml/2006/main" xmlns:w14="http://schemas.microsoft.com/office/word/2010/wordml" xmlns:w15="http://schemas.microsoft.com/office/word/2012/wordml" xmlns:w16cex="http://schemas.microsoft.com/office/word/2018/wordml/cex" xmlns:w16cid="http://schemas.microsoft.com/office/word/2016/wordml/cid" xmlns:w16="http://schemas.microsoft.com/office/word/2018/wordml" xmlns:w16sdtdh="http://schemas.microsoft.com/office/word/2020/wordml/sdtdatahash" xmlns:w16se="http://schemas.microsoft.com/office/word/2015/wordml/symex" xmlns:wpg="http://schemas.microsoft.com/office/word/2010/wordprocessingGroup" xmlns:wpi="http://schemas.microsoft.com/office/word/2010/wordprocessingInk" xmlns:wne="http://schemas.microsoft.com/office/word/2006/wordml" xmlns:wps="http://schemas.microsoft.com/office/word/2010/wordprocessingShape" mc:Ignorable="w14 w15 w16se w16cid w16 w16cex w16sdtdh wp14">
   <w:abstractNum w:abstractNumId="0" w15:restartNumberingAfterBreak="0">
+    <w:nsid w:val="05163B7A"/>
+    <w:multiLevelType w:val="hybridMultilevel"/>
+    <w:tmpl w:val="E7180442"/>
+    <w:lvl w:ilvl="0" w:tplc="4409000F">
+      <w:start w:val="1"/>
+      <w:numFmt w:val="decimal"/>
+      <w:lvlText w:val="%1."/>
+      <w:lvlJc w:val="left"/>
+      <w:pPr>
+        <w:ind w:left="720" w:hanging="360"/>
+      </w:pPr>
+    </w:lvl>
+    <w:lvl w:ilvl="1" w:tplc="44090019" w:tentative="1">
+      <w:start w:val="1"/>
+      <w:numFmt w:val="lowerLetter"/>
+      <w:lvlText w:val="%2."/>
+      <w:lvlJc w:val="left"/>
+      <w:pPr>
+        <w:ind w:left="1440" w:hanging="360"/>
+      </w:pPr>
+    </w:lvl>
+    <w:lvl w:ilvl="2" w:tplc="4409001B" w:tentative="1">
+      <w:start w:val="1"/>
+      <w:numFmt w:val="lowerRoman"/>
+      <w:lvlText w:val="%3."/>
+      <w:lvlJc w:val="right"/>
+      <w:pPr>
+        <w:ind w:left="2160" w:hanging="180"/>
+      </w:pPr>
+    </w:lvl>
+    <w:lvl w:ilvl="3" w:tplc="4409000F" w:tentative="1">
+      <w:start w:val="1"/>
+      <w:numFmt w:val="decimal"/>
+      <w:lvlText w:val="%4."/>
+      <w:lvlJc w:val="left"/>
+      <w:pPr>
+        <w:ind w:left="2880" w:hanging="360"/>
+      </w:pPr>
+    </w:lvl>
+    <w:lvl w:ilvl="4" w:tplc="44090019" w:tentative="1">
+      <w:start w:val="1"/>
+      <w:numFmt w:val="lowerLetter"/>
+      <w:lvlText w:val="%5."/>
+      <w:lvlJc w:val="left"/>
+      <w:pPr>
+        <w:ind w:left="3600" w:hanging="360"/>
+      </w:pPr>
+    </w:lvl>
+    <w:lvl w:ilvl="5" w:tplc="4409001B" w:tentative="1">
+      <w:start w:val="1"/>
+      <w:numFmt w:val="lowerRoman"/>
+      <w:lvlText w:val="%6."/>
+      <w:lvlJc w:val="right"/>
+      <w:pPr>
+        <w:ind w:left="4320" w:hanging="180"/>
+      </w:pPr>
+    </w:lvl>
+    <w:lvl w:ilvl="6" w:tplc="4409000F" w:tentative="1">
+      <w:start w:val="1"/>
+      <w:numFmt w:val="decimal"/>
+      <w:lvlText w:val="%7."/>
+      <w:lvlJc w:val="left"/>
+      <w:pPr>
+        <w:ind w:left="5040" w:hanging="360"/>
+      </w:pPr>
+    </w:lvl>
+    <w:lvl w:ilvl="7" w:tplc="44090019" w:tentative="1">
+      <w:start w:val="1"/>
+      <w:numFmt w:val="lowerLetter"/>
+      <w:lvlText w:val="%8."/>
+      <w:lvlJc w:val="left"/>
+      <w:pPr>
+        <w:ind w:left="5760" w:hanging="360"/>
+      </w:pPr>
+    </w:lvl>
+    <w:lvl w:ilvl="8" w:tplc="4409001B" w:tentative="1">
+      <w:start w:val="1"/>
+      <w:numFmt w:val="lowerRoman"/>
+      <w:lvlText w:val="%9."/>
+      <w:lvlJc w:val="right"/>
+      <w:pPr>
+        <w:ind w:left="6480" w:hanging="180"/>
+      </w:pPr>
+    </w:lvl>
+  </w:abstractNum>
+  <w:abstractNum w:abstractNumId="1" w15:restartNumberingAfterBreak="0">
     <w:nsid w:val="0E4F2720"/>
     <w:multiLevelType w:val="multilevel"/>
     <w:tmpl w:val="40F09D74"/>
@@ -1368,7 +3450,7 @@
       </w:rPr>
     </w:lvl>
   </w:abstractNum>
-  <w:abstractNum w:abstractNumId="1" w15:restartNumberingAfterBreak="0">
+  <w:abstractNum w:abstractNumId="2" w15:restartNumberingAfterBreak="0">
     <w:nsid w:val="13235074"/>
     <w:multiLevelType w:val="hybridMultilevel"/>
     <w:tmpl w:val="70FCF1F2"/>
@@ -1454,7 +3536,7 @@
       </w:pPr>
     </w:lvl>
   </w:abstractNum>
-  <w:abstractNum w:abstractNumId="2" w15:restartNumberingAfterBreak="0">
+  <w:abstractNum w:abstractNumId="3" w15:restartNumberingAfterBreak="0">
     <w:nsid w:val="24533D9E"/>
     <w:multiLevelType w:val="multilevel"/>
     <w:tmpl w:val="29EA38D4"/>
@@ -1567,7 +3649,7 @@
       </w:pPr>
     </w:lvl>
   </w:abstractNum>
-  <w:abstractNum w:abstractNumId="3" w15:restartNumberingAfterBreak="0">
+  <w:abstractNum w:abstractNumId="4" w15:restartNumberingAfterBreak="0">
     <w:nsid w:val="2F452B65"/>
     <w:multiLevelType w:val="multilevel"/>
     <w:tmpl w:val="E6B8D8C0"/>
@@ -1680,7 +3762,7 @@
       </w:rPr>
     </w:lvl>
   </w:abstractNum>
-  <w:abstractNum w:abstractNumId="4" w15:restartNumberingAfterBreak="0">
+  <w:abstractNum w:abstractNumId="5" w15:restartNumberingAfterBreak="0">
     <w:nsid w:val="31084A02"/>
     <w:multiLevelType w:val="multilevel"/>
     <w:tmpl w:val="01CE8694"/>
@@ -1793,7 +3875,7 @@
       </w:rPr>
     </w:lvl>
   </w:abstractNum>
-  <w:abstractNum w:abstractNumId="5" w15:restartNumberingAfterBreak="0">
+  <w:abstractNum w:abstractNumId="6" w15:restartNumberingAfterBreak="0">
     <w:nsid w:val="3BF42D55"/>
     <w:multiLevelType w:val="multilevel"/>
     <w:tmpl w:val="8FE83A46"/>
@@ -1906,7 +3988,120 @@
       </w:rPr>
     </w:lvl>
   </w:abstractNum>
-  <w:abstractNum w:abstractNumId="6" w15:restartNumberingAfterBreak="0">
+  <w:abstractNum w:abstractNumId="7" w15:restartNumberingAfterBreak="0">
+    <w:nsid w:val="43E03388"/>
+    <w:multiLevelType w:val="multilevel"/>
+    <w:tmpl w:val="569879B2"/>
+    <w:lvl w:ilvl="0">
+      <w:start w:val="1"/>
+      <w:numFmt w:val="decimal"/>
+      <w:lvlText w:val="%1."/>
+      <w:lvlJc w:val="left"/>
+      <w:pPr>
+        <w:tabs>
+          <w:tab w:val="num" w:pos="720"/>
+        </w:tabs>
+        <w:ind w:left="720" w:hanging="360"/>
+      </w:pPr>
+    </w:lvl>
+    <w:lvl w:ilvl="1" w:tentative="1">
+      <w:start w:val="1"/>
+      <w:numFmt w:val="decimal"/>
+      <w:lvlText w:val="%2."/>
+      <w:lvlJc w:val="left"/>
+      <w:pPr>
+        <w:tabs>
+          <w:tab w:val="num" w:pos="1440"/>
+        </w:tabs>
+        <w:ind w:left="1440" w:hanging="360"/>
+      </w:pPr>
+    </w:lvl>
+    <w:lvl w:ilvl="2" w:tentative="1">
+      <w:start w:val="1"/>
+      <w:numFmt w:val="decimal"/>
+      <w:lvlText w:val="%3."/>
+      <w:lvlJc w:val="left"/>
+      <w:pPr>
+        <w:tabs>
+          <w:tab w:val="num" w:pos="2160"/>
+        </w:tabs>
+        <w:ind w:left="2160" w:hanging="360"/>
+      </w:pPr>
+    </w:lvl>
+    <w:lvl w:ilvl="3" w:tentative="1">
+      <w:start w:val="1"/>
+      <w:numFmt w:val="decimal"/>
+      <w:lvlText w:val="%4."/>
+      <w:lvlJc w:val="left"/>
+      <w:pPr>
+        <w:tabs>
+          <w:tab w:val="num" w:pos="2880"/>
+        </w:tabs>
+        <w:ind w:left="2880" w:hanging="360"/>
+      </w:pPr>
+    </w:lvl>
+    <w:lvl w:ilvl="4" w:tentative="1">
+      <w:start w:val="1"/>
+      <w:numFmt w:val="decimal"/>
+      <w:lvlText w:val="%5."/>
+      <w:lvlJc w:val="left"/>
+      <w:pPr>
+        <w:tabs>
+          <w:tab w:val="num" w:pos="3600"/>
+        </w:tabs>
+        <w:ind w:left="3600" w:hanging="360"/>
+      </w:pPr>
+    </w:lvl>
+    <w:lvl w:ilvl="5" w:tentative="1">
+      <w:start w:val="1"/>
+      <w:numFmt w:val="decimal"/>
+      <w:lvlText w:val="%6."/>
+      <w:lvlJc w:val="left"/>
+      <w:pPr>
+        <w:tabs>
+          <w:tab w:val="num" w:pos="4320"/>
+        </w:tabs>
+        <w:ind w:left="4320" w:hanging="360"/>
+      </w:pPr>
+    </w:lvl>
+    <w:lvl w:ilvl="6" w:tentative="1">
+      <w:start w:val="1"/>
+      <w:numFmt w:val="decimal"/>
+      <w:lvlText w:val="%7."/>
+      <w:lvlJc w:val="left"/>
+      <w:pPr>
+        <w:tabs>
+          <w:tab w:val="num" w:pos="5040"/>
+        </w:tabs>
+        <w:ind w:left="5040" w:hanging="360"/>
+      </w:pPr>
+    </w:lvl>
+    <w:lvl w:ilvl="7" w:tentative="1">
+      <w:start w:val="1"/>
+      <w:numFmt w:val="decimal"/>
+      <w:lvlText w:val="%8."/>
+      <w:lvlJc w:val="left"/>
+      <w:pPr>
+        <w:tabs>
+          <w:tab w:val="num" w:pos="5760"/>
+        </w:tabs>
+        <w:ind w:left="5760" w:hanging="360"/>
+      </w:pPr>
+    </w:lvl>
+    <w:lvl w:ilvl="8" w:tentative="1">
+      <w:start w:val="1"/>
+      <w:numFmt w:val="decimal"/>
+      <w:lvlText w:val="%9."/>
+      <w:lvlJc w:val="left"/>
+      <w:pPr>
+        <w:tabs>
+          <w:tab w:val="num" w:pos="6480"/>
+        </w:tabs>
+        <w:ind w:left="6480" w:hanging="360"/>
+      </w:pPr>
+    </w:lvl>
+  </w:abstractNum>
+  <w:abstractNum w:abstractNumId="8" w15:restartNumberingAfterBreak="0">
     <w:nsid w:val="4CFC1924"/>
     <w:multiLevelType w:val="multilevel"/>
     <w:tmpl w:val="85D24230"/>
@@ -2019,7 +4214,7 @@
       </w:rPr>
     </w:lvl>
   </w:abstractNum>
-  <w:abstractNum w:abstractNumId="7" w15:restartNumberingAfterBreak="0">
+  <w:abstractNum w:abstractNumId="9" w15:restartNumberingAfterBreak="0">
     <w:nsid w:val="52E97837"/>
     <w:multiLevelType w:val="multilevel"/>
     <w:tmpl w:val="45869EFA"/>
@@ -2132,7 +4327,7 @@
       </w:rPr>
     </w:lvl>
   </w:abstractNum>
-  <w:abstractNum w:abstractNumId="8" w15:restartNumberingAfterBreak="0">
+  <w:abstractNum w:abstractNumId="10" w15:restartNumberingAfterBreak="0">
     <w:nsid w:val="5C266FBB"/>
     <w:multiLevelType w:val="multilevel"/>
     <w:tmpl w:val="6AAA5968"/>
@@ -2245,7 +4440,7 @@
       </w:rPr>
     </w:lvl>
   </w:abstractNum>
-  <w:abstractNum w:abstractNumId="9" w15:restartNumberingAfterBreak="0">
+  <w:abstractNum w:abstractNumId="11" w15:restartNumberingAfterBreak="0">
     <w:nsid w:val="646F3FA7"/>
     <w:multiLevelType w:val="multilevel"/>
     <w:tmpl w:val="986AC7E8"/>
@@ -2367,7 +4562,7 @@
       </w:rPr>
     </w:lvl>
   </w:abstractNum>
-  <w:abstractNum w:abstractNumId="10" w15:restartNumberingAfterBreak="0">
+  <w:abstractNum w:abstractNumId="12" w15:restartNumberingAfterBreak="0">
     <w:nsid w:val="698846B8"/>
     <w:multiLevelType w:val="multilevel"/>
     <w:tmpl w:val="9A4CEBCA"/>
@@ -2480,32 +4675,32 @@
       </w:rPr>
     </w:lvl>
   </w:abstractNum>
-  <w:num w:numId="1">
+  <w:num w:numId="1" w16cid:durableId="976033564">
+    <w:abstractNumId w:val="8"/>
+  </w:num>
+  <w:num w:numId="2" w16cid:durableId="1917011598">
+    <w:abstractNumId w:val="4"/>
+  </w:num>
+  <w:num w:numId="3" w16cid:durableId="820000203">
+    <w:abstractNumId w:val="10"/>
+  </w:num>
+  <w:num w:numId="4" w16cid:durableId="451872268">
+    <w:abstractNumId w:val="5"/>
+  </w:num>
+  <w:num w:numId="5" w16cid:durableId="2118796184">
     <w:abstractNumId w:val="6"/>
   </w:num>
-  <w:num w:numId="2">
+  <w:num w:numId="6" w16cid:durableId="1115254936">
+    <w:abstractNumId w:val="12"/>
+  </w:num>
+  <w:num w:numId="7" w16cid:durableId="2021544899">
+    <w:abstractNumId w:val="9"/>
+  </w:num>
+  <w:num w:numId="8" w16cid:durableId="301423336">
+    <w:abstractNumId w:val="2"/>
+  </w:num>
+  <w:num w:numId="9" w16cid:durableId="365377896">
     <w:abstractNumId w:val="3"/>
-  </w:num>
-  <w:num w:numId="3">
-    <w:abstractNumId w:val="8"/>
-  </w:num>
-  <w:num w:numId="4">
-    <w:abstractNumId w:val="4"/>
-  </w:num>
-  <w:num w:numId="5">
-    <w:abstractNumId w:val="5"/>
-  </w:num>
-  <w:num w:numId="6">
-    <w:abstractNumId w:val="10"/>
-  </w:num>
-  <w:num w:numId="7">
-    <w:abstractNumId w:val="7"/>
-  </w:num>
-  <w:num w:numId="8">
-    <w:abstractNumId w:val="1"/>
-  </w:num>
-  <w:num w:numId="9">
-    <w:abstractNumId w:val="2"/>
     <w:lvlOverride w:ilvl="0">
       <w:lvl w:ilvl="0">
         <w:numFmt w:val="upperRoman"/>
@@ -2514,17 +4709,23 @@
       </w:lvl>
     </w:lvlOverride>
   </w:num>
-  <w:num w:numId="10">
-    <w:abstractNumId w:val="9"/>
+  <w:num w:numId="10" w16cid:durableId="1805193297">
+    <w:abstractNumId w:val="11"/>
   </w:num>
-  <w:num w:numId="11">
+  <w:num w:numId="11" w16cid:durableId="1216238632">
+    <w:abstractNumId w:val="1"/>
+  </w:num>
+  <w:num w:numId="12" w16cid:durableId="5793449">
+    <w:abstractNumId w:val="7"/>
+  </w:num>
+  <w:num w:numId="13" w16cid:durableId="762148788">
     <w:abstractNumId w:val="0"/>
   </w:num>
 </w:numbering>
 </file>
 
 <file path=word/styles.xml><?xml version="1.0" encoding="utf-8"?>
-<w:styles xmlns:mc="http://schemas.openxmlformats.org/markup-compatibility/2006" xmlns:r="http://schemas.openxmlformats.org/officeDocument/2006/relationships" xmlns:w="http://schemas.openxmlformats.org/wordprocessingml/2006/main" xmlns:w14="http://schemas.microsoft.com/office/word/2010/wordml" xmlns:w15="http://schemas.microsoft.com/office/word/2012/wordml" xmlns:w16cid="http://schemas.microsoft.com/office/word/2016/wordml/cid" xmlns:w16se="http://schemas.microsoft.com/office/word/2015/wordml/symex" mc:Ignorable="w14 w15 w16se w16cid">
+<w:styles xmlns:mc="http://schemas.openxmlformats.org/markup-compatibility/2006" xmlns:r="http://schemas.openxmlformats.org/officeDocument/2006/relationships" xmlns:w="http://schemas.openxmlformats.org/wordprocessingml/2006/main" xmlns:w14="http://schemas.microsoft.com/office/word/2010/wordml" xmlns:w15="http://schemas.microsoft.com/office/word/2012/wordml" xmlns:w16cex="http://schemas.microsoft.com/office/word/2018/wordml/cex" xmlns:w16cid="http://schemas.microsoft.com/office/word/2016/wordml/cid" xmlns:w16="http://schemas.microsoft.com/office/word/2018/wordml" xmlns:w16sdtdh="http://schemas.microsoft.com/office/word/2020/wordml/sdtdatahash" xmlns:w16se="http://schemas.microsoft.com/office/word/2015/wordml/symex" mc:Ignorable="w14 w15 w16se w16cid w16 w16cex w16sdtdh">
   <w:docDefaults>
     <w:rPrDefault>
       <w:rPr>
@@ -3039,7 +5240,6 @@
   <w:style w:type="character" w:default="1" w:styleId="DefaultParagraphFont">
     <w:name w:val="Default Paragraph Font"/>
     <w:uiPriority w:val="1"/>
-    <w:semiHidden/>
     <w:unhideWhenUsed/>
   </w:style>
   <w:style w:type="table" w:default="1" w:styleId="TableNormal">
@@ -3149,6 +5349,25 @@
       <w:szCs w:val="24"/>
       <w:lang w:val="en-MY" w:eastAsia="en-MY"/>
     </w:rPr>
+  </w:style>
+  <w:style w:type="table" w:styleId="TableGrid">
+    <w:name w:val="Table Grid"/>
+    <w:basedOn w:val="TableNormal"/>
+    <w:uiPriority w:val="39"/>
+    <w:rsid w:val="008561EC"/>
+    <w:pPr>
+      <w:spacing w:line="240" w:lineRule="auto"/>
+    </w:pPr>
+    <w:tblPr>
+      <w:tblBorders>
+        <w:top w:val="single" w:sz="4" w:space="0" w:color="auto"/>
+        <w:left w:val="single" w:sz="4" w:space="0" w:color="auto"/>
+        <w:bottom w:val="single" w:sz="4" w:space="0" w:color="auto"/>
+        <w:right w:val="single" w:sz="4" w:space="0" w:color="auto"/>
+        <w:insideH w:val="single" w:sz="4" w:space="0" w:color="auto"/>
+        <w:insideV w:val="single" w:sz="4" w:space="0" w:color="auto"/>
+      </w:tblBorders>
+    </w:tblPr>
   </w:style>
 </w:styles>
 </file>

</xml_diff>

<commit_message>
Knowledge Representation (KR) Added
</commit_message>
<xml_diff>
--- a/Group 4 - AI Proposal.docx
+++ b/Group 4 - AI Proposal.docx
@@ -4,6 +4,7 @@
   <w:body>
     <w:p>
       <w:pPr>
+        <w:spacing w:line="360" w:lineRule="auto"/>
         <w:ind w:right="-1545"/>
         <w:jc w:val="center"/>
         <w:rPr>
@@ -64,6 +65,7 @@
     </w:p>
     <w:p>
       <w:pPr>
+        <w:spacing w:line="360" w:lineRule="auto"/>
         <w:jc w:val="both"/>
         <w:rPr>
           <w:rFonts w:asciiTheme="majorBidi" w:hAnsiTheme="majorBidi" w:cstheme="majorBidi"/>
@@ -72,6 +74,7 @@
     </w:p>
     <w:p>
       <w:pPr>
+        <w:spacing w:line="360" w:lineRule="auto"/>
         <w:jc w:val="both"/>
         <w:rPr>
           <w:rFonts w:asciiTheme="majorBidi" w:hAnsiTheme="majorBidi" w:cstheme="majorBidi"/>
@@ -80,6 +83,7 @@
     </w:p>
     <w:p>
       <w:pPr>
+        <w:spacing w:line="360" w:lineRule="auto"/>
         <w:jc w:val="center"/>
         <w:rPr>
           <w:rFonts w:asciiTheme="majorBidi" w:hAnsiTheme="majorBidi" w:cstheme="majorBidi"/>
@@ -98,6 +102,7 @@
     </w:p>
     <w:p>
       <w:pPr>
+        <w:spacing w:line="360" w:lineRule="auto"/>
         <w:jc w:val="center"/>
         <w:rPr>
           <w:rFonts w:asciiTheme="majorBidi" w:hAnsiTheme="majorBidi" w:cstheme="majorBidi"/>
@@ -108,16 +113,7 @@
     </w:p>
     <w:p>
       <w:pPr>
-        <w:jc w:val="center"/>
-        <w:rPr>
-          <w:rFonts w:asciiTheme="majorBidi" w:hAnsiTheme="majorBidi" w:cstheme="majorBidi"/>
-          <w:sz w:val="28"/>
-          <w:szCs w:val="28"/>
-        </w:rPr>
-      </w:pPr>
-    </w:p>
-    <w:p>
-      <w:pPr>
+        <w:spacing w:line="360" w:lineRule="auto"/>
         <w:jc w:val="center"/>
         <w:rPr>
           <w:rFonts w:asciiTheme="majorBidi" w:hAnsiTheme="majorBidi" w:cstheme="majorBidi"/>
@@ -140,18 +136,7 @@
     </w:p>
     <w:p>
       <w:pPr>
-        <w:jc w:val="center"/>
-        <w:rPr>
-          <w:rFonts w:asciiTheme="majorBidi" w:hAnsiTheme="majorBidi" w:cstheme="majorBidi"/>
-          <w:b/>
-          <w:sz w:val="48"/>
-          <w:szCs w:val="48"/>
-          <w:u w:val="single"/>
-        </w:rPr>
-      </w:pPr>
-    </w:p>
-    <w:p>
-      <w:pPr>
+        <w:spacing w:line="360" w:lineRule="auto"/>
         <w:jc w:val="center"/>
         <w:rPr>
           <w:rFonts w:asciiTheme="majorBidi" w:hAnsiTheme="majorBidi" w:cstheme="majorBidi"/>
@@ -162,6 +147,7 @@
     </w:p>
     <w:p>
       <w:pPr>
+        <w:spacing w:line="360" w:lineRule="auto"/>
         <w:jc w:val="center"/>
         <w:rPr>
           <w:rFonts w:asciiTheme="majorBidi" w:hAnsiTheme="majorBidi" w:cstheme="majorBidi"/>
@@ -182,6 +168,7 @@
     </w:p>
     <w:p>
       <w:pPr>
+        <w:spacing w:line="360" w:lineRule="auto"/>
         <w:jc w:val="center"/>
         <w:rPr>
           <w:rFonts w:asciiTheme="majorBidi" w:hAnsiTheme="majorBidi" w:cstheme="majorBidi"/>
@@ -202,6 +189,7 @@
     </w:p>
     <w:p>
       <w:pPr>
+        <w:spacing w:line="360" w:lineRule="auto"/>
         <w:jc w:val="center"/>
         <w:rPr>
           <w:rFonts w:asciiTheme="majorBidi" w:hAnsiTheme="majorBidi" w:cstheme="majorBidi"/>
@@ -213,6 +201,7 @@
     </w:p>
     <w:p>
       <w:pPr>
+        <w:spacing w:line="360" w:lineRule="auto"/>
         <w:jc w:val="center"/>
         <w:rPr>
           <w:rFonts w:asciiTheme="majorBidi" w:hAnsiTheme="majorBidi" w:cstheme="majorBidi"/>
@@ -242,15 +231,7 @@
     </w:p>
     <w:p>
       <w:pPr>
-        <w:jc w:val="both"/>
-        <w:rPr>
-          <w:rFonts w:asciiTheme="majorBidi" w:hAnsiTheme="majorBidi" w:cstheme="majorBidi"/>
-        </w:rPr>
-      </w:pPr>
-    </w:p>
-    <w:p>
-      <w:pPr>
-        <w:spacing w:after="155"/>
+        <w:spacing w:after="155" w:line="360" w:lineRule="auto"/>
         <w:jc w:val="both"/>
         <w:rPr>
           <w:rFonts w:asciiTheme="majorBidi" w:eastAsia="Times New Roman" w:hAnsiTheme="majorBidi" w:cstheme="majorBidi"/>
@@ -298,6 +279,7 @@
           <w:p>
             <w:pPr>
               <w:widowControl w:val="0"/>
+              <w:spacing w:line="360" w:lineRule="auto"/>
               <w:jc w:val="both"/>
               <w:rPr>
                 <w:rFonts w:asciiTheme="majorBidi" w:eastAsia="Times New Roman" w:hAnsiTheme="majorBidi" w:cstheme="majorBidi"/>
@@ -331,6 +313,7 @@
           <w:p>
             <w:pPr>
               <w:widowControl w:val="0"/>
+              <w:spacing w:line="360" w:lineRule="auto"/>
               <w:jc w:val="both"/>
               <w:rPr>
                 <w:rFonts w:asciiTheme="majorBidi" w:eastAsia="Times New Roman" w:hAnsiTheme="majorBidi" w:cstheme="majorBidi"/>
@@ -369,6 +352,7 @@
           <w:p>
             <w:pPr>
               <w:widowControl w:val="0"/>
+              <w:spacing w:line="360" w:lineRule="auto"/>
               <w:jc w:val="both"/>
               <w:rPr>
                 <w:rFonts w:asciiTheme="majorBidi" w:eastAsia="Times New Roman" w:hAnsiTheme="majorBidi" w:cstheme="majorBidi"/>
@@ -400,6 +384,7 @@
           <w:p>
             <w:pPr>
               <w:widowControl w:val="0"/>
+              <w:spacing w:line="360" w:lineRule="auto"/>
               <w:jc w:val="both"/>
               <w:rPr>
                 <w:rFonts w:asciiTheme="majorBidi" w:eastAsia="Times New Roman" w:hAnsiTheme="majorBidi" w:cstheme="majorBidi"/>
@@ -436,6 +421,7 @@
           <w:p>
             <w:pPr>
               <w:widowControl w:val="0"/>
+              <w:spacing w:line="360" w:lineRule="auto"/>
               <w:jc w:val="both"/>
               <w:rPr>
                 <w:rFonts w:asciiTheme="majorBidi" w:eastAsia="Times New Roman" w:hAnsiTheme="majorBidi" w:cstheme="majorBidi"/>
@@ -467,6 +453,7 @@
           <w:p>
             <w:pPr>
               <w:widowControl w:val="0"/>
+              <w:spacing w:line="360" w:lineRule="auto"/>
               <w:jc w:val="both"/>
               <w:rPr>
                 <w:rFonts w:asciiTheme="majorBidi" w:eastAsia="Times New Roman" w:hAnsiTheme="majorBidi" w:cstheme="majorBidi"/>
@@ -503,6 +490,7 @@
           <w:p>
             <w:pPr>
               <w:widowControl w:val="0"/>
+              <w:spacing w:line="360" w:lineRule="auto"/>
               <w:jc w:val="both"/>
               <w:rPr>
                 <w:rFonts w:asciiTheme="majorBidi" w:eastAsia="Times New Roman" w:hAnsiTheme="majorBidi" w:cstheme="majorBidi"/>
@@ -534,6 +522,7 @@
           <w:p>
             <w:pPr>
               <w:widowControl w:val="0"/>
+              <w:spacing w:line="360" w:lineRule="auto"/>
               <w:jc w:val="both"/>
               <w:rPr>
                 <w:rFonts w:asciiTheme="majorBidi" w:eastAsia="Times New Roman" w:hAnsiTheme="majorBidi" w:cstheme="majorBidi"/>
@@ -570,6 +559,7 @@
           <w:p>
             <w:pPr>
               <w:widowControl w:val="0"/>
+              <w:spacing w:line="360" w:lineRule="auto"/>
               <w:jc w:val="both"/>
               <w:rPr>
                 <w:rFonts w:asciiTheme="majorBidi" w:eastAsia="Times New Roman" w:hAnsiTheme="majorBidi" w:cstheme="majorBidi"/>
@@ -601,6 +591,7 @@
           <w:p>
             <w:pPr>
               <w:widowControl w:val="0"/>
+              <w:spacing w:line="360" w:lineRule="auto"/>
               <w:jc w:val="both"/>
               <w:rPr>
                 <w:rFonts w:asciiTheme="majorBidi" w:eastAsia="Times New Roman" w:hAnsiTheme="majorBidi" w:cstheme="majorBidi"/>
@@ -637,6 +628,7 @@
           <w:p>
             <w:pPr>
               <w:widowControl w:val="0"/>
+              <w:spacing w:line="360" w:lineRule="auto"/>
               <w:jc w:val="both"/>
               <w:rPr>
                 <w:rFonts w:asciiTheme="majorBidi" w:eastAsia="Times New Roman" w:hAnsiTheme="majorBidi" w:cstheme="majorBidi"/>
@@ -668,6 +660,7 @@
           <w:p>
             <w:pPr>
               <w:widowControl w:val="0"/>
+              <w:spacing w:line="360" w:lineRule="auto"/>
               <w:jc w:val="both"/>
               <w:rPr>
                 <w:rFonts w:asciiTheme="majorBidi" w:eastAsia="Times New Roman" w:hAnsiTheme="majorBidi" w:cstheme="majorBidi"/>
@@ -689,6 +682,7 @@
     </w:tbl>
     <w:p>
       <w:pPr>
+        <w:spacing w:line="360" w:lineRule="auto"/>
         <w:jc w:val="both"/>
         <w:rPr>
           <w:rFonts w:asciiTheme="majorBidi" w:hAnsiTheme="majorBidi" w:cstheme="majorBidi"/>
@@ -697,6 +691,7 @@
     </w:p>
     <w:p>
       <w:pPr>
+        <w:spacing w:line="360" w:lineRule="auto"/>
         <w:jc w:val="both"/>
         <w:rPr>
           <w:rFonts w:asciiTheme="majorBidi" w:hAnsiTheme="majorBidi" w:cstheme="majorBidi"/>
@@ -705,6 +700,7 @@
     </w:p>
     <w:p>
       <w:pPr>
+        <w:spacing w:line="360" w:lineRule="auto"/>
         <w:jc w:val="both"/>
         <w:rPr>
           <w:rFonts w:asciiTheme="majorBidi" w:hAnsiTheme="majorBidi" w:cstheme="majorBidi"/>
@@ -713,6 +709,7 @@
     </w:p>
     <w:p>
       <w:pPr>
+        <w:spacing w:line="360" w:lineRule="auto"/>
         <w:jc w:val="center"/>
         <w:rPr>
           <w:rFonts w:asciiTheme="majorBidi" w:hAnsiTheme="majorBidi" w:cstheme="majorBidi"/>
@@ -723,21 +720,15 @@
       <w:r>
         <w:rPr>
           <w:rFonts w:asciiTheme="majorBidi" w:hAnsiTheme="majorBidi" w:cstheme="majorBidi"/>
-        </w:rPr>
-        <w:br w:type="column"/>
-      </w:r>
-      <w:r>
-        <w:rPr>
-          <w:rFonts w:asciiTheme="majorBidi" w:hAnsiTheme="majorBidi" w:cstheme="majorBidi"/>
           <w:b/>
           <w:bCs/>
         </w:rPr>
-        <w:lastRenderedPageBreak/>
         <w:t>Contents</w:t>
       </w:r>
     </w:p>
     <w:p>
       <w:pPr>
+        <w:spacing w:line="360" w:lineRule="auto"/>
         <w:jc w:val="center"/>
         <w:rPr>
           <w:rFonts w:asciiTheme="majorBidi" w:hAnsiTheme="majorBidi" w:cstheme="majorBidi"/>
@@ -769,6 +760,7 @@
           </w:tcPr>
           <w:p>
             <w:pPr>
+              <w:spacing w:line="360" w:lineRule="auto"/>
               <w:ind w:left="360"/>
               <w:rPr>
                 <w:rFonts w:asciiTheme="majorBidi" w:hAnsiTheme="majorBidi" w:cstheme="majorBidi"/>
@@ -790,6 +782,7 @@
           </w:tcPr>
           <w:p>
             <w:pPr>
+              <w:spacing w:line="360" w:lineRule="auto"/>
               <w:rPr>
                 <w:rFonts w:asciiTheme="majorBidi" w:hAnsiTheme="majorBidi" w:cstheme="majorBidi"/>
               </w:rPr>
@@ -810,6 +803,7 @@
           </w:tcPr>
           <w:p>
             <w:pPr>
+              <w:spacing w:line="360" w:lineRule="auto"/>
               <w:rPr>
                 <w:rFonts w:asciiTheme="majorBidi" w:hAnsiTheme="majorBidi" w:cstheme="majorBidi"/>
               </w:rPr>
@@ -836,6 +830,7 @@
                 <w:ilvl w:val="0"/>
                 <w:numId w:val="13"/>
               </w:numPr>
+              <w:spacing w:line="360" w:lineRule="auto"/>
               <w:rPr>
                 <w:rFonts w:asciiTheme="majorBidi" w:hAnsiTheme="majorBidi" w:cstheme="majorBidi"/>
               </w:rPr>
@@ -849,27 +844,16 @@
           </w:tcPr>
           <w:p>
             <w:pPr>
-              <w:rPr>
-                <w:rFonts w:asciiTheme="majorBidi" w:hAnsiTheme="majorBidi" w:cstheme="majorBidi"/>
-              </w:rPr>
-            </w:pPr>
-            <w:r>
-              <w:rPr>
-                <w:rFonts w:asciiTheme="majorBidi" w:hAnsiTheme="majorBidi" w:cstheme="majorBidi"/>
-              </w:rPr>
-              <w:t>AI</w:t>
-            </w:r>
-            <w:r>
-              <w:rPr>
-                <w:rFonts w:asciiTheme="majorBidi" w:hAnsiTheme="majorBidi" w:cstheme="majorBidi"/>
-              </w:rPr>
-              <w:t xml:space="preserve"> </w:t>
-            </w:r>
-            <w:r>
-              <w:rPr>
-                <w:rFonts w:asciiTheme="majorBidi" w:hAnsiTheme="majorBidi" w:cstheme="majorBidi"/>
-              </w:rPr>
-              <w:t>Solution</w:t>
+              <w:spacing w:line="360" w:lineRule="auto"/>
+              <w:rPr>
+                <w:rFonts w:asciiTheme="majorBidi" w:hAnsiTheme="majorBidi" w:cstheme="majorBidi"/>
+              </w:rPr>
+            </w:pPr>
+            <w:r>
+              <w:rPr>
+                <w:rFonts w:asciiTheme="majorBidi" w:hAnsiTheme="majorBidi" w:cstheme="majorBidi"/>
+              </w:rPr>
+              <w:t>AI Solution</w:t>
             </w:r>
           </w:p>
         </w:tc>
@@ -880,6 +864,7 @@
           </w:tcPr>
           <w:p>
             <w:pPr>
+              <w:spacing w:line="360" w:lineRule="auto"/>
               <w:rPr>
                 <w:rFonts w:asciiTheme="majorBidi" w:hAnsiTheme="majorBidi" w:cstheme="majorBidi"/>
               </w:rPr>
@@ -906,6 +891,7 @@
                 <w:ilvl w:val="0"/>
                 <w:numId w:val="13"/>
               </w:numPr>
+              <w:spacing w:line="360" w:lineRule="auto"/>
               <w:rPr>
                 <w:rFonts w:asciiTheme="majorBidi" w:hAnsiTheme="majorBidi" w:cstheme="majorBidi"/>
               </w:rPr>
@@ -919,6 +905,7 @@
           </w:tcPr>
           <w:p>
             <w:pPr>
+              <w:spacing w:line="360" w:lineRule="auto"/>
               <w:rPr>
                 <w:rFonts w:asciiTheme="majorBidi" w:hAnsiTheme="majorBidi" w:cstheme="majorBidi"/>
               </w:rPr>
@@ -938,6 +925,7 @@
           </w:tcPr>
           <w:p>
             <w:pPr>
+              <w:spacing w:line="360" w:lineRule="auto"/>
               <w:rPr>
                 <w:rFonts w:asciiTheme="majorBidi" w:hAnsiTheme="majorBidi" w:cstheme="majorBidi"/>
               </w:rPr>
@@ -964,6 +952,7 @@
                 <w:ilvl w:val="0"/>
                 <w:numId w:val="13"/>
               </w:numPr>
+              <w:spacing w:line="360" w:lineRule="auto"/>
               <w:rPr>
                 <w:rFonts w:asciiTheme="majorBidi" w:hAnsiTheme="majorBidi" w:cstheme="majorBidi"/>
               </w:rPr>
@@ -977,6 +966,7 @@
           </w:tcPr>
           <w:p>
             <w:pPr>
+              <w:spacing w:line="360" w:lineRule="auto"/>
               <w:rPr>
                 <w:rFonts w:asciiTheme="majorBidi" w:hAnsiTheme="majorBidi" w:cstheme="majorBidi"/>
               </w:rPr>
@@ -996,6 +986,7 @@
           </w:tcPr>
           <w:p>
             <w:pPr>
+              <w:spacing w:line="360" w:lineRule="auto"/>
               <w:rPr>
                 <w:rFonts w:asciiTheme="majorBidi" w:hAnsiTheme="majorBidi" w:cstheme="majorBidi"/>
               </w:rPr>
@@ -1022,6 +1013,7 @@
                 <w:ilvl w:val="0"/>
                 <w:numId w:val="13"/>
               </w:numPr>
+              <w:spacing w:line="360" w:lineRule="auto"/>
               <w:rPr>
                 <w:rFonts w:asciiTheme="majorBidi" w:hAnsiTheme="majorBidi" w:cstheme="majorBidi"/>
               </w:rPr>
@@ -1035,6 +1027,7 @@
           </w:tcPr>
           <w:p>
             <w:pPr>
+              <w:spacing w:line="360" w:lineRule="auto"/>
               <w:rPr>
                 <w:rFonts w:asciiTheme="majorBidi" w:hAnsiTheme="majorBidi" w:cstheme="majorBidi"/>
               </w:rPr>
@@ -1054,6 +1047,7 @@
           </w:tcPr>
           <w:p>
             <w:pPr>
+              <w:spacing w:line="360" w:lineRule="auto"/>
               <w:rPr>
                 <w:rFonts w:asciiTheme="majorBidi" w:hAnsiTheme="majorBidi" w:cstheme="majorBidi"/>
               </w:rPr>
@@ -1080,6 +1074,7 @@
                 <w:ilvl w:val="0"/>
                 <w:numId w:val="13"/>
               </w:numPr>
+              <w:spacing w:line="360" w:lineRule="auto"/>
               <w:rPr>
                 <w:rFonts w:asciiTheme="majorBidi" w:hAnsiTheme="majorBidi" w:cstheme="majorBidi"/>
               </w:rPr>
@@ -1093,6 +1088,7 @@
           </w:tcPr>
           <w:p>
             <w:pPr>
+              <w:spacing w:line="360" w:lineRule="auto"/>
               <w:rPr>
                 <w:rFonts w:asciiTheme="majorBidi" w:hAnsiTheme="majorBidi" w:cstheme="majorBidi"/>
               </w:rPr>
@@ -1112,6 +1108,7 @@
           </w:tcPr>
           <w:p>
             <w:pPr>
+              <w:spacing w:line="360" w:lineRule="auto"/>
               <w:rPr>
                 <w:rFonts w:asciiTheme="majorBidi" w:hAnsiTheme="majorBidi" w:cstheme="majorBidi"/>
               </w:rPr>
@@ -1138,6 +1135,7 @@
                 <w:ilvl w:val="0"/>
                 <w:numId w:val="13"/>
               </w:numPr>
+              <w:spacing w:line="360" w:lineRule="auto"/>
               <w:rPr>
                 <w:rFonts w:asciiTheme="majorBidi" w:hAnsiTheme="majorBidi" w:cstheme="majorBidi"/>
               </w:rPr>
@@ -1151,6 +1149,7 @@
           </w:tcPr>
           <w:p>
             <w:pPr>
+              <w:spacing w:line="360" w:lineRule="auto"/>
               <w:rPr>
                 <w:rFonts w:asciiTheme="majorBidi" w:hAnsiTheme="majorBidi" w:cstheme="majorBidi"/>
               </w:rPr>
@@ -1170,6 +1169,7 @@
           </w:tcPr>
           <w:p>
             <w:pPr>
+              <w:spacing w:line="360" w:lineRule="auto"/>
               <w:rPr>
                 <w:rFonts w:asciiTheme="majorBidi" w:hAnsiTheme="majorBidi" w:cstheme="majorBidi"/>
               </w:rPr>
@@ -1196,6 +1196,7 @@
                 <w:ilvl w:val="0"/>
                 <w:numId w:val="13"/>
               </w:numPr>
+              <w:spacing w:line="360" w:lineRule="auto"/>
               <w:rPr>
                 <w:rFonts w:asciiTheme="majorBidi" w:hAnsiTheme="majorBidi" w:cstheme="majorBidi"/>
               </w:rPr>
@@ -1209,6 +1210,7 @@
           </w:tcPr>
           <w:p>
             <w:pPr>
+              <w:spacing w:line="360" w:lineRule="auto"/>
               <w:rPr>
                 <w:rFonts w:asciiTheme="majorBidi" w:hAnsiTheme="majorBidi" w:cstheme="majorBidi"/>
               </w:rPr>
@@ -1228,6 +1230,7 @@
           </w:tcPr>
           <w:p>
             <w:pPr>
+              <w:spacing w:line="360" w:lineRule="auto"/>
               <w:rPr>
                 <w:rFonts w:asciiTheme="majorBidi" w:hAnsiTheme="majorBidi" w:cstheme="majorBidi"/>
               </w:rPr>
@@ -1254,6 +1257,7 @@
                 <w:ilvl w:val="0"/>
                 <w:numId w:val="13"/>
               </w:numPr>
+              <w:spacing w:line="360" w:lineRule="auto"/>
               <w:rPr>
                 <w:rFonts w:asciiTheme="majorBidi" w:hAnsiTheme="majorBidi" w:cstheme="majorBidi"/>
               </w:rPr>
@@ -1267,6 +1271,7 @@
           </w:tcPr>
           <w:p>
             <w:pPr>
+              <w:spacing w:line="360" w:lineRule="auto"/>
               <w:rPr>
                 <w:rFonts w:asciiTheme="majorBidi" w:hAnsiTheme="majorBidi" w:cstheme="majorBidi"/>
               </w:rPr>
@@ -1286,6 +1291,7 @@
           </w:tcPr>
           <w:p>
             <w:pPr>
+              <w:spacing w:line="360" w:lineRule="auto"/>
               <w:rPr>
                 <w:rFonts w:asciiTheme="majorBidi" w:hAnsiTheme="majorBidi" w:cstheme="majorBidi"/>
               </w:rPr>
@@ -1312,6 +1318,7 @@
                 <w:ilvl w:val="0"/>
                 <w:numId w:val="13"/>
               </w:numPr>
+              <w:spacing w:line="360" w:lineRule="auto"/>
               <w:rPr>
                 <w:rFonts w:asciiTheme="majorBidi" w:hAnsiTheme="majorBidi" w:cstheme="majorBidi"/>
               </w:rPr>
@@ -1325,6 +1332,7 @@
           </w:tcPr>
           <w:p>
             <w:pPr>
+              <w:spacing w:line="360" w:lineRule="auto"/>
               <w:rPr>
                 <w:rFonts w:asciiTheme="majorBidi" w:hAnsiTheme="majorBidi" w:cstheme="majorBidi"/>
               </w:rPr>
@@ -1344,6 +1352,7 @@
           </w:tcPr>
           <w:p>
             <w:pPr>
+              <w:spacing w:line="360" w:lineRule="auto"/>
               <w:rPr>
                 <w:rFonts w:asciiTheme="majorBidi" w:hAnsiTheme="majorBidi" w:cstheme="majorBidi"/>
               </w:rPr>
@@ -1370,6 +1379,7 @@
                 <w:ilvl w:val="0"/>
                 <w:numId w:val="13"/>
               </w:numPr>
+              <w:spacing w:line="360" w:lineRule="auto"/>
               <w:rPr>
                 <w:rFonts w:asciiTheme="majorBidi" w:hAnsiTheme="majorBidi" w:cstheme="majorBidi"/>
               </w:rPr>
@@ -1383,6 +1393,7 @@
           </w:tcPr>
           <w:p>
             <w:pPr>
+              <w:spacing w:line="360" w:lineRule="auto"/>
               <w:rPr>
                 <w:rFonts w:asciiTheme="majorBidi" w:hAnsiTheme="majorBidi" w:cstheme="majorBidi"/>
               </w:rPr>
@@ -1402,6 +1413,7 @@
           </w:tcPr>
           <w:p>
             <w:pPr>
+              <w:spacing w:line="360" w:lineRule="auto"/>
               <w:rPr>
                 <w:rFonts w:asciiTheme="majorBidi" w:hAnsiTheme="majorBidi" w:cstheme="majorBidi"/>
               </w:rPr>
@@ -1428,6 +1440,7 @@
                 <w:ilvl w:val="0"/>
                 <w:numId w:val="13"/>
               </w:numPr>
+              <w:spacing w:line="360" w:lineRule="auto"/>
               <w:rPr>
                 <w:rFonts w:asciiTheme="majorBidi" w:hAnsiTheme="majorBidi" w:cstheme="majorBidi"/>
               </w:rPr>
@@ -1441,6 +1454,7 @@
           </w:tcPr>
           <w:p>
             <w:pPr>
+              <w:spacing w:line="360" w:lineRule="auto"/>
               <w:rPr>
                 <w:rFonts w:asciiTheme="majorBidi" w:hAnsiTheme="majorBidi" w:cstheme="majorBidi"/>
               </w:rPr>
@@ -1460,6 +1474,7 @@
           </w:tcPr>
           <w:p>
             <w:pPr>
+              <w:spacing w:line="360" w:lineRule="auto"/>
               <w:rPr>
                 <w:rFonts w:asciiTheme="majorBidi" w:hAnsiTheme="majorBidi" w:cstheme="majorBidi"/>
               </w:rPr>
@@ -1486,6 +1501,7 @@
                 <w:ilvl w:val="0"/>
                 <w:numId w:val="13"/>
               </w:numPr>
+              <w:spacing w:line="360" w:lineRule="auto"/>
               <w:rPr>
                 <w:rFonts w:asciiTheme="majorBidi" w:hAnsiTheme="majorBidi" w:cstheme="majorBidi"/>
               </w:rPr>
@@ -1499,6 +1515,7 @@
           </w:tcPr>
           <w:p>
             <w:pPr>
+              <w:spacing w:line="360" w:lineRule="auto"/>
               <w:rPr>
                 <w:rFonts w:asciiTheme="majorBidi" w:hAnsiTheme="majorBidi" w:cstheme="majorBidi"/>
               </w:rPr>
@@ -1518,6 +1535,7 @@
           </w:tcPr>
           <w:p>
             <w:pPr>
+              <w:spacing w:line="360" w:lineRule="auto"/>
               <w:rPr>
                 <w:rFonts w:asciiTheme="majorBidi" w:hAnsiTheme="majorBidi" w:cstheme="majorBidi"/>
               </w:rPr>
@@ -1544,6 +1562,7 @@
                 <w:ilvl w:val="0"/>
                 <w:numId w:val="13"/>
               </w:numPr>
+              <w:spacing w:line="360" w:lineRule="auto"/>
               <w:rPr>
                 <w:rFonts w:asciiTheme="majorBidi" w:hAnsiTheme="majorBidi" w:cstheme="majorBidi"/>
               </w:rPr>
@@ -1557,6 +1576,7 @@
           </w:tcPr>
           <w:p>
             <w:pPr>
+              <w:spacing w:line="360" w:lineRule="auto"/>
               <w:rPr>
                 <w:rFonts w:asciiTheme="majorBidi" w:hAnsiTheme="majorBidi" w:cstheme="majorBidi"/>
               </w:rPr>
@@ -1576,6 +1596,7 @@
           </w:tcPr>
           <w:p>
             <w:pPr>
+              <w:spacing w:line="360" w:lineRule="auto"/>
               <w:rPr>
                 <w:rFonts w:asciiTheme="majorBidi" w:hAnsiTheme="majorBidi" w:cstheme="majorBidi"/>
               </w:rPr>
@@ -1602,6 +1623,7 @@
                 <w:ilvl w:val="0"/>
                 <w:numId w:val="13"/>
               </w:numPr>
+              <w:spacing w:line="360" w:lineRule="auto"/>
               <w:rPr>
                 <w:rFonts w:asciiTheme="majorBidi" w:hAnsiTheme="majorBidi" w:cstheme="majorBidi"/>
               </w:rPr>
@@ -1615,6 +1637,7 @@
           </w:tcPr>
           <w:p>
             <w:pPr>
+              <w:spacing w:line="360" w:lineRule="auto"/>
               <w:rPr>
                 <w:rFonts w:asciiTheme="majorBidi" w:hAnsiTheme="majorBidi" w:cstheme="majorBidi"/>
               </w:rPr>
@@ -1634,6 +1657,7 @@
           </w:tcPr>
           <w:p>
             <w:pPr>
+              <w:spacing w:line="360" w:lineRule="auto"/>
               <w:rPr>
                 <w:rFonts w:asciiTheme="majorBidi" w:hAnsiTheme="majorBidi" w:cstheme="majorBidi"/>
               </w:rPr>
@@ -1660,6 +1684,7 @@
                 <w:ilvl w:val="0"/>
                 <w:numId w:val="13"/>
               </w:numPr>
+              <w:spacing w:line="360" w:lineRule="auto"/>
               <w:rPr>
                 <w:rFonts w:asciiTheme="majorBidi" w:hAnsiTheme="majorBidi" w:cstheme="majorBidi"/>
               </w:rPr>
@@ -1673,6 +1698,7 @@
           </w:tcPr>
           <w:p>
             <w:pPr>
+              <w:spacing w:line="360" w:lineRule="auto"/>
               <w:rPr>
                 <w:rFonts w:asciiTheme="majorBidi" w:hAnsiTheme="majorBidi" w:cstheme="majorBidi"/>
               </w:rPr>
@@ -1692,6 +1718,7 @@
           </w:tcPr>
           <w:p>
             <w:pPr>
+              <w:spacing w:line="360" w:lineRule="auto"/>
               <w:rPr>
                 <w:rFonts w:asciiTheme="majorBidi" w:hAnsiTheme="majorBidi" w:cstheme="majorBidi"/>
               </w:rPr>
@@ -1718,6 +1745,7 @@
                 <w:ilvl w:val="0"/>
                 <w:numId w:val="13"/>
               </w:numPr>
+              <w:spacing w:line="360" w:lineRule="auto"/>
               <w:rPr>
                 <w:rFonts w:asciiTheme="majorBidi" w:hAnsiTheme="majorBidi" w:cstheme="majorBidi"/>
               </w:rPr>
@@ -1731,6 +1759,7 @@
           </w:tcPr>
           <w:p>
             <w:pPr>
+              <w:spacing w:line="360" w:lineRule="auto"/>
               <w:rPr>
                 <w:rFonts w:asciiTheme="majorBidi" w:hAnsiTheme="majorBidi" w:cstheme="majorBidi"/>
               </w:rPr>
@@ -1750,6 +1779,7 @@
           </w:tcPr>
           <w:p>
             <w:pPr>
+              <w:spacing w:line="360" w:lineRule="auto"/>
               <w:rPr>
                 <w:rFonts w:asciiTheme="majorBidi" w:hAnsiTheme="majorBidi" w:cstheme="majorBidi"/>
               </w:rPr>
@@ -1776,6 +1806,7 @@
                 <w:ilvl w:val="0"/>
                 <w:numId w:val="13"/>
               </w:numPr>
+              <w:spacing w:line="360" w:lineRule="auto"/>
               <w:rPr>
                 <w:rFonts w:asciiTheme="majorBidi" w:hAnsiTheme="majorBidi" w:cstheme="majorBidi"/>
               </w:rPr>
@@ -1789,6 +1820,7 @@
           </w:tcPr>
           <w:p>
             <w:pPr>
+              <w:spacing w:line="360" w:lineRule="auto"/>
               <w:rPr>
                 <w:rFonts w:asciiTheme="majorBidi" w:hAnsiTheme="majorBidi" w:cstheme="majorBidi"/>
               </w:rPr>
@@ -1808,6 +1840,7 @@
           </w:tcPr>
           <w:p>
             <w:pPr>
+              <w:spacing w:line="360" w:lineRule="auto"/>
               <w:rPr>
                 <w:rFonts w:asciiTheme="majorBidi" w:hAnsiTheme="majorBidi" w:cstheme="majorBidi"/>
               </w:rPr>
@@ -1834,6 +1867,7 @@
                 <w:ilvl w:val="0"/>
                 <w:numId w:val="13"/>
               </w:numPr>
+              <w:spacing w:line="360" w:lineRule="auto"/>
               <w:rPr>
                 <w:rFonts w:asciiTheme="majorBidi" w:hAnsiTheme="majorBidi" w:cstheme="majorBidi"/>
               </w:rPr>
@@ -1847,6 +1881,7 @@
           </w:tcPr>
           <w:p>
             <w:pPr>
+              <w:spacing w:line="360" w:lineRule="auto"/>
               <w:rPr>
                 <w:rFonts w:asciiTheme="majorBidi" w:hAnsiTheme="majorBidi" w:cstheme="majorBidi"/>
               </w:rPr>
@@ -1866,6 +1901,7 @@
           </w:tcPr>
           <w:p>
             <w:pPr>
+              <w:spacing w:line="360" w:lineRule="auto"/>
               <w:rPr>
                 <w:rFonts w:asciiTheme="majorBidi" w:hAnsiTheme="majorBidi" w:cstheme="majorBidi"/>
               </w:rPr>
@@ -1892,6 +1928,7 @@
                 <w:ilvl w:val="0"/>
                 <w:numId w:val="13"/>
               </w:numPr>
+              <w:spacing w:line="360" w:lineRule="auto"/>
               <w:rPr>
                 <w:rFonts w:asciiTheme="majorBidi" w:hAnsiTheme="majorBidi" w:cstheme="majorBidi"/>
               </w:rPr>
@@ -1905,6 +1942,7 @@
           </w:tcPr>
           <w:p>
             <w:pPr>
+              <w:spacing w:line="360" w:lineRule="auto"/>
               <w:rPr>
                 <w:rFonts w:asciiTheme="majorBidi" w:hAnsiTheme="majorBidi" w:cstheme="majorBidi"/>
               </w:rPr>
@@ -1924,6 +1962,7 @@
           </w:tcPr>
           <w:p>
             <w:pPr>
+              <w:spacing w:line="360" w:lineRule="auto"/>
               <w:rPr>
                 <w:rFonts w:asciiTheme="majorBidi" w:hAnsiTheme="majorBidi" w:cstheme="majorBidi"/>
               </w:rPr>
@@ -1950,6 +1989,7 @@
                 <w:ilvl w:val="0"/>
                 <w:numId w:val="13"/>
               </w:numPr>
+              <w:spacing w:line="360" w:lineRule="auto"/>
               <w:rPr>
                 <w:rFonts w:asciiTheme="majorBidi" w:hAnsiTheme="majorBidi" w:cstheme="majorBidi"/>
               </w:rPr>
@@ -1963,6 +2003,7 @@
           </w:tcPr>
           <w:p>
             <w:pPr>
+              <w:spacing w:line="360" w:lineRule="auto"/>
               <w:rPr>
                 <w:rFonts w:asciiTheme="majorBidi" w:hAnsiTheme="majorBidi" w:cstheme="majorBidi"/>
               </w:rPr>
@@ -1982,6 +2023,7 @@
           </w:tcPr>
           <w:p>
             <w:pPr>
+              <w:spacing w:line="360" w:lineRule="auto"/>
               <w:rPr>
                 <w:rFonts w:asciiTheme="majorBidi" w:hAnsiTheme="majorBidi" w:cstheme="majorBidi"/>
               </w:rPr>
@@ -2008,6 +2050,7 @@
                 <w:ilvl w:val="0"/>
                 <w:numId w:val="13"/>
               </w:numPr>
+              <w:spacing w:line="360" w:lineRule="auto"/>
               <w:rPr>
                 <w:rFonts w:asciiTheme="majorBidi" w:hAnsiTheme="majorBidi" w:cstheme="majorBidi"/>
               </w:rPr>
@@ -2021,6 +2064,7 @@
           </w:tcPr>
           <w:p>
             <w:pPr>
+              <w:spacing w:line="360" w:lineRule="auto"/>
               <w:rPr>
                 <w:rFonts w:asciiTheme="majorBidi" w:hAnsiTheme="majorBidi" w:cstheme="majorBidi"/>
               </w:rPr>
@@ -2040,6 +2084,7 @@
           </w:tcPr>
           <w:p>
             <w:pPr>
+              <w:spacing w:line="360" w:lineRule="auto"/>
               <w:rPr>
                 <w:rFonts w:asciiTheme="majorBidi" w:hAnsiTheme="majorBidi" w:cstheme="majorBidi"/>
               </w:rPr>
@@ -2066,6 +2111,7 @@
                 <w:ilvl w:val="0"/>
                 <w:numId w:val="13"/>
               </w:numPr>
+              <w:spacing w:line="360" w:lineRule="auto"/>
               <w:rPr>
                 <w:rFonts w:asciiTheme="majorBidi" w:hAnsiTheme="majorBidi" w:cstheme="majorBidi"/>
               </w:rPr>
@@ -2079,6 +2125,7 @@
           </w:tcPr>
           <w:p>
             <w:pPr>
+              <w:spacing w:line="360" w:lineRule="auto"/>
               <w:rPr>
                 <w:rFonts w:asciiTheme="majorBidi" w:hAnsiTheme="majorBidi" w:cstheme="majorBidi"/>
               </w:rPr>
@@ -2098,6 +2145,7 @@
           </w:tcPr>
           <w:p>
             <w:pPr>
+              <w:spacing w:line="360" w:lineRule="auto"/>
               <w:rPr>
                 <w:rFonts w:asciiTheme="majorBidi" w:hAnsiTheme="majorBidi" w:cstheme="majorBidi"/>
               </w:rPr>
@@ -2124,6 +2172,7 @@
                 <w:ilvl w:val="0"/>
                 <w:numId w:val="13"/>
               </w:numPr>
+              <w:spacing w:line="360" w:lineRule="auto"/>
               <w:rPr>
                 <w:rFonts w:asciiTheme="majorBidi" w:hAnsiTheme="majorBidi" w:cstheme="majorBidi"/>
               </w:rPr>
@@ -2137,6 +2186,7 @@
           </w:tcPr>
           <w:p>
             <w:pPr>
+              <w:spacing w:line="360" w:lineRule="auto"/>
               <w:rPr>
                 <w:rFonts w:asciiTheme="majorBidi" w:hAnsiTheme="majorBidi" w:cstheme="majorBidi"/>
               </w:rPr>
@@ -2156,6 +2206,7 @@
           </w:tcPr>
           <w:p>
             <w:pPr>
+              <w:spacing w:line="360" w:lineRule="auto"/>
               <w:rPr>
                 <w:rFonts w:asciiTheme="majorBidi" w:hAnsiTheme="majorBidi" w:cstheme="majorBidi"/>
               </w:rPr>
@@ -2182,6 +2233,7 @@
                 <w:ilvl w:val="0"/>
                 <w:numId w:val="13"/>
               </w:numPr>
+              <w:spacing w:line="360" w:lineRule="auto"/>
               <w:rPr>
                 <w:rFonts w:asciiTheme="majorBidi" w:hAnsiTheme="majorBidi" w:cstheme="majorBidi"/>
               </w:rPr>
@@ -2195,6 +2247,7 @@
           </w:tcPr>
           <w:p>
             <w:pPr>
+              <w:spacing w:line="360" w:lineRule="auto"/>
               <w:rPr>
                 <w:rFonts w:asciiTheme="majorBidi" w:hAnsiTheme="majorBidi" w:cstheme="majorBidi"/>
               </w:rPr>
@@ -2214,6 +2267,7 @@
           </w:tcPr>
           <w:p>
             <w:pPr>
+              <w:spacing w:line="360" w:lineRule="auto"/>
               <w:rPr>
                 <w:rFonts w:asciiTheme="majorBidi" w:hAnsiTheme="majorBidi" w:cstheme="majorBidi"/>
               </w:rPr>
@@ -2240,6 +2294,7 @@
                 <w:ilvl w:val="0"/>
                 <w:numId w:val="13"/>
               </w:numPr>
+              <w:spacing w:line="360" w:lineRule="auto"/>
               <w:rPr>
                 <w:rFonts w:asciiTheme="majorBidi" w:hAnsiTheme="majorBidi" w:cstheme="majorBidi"/>
               </w:rPr>
@@ -2253,6 +2308,7 @@
           </w:tcPr>
           <w:p>
             <w:pPr>
+              <w:spacing w:line="360" w:lineRule="auto"/>
               <w:rPr>
                 <w:rFonts w:asciiTheme="majorBidi" w:hAnsiTheme="majorBidi" w:cstheme="majorBidi"/>
               </w:rPr>
@@ -2272,6 +2328,7 @@
           </w:tcPr>
           <w:p>
             <w:pPr>
+              <w:spacing w:line="360" w:lineRule="auto"/>
               <w:rPr>
                 <w:rFonts w:asciiTheme="majorBidi" w:hAnsiTheme="majorBidi" w:cstheme="majorBidi"/>
               </w:rPr>
@@ -2298,6 +2355,7 @@
                 <w:ilvl w:val="0"/>
                 <w:numId w:val="13"/>
               </w:numPr>
+              <w:spacing w:line="360" w:lineRule="auto"/>
               <w:rPr>
                 <w:rFonts w:asciiTheme="majorBidi" w:hAnsiTheme="majorBidi" w:cstheme="majorBidi"/>
               </w:rPr>
@@ -2311,6 +2369,7 @@
           </w:tcPr>
           <w:p>
             <w:pPr>
+              <w:spacing w:line="360" w:lineRule="auto"/>
               <w:rPr>
                 <w:rFonts w:asciiTheme="majorBidi" w:hAnsiTheme="majorBidi" w:cstheme="majorBidi"/>
               </w:rPr>
@@ -2330,6 +2389,7 @@
           </w:tcPr>
           <w:p>
             <w:pPr>
+              <w:spacing w:line="360" w:lineRule="auto"/>
               <w:rPr>
                 <w:rFonts w:asciiTheme="majorBidi" w:hAnsiTheme="majorBidi" w:cstheme="majorBidi"/>
               </w:rPr>
@@ -2356,6 +2416,7 @@
                 <w:ilvl w:val="0"/>
                 <w:numId w:val="13"/>
               </w:numPr>
+              <w:spacing w:line="360" w:lineRule="auto"/>
               <w:rPr>
                 <w:rFonts w:asciiTheme="majorBidi" w:hAnsiTheme="majorBidi" w:cstheme="majorBidi"/>
               </w:rPr>
@@ -2369,6 +2430,7 @@
           </w:tcPr>
           <w:p>
             <w:pPr>
+              <w:spacing w:line="360" w:lineRule="auto"/>
               <w:rPr>
                 <w:rFonts w:asciiTheme="majorBidi" w:hAnsiTheme="majorBidi" w:cstheme="majorBidi"/>
               </w:rPr>
@@ -2388,6 +2450,7 @@
           </w:tcPr>
           <w:p>
             <w:pPr>
+              <w:spacing w:line="360" w:lineRule="auto"/>
               <w:rPr>
                 <w:rFonts w:asciiTheme="majorBidi" w:hAnsiTheme="majorBidi" w:cstheme="majorBidi"/>
               </w:rPr>
@@ -2414,6 +2477,7 @@
                 <w:ilvl w:val="0"/>
                 <w:numId w:val="13"/>
               </w:numPr>
+              <w:spacing w:line="360" w:lineRule="auto"/>
               <w:rPr>
                 <w:rFonts w:asciiTheme="majorBidi" w:hAnsiTheme="majorBidi" w:cstheme="majorBidi"/>
               </w:rPr>
@@ -2427,6 +2491,7 @@
           </w:tcPr>
           <w:p>
             <w:pPr>
+              <w:spacing w:line="360" w:lineRule="auto"/>
               <w:rPr>
                 <w:rFonts w:asciiTheme="majorBidi" w:hAnsiTheme="majorBidi" w:cstheme="majorBidi"/>
               </w:rPr>
@@ -2446,6 +2511,7 @@
           </w:tcPr>
           <w:p>
             <w:pPr>
+              <w:spacing w:line="360" w:lineRule="auto"/>
               <w:rPr>
                 <w:rFonts w:asciiTheme="majorBidi" w:hAnsiTheme="majorBidi" w:cstheme="majorBidi"/>
               </w:rPr>
@@ -2462,6 +2528,7 @@
     </w:tbl>
     <w:p>
       <w:pPr>
+        <w:spacing w:line="360" w:lineRule="auto"/>
         <w:jc w:val="both"/>
         <w:rPr>
           <w:rFonts w:asciiTheme="majorBidi" w:hAnsiTheme="majorBidi" w:cstheme="majorBidi"/>
@@ -2480,6 +2547,7 @@
           <w:ilvl w:val="0"/>
           <w:numId w:val="2"/>
         </w:numPr>
+        <w:spacing w:line="360" w:lineRule="auto"/>
         <w:jc w:val="both"/>
         <w:rPr>
           <w:rFonts w:asciiTheme="majorBidi" w:eastAsia="Times New Roman" w:hAnsiTheme="majorBidi" w:cstheme="majorBidi"/>
@@ -2501,6 +2569,7 @@
     <w:p>
       <w:pPr>
         <w:pStyle w:val="ListParagraph"/>
+        <w:spacing w:line="360" w:lineRule="auto"/>
         <w:jc w:val="both"/>
         <w:rPr>
           <w:rFonts w:asciiTheme="majorBidi" w:eastAsia="Times New Roman" w:hAnsiTheme="majorBidi" w:cstheme="majorBidi"/>
@@ -2535,6 +2604,7 @@
     </w:p>
     <w:p>
       <w:pPr>
+        <w:spacing w:line="360" w:lineRule="auto"/>
         <w:ind w:left="720"/>
         <w:jc w:val="both"/>
         <w:rPr>
@@ -2551,6 +2621,7 @@
           <w:ilvl w:val="0"/>
           <w:numId w:val="2"/>
         </w:numPr>
+        <w:spacing w:line="360" w:lineRule="auto"/>
         <w:jc w:val="both"/>
         <w:rPr>
           <w:rFonts w:asciiTheme="majorBidi" w:eastAsia="Times New Roman" w:hAnsiTheme="majorBidi" w:cstheme="majorBidi"/>
@@ -2572,6 +2643,7 @@
     </w:p>
     <w:p>
       <w:pPr>
+        <w:spacing w:line="360" w:lineRule="auto"/>
         <w:ind w:left="720"/>
         <w:jc w:val="both"/>
         <w:rPr>
@@ -2588,6 +2660,7 @@
           <w:ilvl w:val="0"/>
           <w:numId w:val="2"/>
         </w:numPr>
+        <w:spacing w:line="360" w:lineRule="auto"/>
         <w:jc w:val="both"/>
         <w:rPr>
           <w:rFonts w:asciiTheme="majorBidi" w:eastAsia="Times New Roman" w:hAnsiTheme="majorBidi" w:cstheme="majorBidi"/>
@@ -2609,7 +2682,7 @@
     <w:p>
       <w:pPr>
         <w:pStyle w:val="NormalWeb"/>
-        <w:spacing w:before="0" w:beforeAutospacing="0" w:after="0" w:afterAutospacing="0"/>
+        <w:spacing w:before="0" w:beforeAutospacing="0" w:after="0" w:afterAutospacing="0" w:line="360" w:lineRule="auto"/>
         <w:ind w:left="720"/>
         <w:jc w:val="both"/>
         <w:rPr>
@@ -2640,6 +2713,7 @@
     </w:p>
     <w:p>
       <w:pPr>
+        <w:spacing w:line="360" w:lineRule="auto"/>
         <w:ind w:left="720"/>
         <w:jc w:val="both"/>
         <w:rPr>
@@ -2665,6 +2739,7 @@
           <w:ilvl w:val="0"/>
           <w:numId w:val="2"/>
         </w:numPr>
+        <w:spacing w:line="360" w:lineRule="auto"/>
         <w:jc w:val="both"/>
         <w:rPr>
           <w:rFonts w:asciiTheme="majorBidi" w:eastAsia="Times New Roman" w:hAnsiTheme="majorBidi" w:cstheme="majorBidi"/>
@@ -2685,7 +2760,7 @@
     </w:p>
     <w:p>
       <w:pPr>
-        <w:spacing w:line="240" w:lineRule="auto"/>
+        <w:spacing w:line="360" w:lineRule="auto"/>
         <w:ind w:left="720"/>
         <w:jc w:val="both"/>
         <w:rPr>
@@ -2708,7 +2783,7 @@
     </w:p>
     <w:p>
       <w:pPr>
-        <w:spacing w:line="240" w:lineRule="auto"/>
+        <w:spacing w:line="360" w:lineRule="auto"/>
         <w:ind w:left="720"/>
         <w:rPr>
           <w:rFonts w:asciiTheme="majorBidi" w:eastAsia="Times New Roman" w:hAnsiTheme="majorBidi" w:cstheme="majorBidi"/>
@@ -2720,7 +2795,7 @@
     </w:p>
     <w:p>
       <w:pPr>
-        <w:spacing w:line="240" w:lineRule="auto"/>
+        <w:spacing w:line="360" w:lineRule="auto"/>
         <w:ind w:left="720"/>
         <w:jc w:val="both"/>
         <w:rPr>
@@ -2743,7 +2818,7 @@
     </w:p>
     <w:p>
       <w:pPr>
-        <w:spacing w:line="240" w:lineRule="auto"/>
+        <w:spacing w:line="360" w:lineRule="auto"/>
         <w:ind w:left="720"/>
         <w:rPr>
           <w:rFonts w:asciiTheme="majorBidi" w:eastAsia="Times New Roman" w:hAnsiTheme="majorBidi" w:cstheme="majorBidi"/>
@@ -2768,7 +2843,7 @@
           <w:ilvl w:val="0"/>
           <w:numId w:val="11"/>
         </w:numPr>
-        <w:spacing w:line="240" w:lineRule="auto"/>
+        <w:spacing w:line="360" w:lineRule="auto"/>
         <w:jc w:val="both"/>
         <w:textAlignment w:val="baseline"/>
         <w:rPr>
@@ -2796,7 +2871,7 @@
           <w:ilvl w:val="0"/>
           <w:numId w:val="11"/>
         </w:numPr>
-        <w:spacing w:line="240" w:lineRule="auto"/>
+        <w:spacing w:line="360" w:lineRule="auto"/>
         <w:jc w:val="both"/>
         <w:textAlignment w:val="baseline"/>
         <w:rPr>
@@ -2824,7 +2899,7 @@
           <w:ilvl w:val="0"/>
           <w:numId w:val="11"/>
         </w:numPr>
-        <w:spacing w:line="240" w:lineRule="auto"/>
+        <w:spacing w:line="360" w:lineRule="auto"/>
         <w:jc w:val="both"/>
         <w:textAlignment w:val="baseline"/>
         <w:rPr>
@@ -2848,7 +2923,7 @@
     </w:p>
     <w:p>
       <w:pPr>
-        <w:spacing w:line="240" w:lineRule="auto"/>
+        <w:spacing w:line="360" w:lineRule="auto"/>
         <w:jc w:val="both"/>
         <w:textAlignment w:val="baseline"/>
         <w:rPr>
@@ -2859,6 +2934,16 @@
           <w:lang w:val="en-MY" w:eastAsia="en-MY"/>
         </w:rPr>
       </w:pPr>
+      <w:r>
+        <w:rPr>
+          <w:rFonts w:asciiTheme="majorBidi" w:eastAsia="Times New Roman" w:hAnsiTheme="majorBidi" w:cstheme="majorBidi"/>
+          <w:color w:val="000000"/>
+          <w:sz w:val="24"/>
+          <w:szCs w:val="24"/>
+          <w:lang w:val="en-MY" w:eastAsia="en-MY"/>
+        </w:rPr>
+        <w:br w:type="column"/>
+      </w:r>
     </w:p>
     <w:p>
       <w:pPr>
@@ -2866,6 +2951,7 @@
           <w:ilvl w:val="0"/>
           <w:numId w:val="2"/>
         </w:numPr>
+        <w:spacing w:line="360" w:lineRule="auto"/>
         <w:jc w:val="both"/>
         <w:rPr>
           <w:rFonts w:asciiTheme="majorBidi" w:eastAsia="Times New Roman" w:hAnsiTheme="majorBidi" w:cstheme="majorBidi"/>
@@ -2904,6 +2990,7 @@
     </w:p>
     <w:p>
       <w:pPr>
+        <w:spacing w:line="360" w:lineRule="auto"/>
         <w:jc w:val="both"/>
         <w:rPr>
           <w:rFonts w:asciiTheme="majorBidi" w:eastAsia="Times New Roman" w:hAnsiTheme="majorBidi" w:cstheme="majorBidi"/>
@@ -2919,7 +3006,7 @@
           <w:ilvl w:val="0"/>
           <w:numId w:val="2"/>
         </w:numPr>
-        <w:spacing w:line="240" w:lineRule="auto"/>
+        <w:spacing w:line="360" w:lineRule="auto"/>
         <w:jc w:val="both"/>
         <w:textAlignment w:val="baseline"/>
         <w:rPr>
@@ -2947,7 +3034,7 @@
     </w:p>
     <w:p>
       <w:pPr>
-        <w:spacing w:line="240" w:lineRule="auto"/>
+        <w:spacing w:line="360" w:lineRule="auto"/>
         <w:rPr>
           <w:rFonts w:asciiTheme="majorBidi" w:eastAsia="Times New Roman" w:hAnsiTheme="majorBidi" w:cstheme="majorBidi"/>
           <w:sz w:val="24"/>
@@ -2958,7 +3045,7 @@
     </w:p>
     <w:p>
       <w:pPr>
-        <w:spacing w:line="240" w:lineRule="auto"/>
+        <w:spacing w:line="360" w:lineRule="auto"/>
         <w:ind w:firstLine="720"/>
         <w:jc w:val="both"/>
         <w:rPr>
@@ -2994,43 +3081,109 @@
     </w:p>
     <w:p>
       <w:pPr>
-        <w:spacing w:line="240" w:lineRule="auto"/>
+        <w:spacing w:line="360" w:lineRule="auto"/>
         <w:ind w:firstLine="720"/>
         <w:jc w:val="both"/>
         <w:rPr>
           <w:rFonts w:asciiTheme="majorBidi" w:eastAsia="Times New Roman" w:hAnsiTheme="majorBidi" w:cstheme="majorBidi"/>
-          <w:color w:val="000000"/>
+          <w:sz w:val="24"/>
+          <w:szCs w:val="24"/>
           <w:lang w:val="en-MY" w:eastAsia="en-MY"/>
         </w:rPr>
       </w:pPr>
+    </w:p>
+    <w:p>
+      <w:pPr>
+        <w:numPr>
+          <w:ilvl w:val="0"/>
+          <w:numId w:val="2"/>
+        </w:numPr>
+        <w:spacing w:line="360" w:lineRule="auto"/>
+        <w:jc w:val="both"/>
+        <w:rPr>
+          <w:rFonts w:asciiTheme="majorBidi" w:eastAsia="Times New Roman" w:hAnsiTheme="majorBidi" w:cstheme="majorBidi"/>
+          <w:b/>
+          <w:sz w:val="24"/>
+          <w:szCs w:val="24"/>
+        </w:rPr>
+      </w:pPr>
       <w:r>
         <w:rPr>
           <w:rFonts w:asciiTheme="majorBidi" w:eastAsia="Times New Roman" w:hAnsiTheme="majorBidi" w:cstheme="majorBidi"/>
-          <w:color w:val="000000"/>
-          <w:lang w:val="en-MY" w:eastAsia="en-MY"/>
+          <w:b/>
+          <w:sz w:val="24"/>
+          <w:szCs w:val="24"/>
+        </w:rPr>
+        <w:t>Problem</w:t>
+      </w:r>
+    </w:p>
+    <w:p>
+      <w:pPr>
+        <w:spacing w:line="360" w:lineRule="auto"/>
+        <w:ind w:left="720"/>
+        <w:jc w:val="both"/>
+        <w:rPr>
+          <w:rFonts w:asciiTheme="majorBidi" w:eastAsia="Times New Roman" w:hAnsiTheme="majorBidi" w:cstheme="majorBidi"/>
+          <w:b/>
+          <w:sz w:val="24"/>
+          <w:szCs w:val="24"/>
+        </w:rPr>
+      </w:pPr>
+    </w:p>
+    <w:p>
+      <w:pPr>
+        <w:numPr>
+          <w:ilvl w:val="0"/>
+          <w:numId w:val="2"/>
+        </w:numPr>
+        <w:spacing w:line="360" w:lineRule="auto"/>
+        <w:jc w:val="both"/>
+        <w:rPr>
+          <w:rFonts w:asciiTheme="majorBidi" w:eastAsia="Times New Roman" w:hAnsiTheme="majorBidi" w:cstheme="majorBidi"/>
+          <w:b/>
+          <w:sz w:val="24"/>
+          <w:szCs w:val="24"/>
+        </w:rPr>
+      </w:pPr>
+      <w:r>
+        <w:rPr>
+          <w:rFonts w:asciiTheme="majorBidi" w:eastAsia="Times New Roman" w:hAnsiTheme="majorBidi" w:cstheme="majorBidi"/>
+          <w:b/>
+          <w:sz w:val="24"/>
+          <w:szCs w:val="24"/>
+        </w:rPr>
+        <w:t>Suggested Solution</w:t>
+      </w:r>
+    </w:p>
+    <w:p>
+      <w:pPr>
+        <w:spacing w:line="360" w:lineRule="auto"/>
+        <w:ind w:left="720"/>
+        <w:jc w:val="both"/>
+        <w:rPr>
+          <w:rFonts w:asciiTheme="majorBidi" w:eastAsia="Times New Roman" w:hAnsiTheme="majorBidi" w:cstheme="majorBidi"/>
+          <w:b/>
+          <w:sz w:val="24"/>
+          <w:szCs w:val="24"/>
+        </w:rPr>
+      </w:pPr>
+      <w:r>
+        <w:rPr>
+          <w:rFonts w:asciiTheme="majorBidi" w:eastAsia="Times New Roman" w:hAnsiTheme="majorBidi" w:cstheme="majorBidi"/>
+          <w:b/>
+          <w:sz w:val="24"/>
+          <w:szCs w:val="24"/>
         </w:rPr>
         <w:br w:type="column"/>
       </w:r>
     </w:p>
     <w:p>
       <w:pPr>
-        <w:spacing w:line="240" w:lineRule="auto"/>
-        <w:ind w:firstLine="720"/>
-        <w:jc w:val="both"/>
-        <w:rPr>
-          <w:rFonts w:asciiTheme="majorBidi" w:eastAsia="Times New Roman" w:hAnsiTheme="majorBidi" w:cstheme="majorBidi"/>
-          <w:sz w:val="24"/>
-          <w:szCs w:val="24"/>
-          <w:lang w:val="en-MY" w:eastAsia="en-MY"/>
-        </w:rPr>
-      </w:pPr>
-    </w:p>
-    <w:p>
-      <w:pPr>
         <w:numPr>
           <w:ilvl w:val="0"/>
           <w:numId w:val="2"/>
         </w:numPr>
+        <w:spacing w:line="360" w:lineRule="auto"/>
         <w:jc w:val="both"/>
         <w:rPr>
           <w:rFonts w:asciiTheme="majorBidi" w:eastAsia="Times New Roman" w:hAnsiTheme="majorBidi" w:cstheme="majorBidi"/>
@@ -3046,13 +3199,13 @@
           <w:sz w:val="24"/>
           <w:szCs w:val="24"/>
         </w:rPr>
-        <w:t>Problem</w:t>
+        <w:t>Knowledge Representation (KR)</w:t>
       </w:r>
     </w:p>
     <w:p>
       <w:pPr>
-        <w:ind w:left="720"/>
-        <w:jc w:val="both"/>
+        <w:pStyle w:val="ListParagraph"/>
+        <w:spacing w:line="360" w:lineRule="auto"/>
         <w:rPr>
           <w:rFonts w:asciiTheme="majorBidi" w:eastAsia="Times New Roman" w:hAnsiTheme="majorBidi" w:cstheme="majorBidi"/>
           <w:b/>
@@ -3063,10 +3216,1083 @@
     </w:p>
     <w:p>
       <w:pPr>
+        <w:spacing w:line="360" w:lineRule="auto"/>
+        <w:ind w:firstLine="720"/>
+        <w:jc w:val="both"/>
+        <w:rPr>
+          <w:rFonts w:ascii="Times New Roman" w:eastAsia="Times New Roman" w:hAnsi="Times New Roman" w:cs="Times New Roman"/>
+          <w:sz w:val="24"/>
+          <w:szCs w:val="24"/>
+          <w:lang w:val="en-MY" w:eastAsia="en-MY"/>
+        </w:rPr>
+      </w:pPr>
+      <w:r>
+        <w:rPr>
+          <w:rFonts w:ascii="Times New Roman" w:eastAsia="Times New Roman" w:hAnsi="Times New Roman" w:cs="Times New Roman"/>
+          <w:color w:val="000000"/>
+          <w:sz w:val="24"/>
+          <w:szCs w:val="24"/>
+          <w:lang w:val="en-MY" w:eastAsia="en-MY"/>
+        </w:rPr>
+        <w:t>AI Chatbot Knowledge Representation (KR) for Spoken English Practice:</w:t>
+      </w:r>
+    </w:p>
+    <w:p>
+      <w:pPr>
+        <w:spacing w:line="360" w:lineRule="auto"/>
+        <w:rPr>
+          <w:rFonts w:ascii="Times New Roman" w:eastAsia="Times New Roman" w:hAnsi="Times New Roman" w:cs="Times New Roman"/>
+          <w:sz w:val="24"/>
+          <w:szCs w:val="24"/>
+          <w:lang w:val="en-MY" w:eastAsia="en-MY"/>
+        </w:rPr>
+      </w:pPr>
+    </w:p>
+    <w:tbl>
+      <w:tblPr>
+        <w:tblW w:w="0" w:type="auto"/>
+        <w:tblCellMar>
+          <w:top w:w="15" w:type="dxa"/>
+          <w:left w:w="15" w:type="dxa"/>
+          <w:bottom w:w="15" w:type="dxa"/>
+          <w:right w:w="15" w:type="dxa"/>
+        </w:tblCellMar>
+        <w:tblLook w:val="04A0" w:firstRow="1" w:lastRow="0" w:firstColumn="1" w:lastColumn="0" w:noHBand="0" w:noVBand="1"/>
+      </w:tblPr>
+      <w:tblGrid>
+        <w:gridCol w:w="1550"/>
+        <w:gridCol w:w="7359"/>
+      </w:tblGrid>
+      <w:tr>
+        <w:tc>
+          <w:tcPr>
+            <w:tcW w:w="1550" w:type="dxa"/>
+            <w:tcBorders>
+              <w:top w:val="single" w:sz="8" w:space="0" w:color="000000"/>
+              <w:left w:val="single" w:sz="8" w:space="0" w:color="000000"/>
+              <w:bottom w:val="single" w:sz="8" w:space="0" w:color="000000"/>
+              <w:right w:val="single" w:sz="8" w:space="0" w:color="000000"/>
+            </w:tcBorders>
+            <w:tcMar>
+              <w:top w:w="100" w:type="dxa"/>
+              <w:left w:w="100" w:type="dxa"/>
+              <w:bottom w:w="100" w:type="dxa"/>
+              <w:right w:w="100" w:type="dxa"/>
+            </w:tcMar>
+            <w:hideMark/>
+          </w:tcPr>
+          <w:p>
+            <w:pPr>
+              <w:spacing w:line="360" w:lineRule="auto"/>
+              <w:rPr>
+                <w:rFonts w:ascii="Times New Roman" w:eastAsia="Times New Roman" w:hAnsi="Times New Roman" w:cs="Times New Roman"/>
+                <w:sz w:val="24"/>
+                <w:szCs w:val="24"/>
+                <w:lang w:val="en-MY" w:eastAsia="en-MY"/>
+              </w:rPr>
+            </w:pPr>
+            <w:r>
+              <w:rPr>
+                <w:rFonts w:ascii="Times New Roman" w:eastAsia="Times New Roman" w:hAnsi="Times New Roman" w:cs="Times New Roman"/>
+                <w:b/>
+                <w:bCs/>
+                <w:color w:val="000000"/>
+                <w:sz w:val="24"/>
+                <w:szCs w:val="24"/>
+                <w:lang w:val="en-MY" w:eastAsia="en-MY"/>
+              </w:rPr>
+              <w:t>KR Number</w:t>
+            </w:r>
+          </w:p>
+        </w:tc>
+        <w:tc>
+          <w:tcPr>
+            <w:tcW w:w="7359" w:type="dxa"/>
+            <w:tcBorders>
+              <w:top w:val="single" w:sz="8" w:space="0" w:color="000000"/>
+              <w:left w:val="single" w:sz="8" w:space="0" w:color="000000"/>
+              <w:bottom w:val="single" w:sz="8" w:space="0" w:color="000000"/>
+              <w:right w:val="single" w:sz="8" w:space="0" w:color="000000"/>
+            </w:tcBorders>
+            <w:tcMar>
+              <w:top w:w="100" w:type="dxa"/>
+              <w:left w:w="100" w:type="dxa"/>
+              <w:bottom w:w="100" w:type="dxa"/>
+              <w:right w:w="100" w:type="dxa"/>
+            </w:tcMar>
+            <w:hideMark/>
+          </w:tcPr>
+          <w:p>
+            <w:pPr>
+              <w:spacing w:line="360" w:lineRule="auto"/>
+              <w:rPr>
+                <w:rFonts w:ascii="Times New Roman" w:eastAsia="Times New Roman" w:hAnsi="Times New Roman" w:cs="Times New Roman"/>
+                <w:sz w:val="24"/>
+                <w:szCs w:val="24"/>
+                <w:lang w:val="en-MY" w:eastAsia="en-MY"/>
+              </w:rPr>
+            </w:pPr>
+            <w:r>
+              <w:rPr>
+                <w:rFonts w:ascii="Times New Roman" w:eastAsia="Times New Roman" w:hAnsi="Times New Roman" w:cs="Times New Roman"/>
+                <w:b/>
+                <w:bCs/>
+                <w:color w:val="000000"/>
+                <w:sz w:val="24"/>
+                <w:szCs w:val="24"/>
+                <w:lang w:val="en-MY" w:eastAsia="en-MY"/>
+              </w:rPr>
+              <w:t>Description</w:t>
+            </w:r>
+          </w:p>
+        </w:tc>
+      </w:tr>
+      <w:tr>
+        <w:tc>
+          <w:tcPr>
+            <w:tcW w:w="1550" w:type="dxa"/>
+            <w:tcBorders>
+              <w:top w:val="single" w:sz="8" w:space="0" w:color="000000"/>
+              <w:left w:val="single" w:sz="8" w:space="0" w:color="000000"/>
+              <w:bottom w:val="single" w:sz="8" w:space="0" w:color="000000"/>
+              <w:right w:val="single" w:sz="8" w:space="0" w:color="000000"/>
+            </w:tcBorders>
+            <w:tcMar>
+              <w:top w:w="100" w:type="dxa"/>
+              <w:left w:w="100" w:type="dxa"/>
+              <w:bottom w:w="100" w:type="dxa"/>
+              <w:right w:w="100" w:type="dxa"/>
+            </w:tcMar>
+            <w:hideMark/>
+          </w:tcPr>
+          <w:p>
+            <w:pPr>
+              <w:spacing w:line="360" w:lineRule="auto"/>
+              <w:rPr>
+                <w:rFonts w:ascii="Times New Roman" w:eastAsia="Times New Roman" w:hAnsi="Times New Roman" w:cs="Times New Roman"/>
+                <w:sz w:val="24"/>
+                <w:szCs w:val="24"/>
+                <w:lang w:val="en-MY" w:eastAsia="en-MY"/>
+              </w:rPr>
+            </w:pPr>
+            <w:r>
+              <w:rPr>
+                <w:rFonts w:ascii="Times New Roman" w:eastAsia="Times New Roman" w:hAnsi="Times New Roman" w:cs="Times New Roman"/>
+                <w:color w:val="000000"/>
+                <w:sz w:val="24"/>
+                <w:szCs w:val="24"/>
+                <w:lang w:val="en-MY" w:eastAsia="en-MY"/>
+              </w:rPr>
+              <w:t>KR 1</w:t>
+            </w:r>
+          </w:p>
+        </w:tc>
+        <w:tc>
+          <w:tcPr>
+            <w:tcW w:w="7359" w:type="dxa"/>
+            <w:tcBorders>
+              <w:top w:val="single" w:sz="8" w:space="0" w:color="000000"/>
+              <w:left w:val="single" w:sz="8" w:space="0" w:color="000000"/>
+              <w:bottom w:val="single" w:sz="8" w:space="0" w:color="000000"/>
+              <w:right w:val="single" w:sz="8" w:space="0" w:color="000000"/>
+            </w:tcBorders>
+            <w:tcMar>
+              <w:top w:w="100" w:type="dxa"/>
+              <w:left w:w="100" w:type="dxa"/>
+              <w:bottom w:w="100" w:type="dxa"/>
+              <w:right w:w="100" w:type="dxa"/>
+            </w:tcMar>
+            <w:hideMark/>
+          </w:tcPr>
+          <w:p>
+            <w:pPr>
+              <w:spacing w:line="360" w:lineRule="auto"/>
+              <w:rPr>
+                <w:rFonts w:ascii="Times New Roman" w:eastAsia="Times New Roman" w:hAnsi="Times New Roman" w:cs="Times New Roman"/>
+                <w:sz w:val="24"/>
+                <w:szCs w:val="24"/>
+                <w:lang w:val="en-MY" w:eastAsia="en-MY"/>
+              </w:rPr>
+            </w:pPr>
+            <w:r>
+              <w:rPr>
+                <w:rFonts w:ascii="Times New Roman" w:eastAsia="Times New Roman" w:hAnsi="Times New Roman" w:cs="Times New Roman"/>
+                <w:color w:val="000000"/>
+                <w:sz w:val="24"/>
+                <w:szCs w:val="24"/>
+                <w:lang w:val="en-MY" w:eastAsia="en-MY"/>
+              </w:rPr>
+              <w:t>The AI chatbot facilitates simulated real-life conversations, providing an interactive platform for students to practice spoken English in a comfortable and engaging environment.</w:t>
+            </w:r>
+          </w:p>
+        </w:tc>
+      </w:tr>
+      <w:tr>
+        <w:tc>
+          <w:tcPr>
+            <w:tcW w:w="1550" w:type="dxa"/>
+            <w:tcBorders>
+              <w:top w:val="single" w:sz="8" w:space="0" w:color="000000"/>
+              <w:left w:val="single" w:sz="8" w:space="0" w:color="000000"/>
+              <w:bottom w:val="single" w:sz="8" w:space="0" w:color="000000"/>
+              <w:right w:val="single" w:sz="8" w:space="0" w:color="000000"/>
+            </w:tcBorders>
+            <w:tcMar>
+              <w:top w:w="100" w:type="dxa"/>
+              <w:left w:w="100" w:type="dxa"/>
+              <w:bottom w:w="100" w:type="dxa"/>
+              <w:right w:w="100" w:type="dxa"/>
+            </w:tcMar>
+            <w:hideMark/>
+          </w:tcPr>
+          <w:p>
+            <w:pPr>
+              <w:spacing w:line="360" w:lineRule="auto"/>
+              <w:rPr>
+                <w:rFonts w:ascii="Times New Roman" w:eastAsia="Times New Roman" w:hAnsi="Times New Roman" w:cs="Times New Roman"/>
+                <w:sz w:val="24"/>
+                <w:szCs w:val="24"/>
+                <w:lang w:val="en-MY" w:eastAsia="en-MY"/>
+              </w:rPr>
+            </w:pPr>
+            <w:r>
+              <w:rPr>
+                <w:rFonts w:ascii="Times New Roman" w:eastAsia="Times New Roman" w:hAnsi="Times New Roman" w:cs="Times New Roman"/>
+                <w:color w:val="000000"/>
+                <w:sz w:val="24"/>
+                <w:szCs w:val="24"/>
+                <w:lang w:val="en-MY" w:eastAsia="en-MY"/>
+              </w:rPr>
+              <w:t>KR 2</w:t>
+            </w:r>
+          </w:p>
+        </w:tc>
+        <w:tc>
+          <w:tcPr>
+            <w:tcW w:w="7359" w:type="dxa"/>
+            <w:tcBorders>
+              <w:top w:val="single" w:sz="8" w:space="0" w:color="000000"/>
+              <w:left w:val="single" w:sz="8" w:space="0" w:color="000000"/>
+              <w:bottom w:val="single" w:sz="8" w:space="0" w:color="000000"/>
+              <w:right w:val="single" w:sz="8" w:space="0" w:color="000000"/>
+            </w:tcBorders>
+            <w:tcMar>
+              <w:top w:w="100" w:type="dxa"/>
+              <w:left w:w="100" w:type="dxa"/>
+              <w:bottom w:w="100" w:type="dxa"/>
+              <w:right w:w="100" w:type="dxa"/>
+            </w:tcMar>
+            <w:hideMark/>
+          </w:tcPr>
+          <w:p>
+            <w:pPr>
+              <w:spacing w:line="360" w:lineRule="auto"/>
+              <w:rPr>
+                <w:rFonts w:ascii="Times New Roman" w:eastAsia="Times New Roman" w:hAnsi="Times New Roman" w:cs="Times New Roman"/>
+                <w:sz w:val="24"/>
+                <w:szCs w:val="24"/>
+                <w:lang w:val="en-MY" w:eastAsia="en-MY"/>
+              </w:rPr>
+            </w:pPr>
+            <w:r>
+              <w:rPr>
+                <w:rFonts w:ascii="Times New Roman" w:eastAsia="Times New Roman" w:hAnsi="Times New Roman" w:cs="Times New Roman"/>
+                <w:color w:val="000000"/>
+                <w:sz w:val="24"/>
+                <w:szCs w:val="24"/>
+                <w:lang w:val="en-MY" w:eastAsia="en-MY"/>
+              </w:rPr>
+              <w:t>It incorporates scoring mechanisms to systematically track and monitor students' progress over time, generating comprehensive performance reports. These reports highlight individual strengths, areas needing improvement, and patterns of development in spoken English skills.</w:t>
+            </w:r>
+          </w:p>
+        </w:tc>
+      </w:tr>
+      <w:tr>
+        <w:tc>
+          <w:tcPr>
+            <w:tcW w:w="1550" w:type="dxa"/>
+            <w:tcBorders>
+              <w:top w:val="single" w:sz="8" w:space="0" w:color="000000"/>
+              <w:left w:val="single" w:sz="8" w:space="0" w:color="000000"/>
+              <w:bottom w:val="single" w:sz="8" w:space="0" w:color="000000"/>
+              <w:right w:val="single" w:sz="8" w:space="0" w:color="000000"/>
+            </w:tcBorders>
+            <w:tcMar>
+              <w:top w:w="100" w:type="dxa"/>
+              <w:left w:w="100" w:type="dxa"/>
+              <w:bottom w:w="100" w:type="dxa"/>
+              <w:right w:w="100" w:type="dxa"/>
+            </w:tcMar>
+            <w:hideMark/>
+          </w:tcPr>
+          <w:p>
+            <w:pPr>
+              <w:spacing w:line="360" w:lineRule="auto"/>
+              <w:rPr>
+                <w:rFonts w:ascii="Times New Roman" w:eastAsia="Times New Roman" w:hAnsi="Times New Roman" w:cs="Times New Roman"/>
+                <w:sz w:val="24"/>
+                <w:szCs w:val="24"/>
+                <w:lang w:val="en-MY" w:eastAsia="en-MY"/>
+              </w:rPr>
+            </w:pPr>
+            <w:r>
+              <w:rPr>
+                <w:rFonts w:ascii="Times New Roman" w:eastAsia="Times New Roman" w:hAnsi="Times New Roman" w:cs="Times New Roman"/>
+                <w:color w:val="000000"/>
+                <w:sz w:val="24"/>
+                <w:szCs w:val="24"/>
+                <w:lang w:val="en-MY" w:eastAsia="en-MY"/>
+              </w:rPr>
+              <w:t>KR 3</w:t>
+            </w:r>
+          </w:p>
+        </w:tc>
+        <w:tc>
+          <w:tcPr>
+            <w:tcW w:w="7359" w:type="dxa"/>
+            <w:tcBorders>
+              <w:top w:val="single" w:sz="8" w:space="0" w:color="000000"/>
+              <w:left w:val="single" w:sz="8" w:space="0" w:color="000000"/>
+              <w:bottom w:val="single" w:sz="8" w:space="0" w:color="000000"/>
+              <w:right w:val="single" w:sz="8" w:space="0" w:color="000000"/>
+            </w:tcBorders>
+            <w:tcMar>
+              <w:top w:w="100" w:type="dxa"/>
+              <w:left w:w="100" w:type="dxa"/>
+              <w:bottom w:w="100" w:type="dxa"/>
+              <w:right w:w="100" w:type="dxa"/>
+            </w:tcMar>
+            <w:hideMark/>
+          </w:tcPr>
+          <w:p>
+            <w:pPr>
+              <w:spacing w:line="360" w:lineRule="auto"/>
+              <w:rPr>
+                <w:rFonts w:ascii="Times New Roman" w:eastAsia="Times New Roman" w:hAnsi="Times New Roman" w:cs="Times New Roman"/>
+                <w:sz w:val="24"/>
+                <w:szCs w:val="24"/>
+                <w:lang w:val="en-MY" w:eastAsia="en-MY"/>
+              </w:rPr>
+            </w:pPr>
+            <w:r>
+              <w:rPr>
+                <w:rFonts w:ascii="Times New Roman" w:eastAsia="Times New Roman" w:hAnsi="Times New Roman" w:cs="Times New Roman"/>
+                <w:color w:val="000000"/>
+                <w:sz w:val="24"/>
+                <w:szCs w:val="24"/>
+                <w:lang w:val="en-MY" w:eastAsia="en-MY"/>
+              </w:rPr>
+              <w:t>The chatbot enables English teachers to access detailed progress reports, allowing them to provide personalized feedback to their students based on their performance and areas requiring improvement.</w:t>
+            </w:r>
+          </w:p>
+        </w:tc>
+      </w:tr>
+      <w:tr>
+        <w:tc>
+          <w:tcPr>
+            <w:tcW w:w="1550" w:type="dxa"/>
+            <w:tcBorders>
+              <w:top w:val="single" w:sz="8" w:space="0" w:color="000000"/>
+              <w:left w:val="single" w:sz="8" w:space="0" w:color="000000"/>
+              <w:bottom w:val="single" w:sz="8" w:space="0" w:color="000000"/>
+              <w:right w:val="single" w:sz="8" w:space="0" w:color="000000"/>
+            </w:tcBorders>
+            <w:tcMar>
+              <w:top w:w="100" w:type="dxa"/>
+              <w:left w:w="100" w:type="dxa"/>
+              <w:bottom w:w="100" w:type="dxa"/>
+              <w:right w:w="100" w:type="dxa"/>
+            </w:tcMar>
+            <w:hideMark/>
+          </w:tcPr>
+          <w:p>
+            <w:pPr>
+              <w:spacing w:line="360" w:lineRule="auto"/>
+              <w:rPr>
+                <w:rFonts w:ascii="Times New Roman" w:eastAsia="Times New Roman" w:hAnsi="Times New Roman" w:cs="Times New Roman"/>
+                <w:sz w:val="24"/>
+                <w:szCs w:val="24"/>
+                <w:lang w:val="en-MY" w:eastAsia="en-MY"/>
+              </w:rPr>
+            </w:pPr>
+            <w:r>
+              <w:rPr>
+                <w:rFonts w:ascii="Times New Roman" w:eastAsia="Times New Roman" w:hAnsi="Times New Roman" w:cs="Times New Roman"/>
+                <w:color w:val="000000"/>
+                <w:sz w:val="24"/>
+                <w:szCs w:val="24"/>
+                <w:lang w:val="en-MY" w:eastAsia="en-MY"/>
+              </w:rPr>
+              <w:t>KR 4</w:t>
+            </w:r>
+          </w:p>
+        </w:tc>
+        <w:tc>
+          <w:tcPr>
+            <w:tcW w:w="7359" w:type="dxa"/>
+            <w:tcBorders>
+              <w:top w:val="single" w:sz="8" w:space="0" w:color="000000"/>
+              <w:left w:val="single" w:sz="8" w:space="0" w:color="000000"/>
+              <w:bottom w:val="single" w:sz="8" w:space="0" w:color="000000"/>
+              <w:right w:val="single" w:sz="8" w:space="0" w:color="000000"/>
+            </w:tcBorders>
+            <w:tcMar>
+              <w:top w:w="100" w:type="dxa"/>
+              <w:left w:w="100" w:type="dxa"/>
+              <w:bottom w:w="100" w:type="dxa"/>
+              <w:right w:w="100" w:type="dxa"/>
+            </w:tcMar>
+            <w:hideMark/>
+          </w:tcPr>
+          <w:p>
+            <w:pPr>
+              <w:spacing w:line="360" w:lineRule="auto"/>
+              <w:rPr>
+                <w:rFonts w:ascii="Times New Roman" w:eastAsia="Times New Roman" w:hAnsi="Times New Roman" w:cs="Times New Roman"/>
+                <w:sz w:val="24"/>
+                <w:szCs w:val="24"/>
+                <w:lang w:val="en-MY" w:eastAsia="en-MY"/>
+              </w:rPr>
+            </w:pPr>
+            <w:r>
+              <w:rPr>
+                <w:rFonts w:ascii="Times New Roman" w:eastAsia="Times New Roman" w:hAnsi="Times New Roman" w:cs="Times New Roman"/>
+                <w:color w:val="000000"/>
+                <w:sz w:val="24"/>
+                <w:szCs w:val="24"/>
+                <w:lang w:val="en-MY" w:eastAsia="en-MY"/>
+              </w:rPr>
+              <w:t>Tailored for students across diverse proficiency levels, from beginners to advanced learners, the chatbot aids in developing fluency, accurate pronunciation, and language confidence through targeted exercises and conversational interactions.</w:t>
+            </w:r>
+          </w:p>
+        </w:tc>
+      </w:tr>
+      <w:tr>
+        <w:tc>
+          <w:tcPr>
+            <w:tcW w:w="1550" w:type="dxa"/>
+            <w:tcBorders>
+              <w:top w:val="single" w:sz="8" w:space="0" w:color="000000"/>
+              <w:left w:val="single" w:sz="8" w:space="0" w:color="000000"/>
+              <w:bottom w:val="single" w:sz="8" w:space="0" w:color="000000"/>
+              <w:right w:val="single" w:sz="8" w:space="0" w:color="000000"/>
+            </w:tcBorders>
+            <w:tcMar>
+              <w:top w:w="100" w:type="dxa"/>
+              <w:left w:w="100" w:type="dxa"/>
+              <w:bottom w:w="100" w:type="dxa"/>
+              <w:right w:w="100" w:type="dxa"/>
+            </w:tcMar>
+            <w:hideMark/>
+          </w:tcPr>
+          <w:p>
+            <w:pPr>
+              <w:spacing w:line="360" w:lineRule="auto"/>
+              <w:rPr>
+                <w:rFonts w:ascii="Times New Roman" w:eastAsia="Times New Roman" w:hAnsi="Times New Roman" w:cs="Times New Roman"/>
+                <w:sz w:val="24"/>
+                <w:szCs w:val="24"/>
+                <w:lang w:val="en-MY" w:eastAsia="en-MY"/>
+              </w:rPr>
+            </w:pPr>
+            <w:r>
+              <w:rPr>
+                <w:rFonts w:ascii="Times New Roman" w:eastAsia="Times New Roman" w:hAnsi="Times New Roman" w:cs="Times New Roman"/>
+                <w:color w:val="000000"/>
+                <w:sz w:val="24"/>
+                <w:szCs w:val="24"/>
+                <w:lang w:val="en-MY" w:eastAsia="en-MY"/>
+              </w:rPr>
+              <w:t>KR 5</w:t>
+            </w:r>
+          </w:p>
+        </w:tc>
+        <w:tc>
+          <w:tcPr>
+            <w:tcW w:w="7359" w:type="dxa"/>
+            <w:tcBorders>
+              <w:top w:val="single" w:sz="8" w:space="0" w:color="000000"/>
+              <w:left w:val="single" w:sz="8" w:space="0" w:color="000000"/>
+              <w:bottom w:val="single" w:sz="8" w:space="0" w:color="000000"/>
+              <w:right w:val="single" w:sz="8" w:space="0" w:color="000000"/>
+            </w:tcBorders>
+            <w:tcMar>
+              <w:top w:w="100" w:type="dxa"/>
+              <w:left w:w="100" w:type="dxa"/>
+              <w:bottom w:w="100" w:type="dxa"/>
+              <w:right w:w="100" w:type="dxa"/>
+            </w:tcMar>
+            <w:hideMark/>
+          </w:tcPr>
+          <w:p>
+            <w:pPr>
+              <w:spacing w:line="360" w:lineRule="auto"/>
+              <w:rPr>
+                <w:rFonts w:ascii="Times New Roman" w:eastAsia="Times New Roman" w:hAnsi="Times New Roman" w:cs="Times New Roman"/>
+                <w:sz w:val="24"/>
+                <w:szCs w:val="24"/>
+                <w:lang w:val="en-MY" w:eastAsia="en-MY"/>
+              </w:rPr>
+            </w:pPr>
+            <w:r>
+              <w:rPr>
+                <w:rFonts w:ascii="Times New Roman" w:eastAsia="Times New Roman" w:hAnsi="Times New Roman" w:cs="Times New Roman"/>
+                <w:color w:val="000000"/>
+                <w:sz w:val="24"/>
+                <w:szCs w:val="24"/>
+                <w:lang w:val="en-MY" w:eastAsia="en-MY"/>
+              </w:rPr>
+              <w:t>Emulating real-world dialogues, the chatbot creates an immersive experience, fostering dynamic and authentic conversations that mirror actual interactions.</w:t>
+            </w:r>
+          </w:p>
+        </w:tc>
+      </w:tr>
+      <w:tr>
+        <w:tc>
+          <w:tcPr>
+            <w:tcW w:w="1550" w:type="dxa"/>
+            <w:tcBorders>
+              <w:top w:val="single" w:sz="8" w:space="0" w:color="000000"/>
+              <w:left w:val="single" w:sz="8" w:space="0" w:color="000000"/>
+              <w:bottom w:val="single" w:sz="8" w:space="0" w:color="000000"/>
+              <w:right w:val="single" w:sz="8" w:space="0" w:color="000000"/>
+            </w:tcBorders>
+            <w:tcMar>
+              <w:top w:w="100" w:type="dxa"/>
+              <w:left w:w="100" w:type="dxa"/>
+              <w:bottom w:w="100" w:type="dxa"/>
+              <w:right w:w="100" w:type="dxa"/>
+            </w:tcMar>
+            <w:hideMark/>
+          </w:tcPr>
+          <w:p>
+            <w:pPr>
+              <w:spacing w:line="360" w:lineRule="auto"/>
+              <w:rPr>
+                <w:rFonts w:ascii="Times New Roman" w:eastAsia="Times New Roman" w:hAnsi="Times New Roman" w:cs="Times New Roman"/>
+                <w:sz w:val="24"/>
+                <w:szCs w:val="24"/>
+                <w:lang w:val="en-MY" w:eastAsia="en-MY"/>
+              </w:rPr>
+            </w:pPr>
+            <w:r>
+              <w:rPr>
+                <w:rFonts w:ascii="Times New Roman" w:eastAsia="Times New Roman" w:hAnsi="Times New Roman" w:cs="Times New Roman"/>
+                <w:color w:val="000000"/>
+                <w:sz w:val="24"/>
+                <w:szCs w:val="24"/>
+                <w:lang w:val="en-MY" w:eastAsia="en-MY"/>
+              </w:rPr>
+              <w:t>KR 6</w:t>
+            </w:r>
+          </w:p>
+        </w:tc>
+        <w:tc>
+          <w:tcPr>
+            <w:tcW w:w="7359" w:type="dxa"/>
+            <w:tcBorders>
+              <w:top w:val="single" w:sz="8" w:space="0" w:color="000000"/>
+              <w:left w:val="single" w:sz="8" w:space="0" w:color="000000"/>
+              <w:bottom w:val="single" w:sz="8" w:space="0" w:color="000000"/>
+              <w:right w:val="single" w:sz="8" w:space="0" w:color="000000"/>
+            </w:tcBorders>
+            <w:tcMar>
+              <w:top w:w="100" w:type="dxa"/>
+              <w:left w:w="100" w:type="dxa"/>
+              <w:bottom w:w="100" w:type="dxa"/>
+              <w:right w:w="100" w:type="dxa"/>
+            </w:tcMar>
+            <w:hideMark/>
+          </w:tcPr>
+          <w:p>
+            <w:pPr>
+              <w:spacing w:line="360" w:lineRule="auto"/>
+              <w:rPr>
+                <w:rFonts w:ascii="Times New Roman" w:eastAsia="Times New Roman" w:hAnsi="Times New Roman" w:cs="Times New Roman"/>
+                <w:sz w:val="24"/>
+                <w:szCs w:val="24"/>
+                <w:lang w:val="en-MY" w:eastAsia="en-MY"/>
+              </w:rPr>
+            </w:pPr>
+            <w:r>
+              <w:rPr>
+                <w:rFonts w:ascii="Times New Roman" w:eastAsia="Times New Roman" w:hAnsi="Times New Roman" w:cs="Times New Roman"/>
+                <w:color w:val="000000"/>
+                <w:sz w:val="24"/>
+                <w:szCs w:val="24"/>
+                <w:lang w:val="en-MY" w:eastAsia="en-MY"/>
+              </w:rPr>
+              <w:t xml:space="preserve">It effectively monitors, records, and </w:t>
+            </w:r>
+            <w:r>
+              <w:rPr>
+                <w:rFonts w:ascii="Times New Roman" w:eastAsia="Times New Roman" w:hAnsi="Times New Roman" w:cs="Times New Roman"/>
+                <w:color w:val="000000"/>
+                <w:sz w:val="24"/>
+                <w:szCs w:val="24"/>
+                <w:lang w:val="en-MY" w:eastAsia="en-MY"/>
+              </w:rPr>
+              <w:t>analyses</w:t>
+            </w:r>
+            <w:r>
+              <w:rPr>
+                <w:rFonts w:ascii="Times New Roman" w:eastAsia="Times New Roman" w:hAnsi="Times New Roman" w:cs="Times New Roman"/>
+                <w:color w:val="000000"/>
+                <w:sz w:val="24"/>
+                <w:szCs w:val="24"/>
+                <w:lang w:val="en-MY" w:eastAsia="en-MY"/>
+              </w:rPr>
+              <w:t xml:space="preserve"> students' language proficiency progress, aiding them in identifying specific areas that require improvement while recognizing their achievements.</w:t>
+            </w:r>
+          </w:p>
+        </w:tc>
+      </w:tr>
+      <w:tr>
+        <w:tc>
+          <w:tcPr>
+            <w:tcW w:w="1550" w:type="dxa"/>
+            <w:tcBorders>
+              <w:top w:val="single" w:sz="8" w:space="0" w:color="000000"/>
+              <w:left w:val="single" w:sz="8" w:space="0" w:color="000000"/>
+              <w:bottom w:val="single" w:sz="8" w:space="0" w:color="000000"/>
+              <w:right w:val="single" w:sz="8" w:space="0" w:color="000000"/>
+            </w:tcBorders>
+            <w:tcMar>
+              <w:top w:w="100" w:type="dxa"/>
+              <w:left w:w="100" w:type="dxa"/>
+              <w:bottom w:w="100" w:type="dxa"/>
+              <w:right w:w="100" w:type="dxa"/>
+            </w:tcMar>
+            <w:hideMark/>
+          </w:tcPr>
+          <w:p>
+            <w:pPr>
+              <w:spacing w:line="360" w:lineRule="auto"/>
+              <w:rPr>
+                <w:rFonts w:ascii="Times New Roman" w:eastAsia="Times New Roman" w:hAnsi="Times New Roman" w:cs="Times New Roman"/>
+                <w:sz w:val="24"/>
+                <w:szCs w:val="24"/>
+                <w:lang w:val="en-MY" w:eastAsia="en-MY"/>
+              </w:rPr>
+            </w:pPr>
+            <w:r>
+              <w:rPr>
+                <w:rFonts w:ascii="Times New Roman" w:eastAsia="Times New Roman" w:hAnsi="Times New Roman" w:cs="Times New Roman"/>
+                <w:color w:val="000000"/>
+                <w:sz w:val="24"/>
+                <w:szCs w:val="24"/>
+                <w:lang w:val="en-MY" w:eastAsia="en-MY"/>
+              </w:rPr>
+              <w:t>KR 7</w:t>
+            </w:r>
+          </w:p>
+        </w:tc>
+        <w:tc>
+          <w:tcPr>
+            <w:tcW w:w="7359" w:type="dxa"/>
+            <w:tcBorders>
+              <w:top w:val="single" w:sz="8" w:space="0" w:color="000000"/>
+              <w:left w:val="single" w:sz="8" w:space="0" w:color="000000"/>
+              <w:bottom w:val="single" w:sz="8" w:space="0" w:color="000000"/>
+              <w:right w:val="single" w:sz="8" w:space="0" w:color="000000"/>
+            </w:tcBorders>
+            <w:tcMar>
+              <w:top w:w="100" w:type="dxa"/>
+              <w:left w:w="100" w:type="dxa"/>
+              <w:bottom w:w="100" w:type="dxa"/>
+              <w:right w:w="100" w:type="dxa"/>
+            </w:tcMar>
+            <w:hideMark/>
+          </w:tcPr>
+          <w:p>
+            <w:pPr>
+              <w:spacing w:line="360" w:lineRule="auto"/>
+              <w:rPr>
+                <w:rFonts w:ascii="Times New Roman" w:eastAsia="Times New Roman" w:hAnsi="Times New Roman" w:cs="Times New Roman"/>
+                <w:sz w:val="24"/>
+                <w:szCs w:val="24"/>
+                <w:lang w:val="en-MY" w:eastAsia="en-MY"/>
+              </w:rPr>
+            </w:pPr>
+            <w:r>
+              <w:rPr>
+                <w:rFonts w:ascii="Times New Roman" w:eastAsia="Times New Roman" w:hAnsi="Times New Roman" w:cs="Times New Roman"/>
+                <w:color w:val="000000"/>
+                <w:sz w:val="24"/>
+                <w:szCs w:val="24"/>
+                <w:lang w:val="en-MY" w:eastAsia="en-MY"/>
+              </w:rPr>
+              <w:t xml:space="preserve">Providing personalized feedback based on individual performance, the chatbot guides students by highlighting their strengths and offering </w:t>
+            </w:r>
+            <w:r>
+              <w:rPr>
+                <w:rFonts w:ascii="Times New Roman" w:eastAsia="Times New Roman" w:hAnsi="Times New Roman" w:cs="Times New Roman"/>
+                <w:color w:val="000000"/>
+                <w:sz w:val="24"/>
+                <w:szCs w:val="24"/>
+                <w:lang w:val="en-MY" w:eastAsia="en-MY"/>
+              </w:rPr>
+              <w:lastRenderedPageBreak/>
+              <w:t>targeted suggestions for enhancement in pronunciation, fluency, and vocabulary usage.</w:t>
+            </w:r>
+          </w:p>
+        </w:tc>
+      </w:tr>
+      <w:tr>
+        <w:tc>
+          <w:tcPr>
+            <w:tcW w:w="1550" w:type="dxa"/>
+            <w:tcBorders>
+              <w:top w:val="single" w:sz="8" w:space="0" w:color="000000"/>
+              <w:left w:val="single" w:sz="8" w:space="0" w:color="000000"/>
+              <w:bottom w:val="single" w:sz="8" w:space="0" w:color="000000"/>
+              <w:right w:val="single" w:sz="8" w:space="0" w:color="000000"/>
+            </w:tcBorders>
+            <w:tcMar>
+              <w:top w:w="100" w:type="dxa"/>
+              <w:left w:w="100" w:type="dxa"/>
+              <w:bottom w:w="100" w:type="dxa"/>
+              <w:right w:w="100" w:type="dxa"/>
+            </w:tcMar>
+            <w:hideMark/>
+          </w:tcPr>
+          <w:p>
+            <w:pPr>
+              <w:spacing w:line="360" w:lineRule="auto"/>
+              <w:rPr>
+                <w:rFonts w:ascii="Times New Roman" w:eastAsia="Times New Roman" w:hAnsi="Times New Roman" w:cs="Times New Roman"/>
+                <w:sz w:val="24"/>
+                <w:szCs w:val="24"/>
+                <w:lang w:val="en-MY" w:eastAsia="en-MY"/>
+              </w:rPr>
+            </w:pPr>
+            <w:r>
+              <w:rPr>
+                <w:rFonts w:ascii="Times New Roman" w:eastAsia="Times New Roman" w:hAnsi="Times New Roman" w:cs="Times New Roman"/>
+                <w:color w:val="000000"/>
+                <w:sz w:val="24"/>
+                <w:szCs w:val="24"/>
+                <w:lang w:val="en-MY" w:eastAsia="en-MY"/>
+              </w:rPr>
+              <w:lastRenderedPageBreak/>
+              <w:t>KR 8</w:t>
+            </w:r>
+          </w:p>
+        </w:tc>
+        <w:tc>
+          <w:tcPr>
+            <w:tcW w:w="7359" w:type="dxa"/>
+            <w:tcBorders>
+              <w:top w:val="single" w:sz="8" w:space="0" w:color="000000"/>
+              <w:left w:val="single" w:sz="8" w:space="0" w:color="000000"/>
+              <w:bottom w:val="single" w:sz="8" w:space="0" w:color="000000"/>
+              <w:right w:val="single" w:sz="8" w:space="0" w:color="000000"/>
+            </w:tcBorders>
+            <w:tcMar>
+              <w:top w:w="100" w:type="dxa"/>
+              <w:left w:w="100" w:type="dxa"/>
+              <w:bottom w:w="100" w:type="dxa"/>
+              <w:right w:w="100" w:type="dxa"/>
+            </w:tcMar>
+            <w:hideMark/>
+          </w:tcPr>
+          <w:p>
+            <w:pPr>
+              <w:spacing w:line="360" w:lineRule="auto"/>
+              <w:rPr>
+                <w:rFonts w:ascii="Times New Roman" w:eastAsia="Times New Roman" w:hAnsi="Times New Roman" w:cs="Times New Roman"/>
+                <w:sz w:val="24"/>
+                <w:szCs w:val="24"/>
+                <w:lang w:val="en-MY" w:eastAsia="en-MY"/>
+              </w:rPr>
+            </w:pPr>
+            <w:r>
+              <w:rPr>
+                <w:rFonts w:ascii="Times New Roman" w:eastAsia="Times New Roman" w:hAnsi="Times New Roman" w:cs="Times New Roman"/>
+                <w:color w:val="000000"/>
+                <w:sz w:val="24"/>
+                <w:szCs w:val="24"/>
+                <w:lang w:val="en-MY" w:eastAsia="en-MY"/>
+              </w:rPr>
+              <w:t>The platform establishes a supportive and encouraging environment, fostering learners' confidence and fluency in spoken English by offering engaging exercises, encouraging practice, and providing constructive feedback.</w:t>
+            </w:r>
+          </w:p>
+        </w:tc>
+      </w:tr>
+      <w:tr>
+        <w:tc>
+          <w:tcPr>
+            <w:tcW w:w="1550" w:type="dxa"/>
+            <w:tcBorders>
+              <w:top w:val="single" w:sz="8" w:space="0" w:color="000000"/>
+              <w:left w:val="single" w:sz="8" w:space="0" w:color="000000"/>
+              <w:bottom w:val="single" w:sz="8" w:space="0" w:color="000000"/>
+              <w:right w:val="single" w:sz="8" w:space="0" w:color="000000"/>
+            </w:tcBorders>
+            <w:tcMar>
+              <w:top w:w="100" w:type="dxa"/>
+              <w:left w:w="100" w:type="dxa"/>
+              <w:bottom w:w="100" w:type="dxa"/>
+              <w:right w:w="100" w:type="dxa"/>
+            </w:tcMar>
+            <w:hideMark/>
+          </w:tcPr>
+          <w:p>
+            <w:pPr>
+              <w:spacing w:line="360" w:lineRule="auto"/>
+              <w:rPr>
+                <w:rFonts w:ascii="Times New Roman" w:eastAsia="Times New Roman" w:hAnsi="Times New Roman" w:cs="Times New Roman"/>
+                <w:sz w:val="24"/>
+                <w:szCs w:val="24"/>
+                <w:lang w:val="en-MY" w:eastAsia="en-MY"/>
+              </w:rPr>
+            </w:pPr>
+            <w:r>
+              <w:rPr>
+                <w:rFonts w:ascii="Times New Roman" w:eastAsia="Times New Roman" w:hAnsi="Times New Roman" w:cs="Times New Roman"/>
+                <w:color w:val="000000"/>
+                <w:sz w:val="24"/>
+                <w:szCs w:val="24"/>
+                <w:lang w:val="en-MY" w:eastAsia="en-MY"/>
+              </w:rPr>
+              <w:t>KR 9</w:t>
+            </w:r>
+          </w:p>
+        </w:tc>
+        <w:tc>
+          <w:tcPr>
+            <w:tcW w:w="7359" w:type="dxa"/>
+            <w:tcBorders>
+              <w:top w:val="single" w:sz="8" w:space="0" w:color="000000"/>
+              <w:left w:val="single" w:sz="8" w:space="0" w:color="000000"/>
+              <w:bottom w:val="single" w:sz="8" w:space="0" w:color="000000"/>
+              <w:right w:val="single" w:sz="8" w:space="0" w:color="000000"/>
+            </w:tcBorders>
+            <w:tcMar>
+              <w:top w:w="100" w:type="dxa"/>
+              <w:left w:w="100" w:type="dxa"/>
+              <w:bottom w:w="100" w:type="dxa"/>
+              <w:right w:w="100" w:type="dxa"/>
+            </w:tcMar>
+            <w:hideMark/>
+          </w:tcPr>
+          <w:p>
+            <w:pPr>
+              <w:spacing w:line="360" w:lineRule="auto"/>
+              <w:rPr>
+                <w:rFonts w:ascii="Times New Roman" w:eastAsia="Times New Roman" w:hAnsi="Times New Roman" w:cs="Times New Roman"/>
+                <w:sz w:val="24"/>
+                <w:szCs w:val="24"/>
+                <w:lang w:val="en-MY" w:eastAsia="en-MY"/>
+              </w:rPr>
+            </w:pPr>
+            <w:r>
+              <w:rPr>
+                <w:rFonts w:ascii="Times New Roman" w:eastAsia="Times New Roman" w:hAnsi="Times New Roman" w:cs="Times New Roman"/>
+                <w:color w:val="000000"/>
+                <w:sz w:val="24"/>
+                <w:szCs w:val="24"/>
+                <w:lang w:val="en-MY" w:eastAsia="en-MY"/>
+              </w:rPr>
+              <w:t>Offering a comprehensive learning experience, the chatbot engages users in interactive exercises, role-playing scenarios, and contextual conversations to enhance language proficiency and practical application.</w:t>
+            </w:r>
+          </w:p>
+        </w:tc>
+      </w:tr>
+      <w:tr>
+        <w:tc>
+          <w:tcPr>
+            <w:tcW w:w="1550" w:type="dxa"/>
+            <w:tcBorders>
+              <w:top w:val="single" w:sz="8" w:space="0" w:color="000000"/>
+              <w:left w:val="single" w:sz="8" w:space="0" w:color="000000"/>
+              <w:bottom w:val="single" w:sz="8" w:space="0" w:color="000000"/>
+              <w:right w:val="single" w:sz="8" w:space="0" w:color="000000"/>
+            </w:tcBorders>
+            <w:tcMar>
+              <w:top w:w="100" w:type="dxa"/>
+              <w:left w:w="100" w:type="dxa"/>
+              <w:bottom w:w="100" w:type="dxa"/>
+              <w:right w:w="100" w:type="dxa"/>
+            </w:tcMar>
+            <w:hideMark/>
+          </w:tcPr>
+          <w:p>
+            <w:pPr>
+              <w:spacing w:line="360" w:lineRule="auto"/>
+              <w:rPr>
+                <w:rFonts w:ascii="Times New Roman" w:eastAsia="Times New Roman" w:hAnsi="Times New Roman" w:cs="Times New Roman"/>
+                <w:sz w:val="24"/>
+                <w:szCs w:val="24"/>
+                <w:lang w:val="en-MY" w:eastAsia="en-MY"/>
+              </w:rPr>
+            </w:pPr>
+            <w:r>
+              <w:rPr>
+                <w:rFonts w:ascii="Times New Roman" w:eastAsia="Times New Roman" w:hAnsi="Times New Roman" w:cs="Times New Roman"/>
+                <w:color w:val="000000"/>
+                <w:sz w:val="24"/>
+                <w:szCs w:val="24"/>
+                <w:lang w:val="en-MY" w:eastAsia="en-MY"/>
+              </w:rPr>
+              <w:t>KR 10</w:t>
+            </w:r>
+          </w:p>
+        </w:tc>
+        <w:tc>
+          <w:tcPr>
+            <w:tcW w:w="7359" w:type="dxa"/>
+            <w:tcBorders>
+              <w:top w:val="single" w:sz="8" w:space="0" w:color="000000"/>
+              <w:left w:val="single" w:sz="8" w:space="0" w:color="000000"/>
+              <w:bottom w:val="single" w:sz="8" w:space="0" w:color="000000"/>
+              <w:right w:val="single" w:sz="8" w:space="0" w:color="000000"/>
+            </w:tcBorders>
+            <w:tcMar>
+              <w:top w:w="100" w:type="dxa"/>
+              <w:left w:w="100" w:type="dxa"/>
+              <w:bottom w:w="100" w:type="dxa"/>
+              <w:right w:w="100" w:type="dxa"/>
+            </w:tcMar>
+            <w:hideMark/>
+          </w:tcPr>
+          <w:p>
+            <w:pPr>
+              <w:spacing w:line="360" w:lineRule="auto"/>
+              <w:rPr>
+                <w:rFonts w:ascii="Times New Roman" w:eastAsia="Times New Roman" w:hAnsi="Times New Roman" w:cs="Times New Roman"/>
+                <w:sz w:val="24"/>
+                <w:szCs w:val="24"/>
+                <w:lang w:val="en-MY" w:eastAsia="en-MY"/>
+              </w:rPr>
+            </w:pPr>
+            <w:r>
+              <w:rPr>
+                <w:rFonts w:ascii="Times New Roman" w:eastAsia="Times New Roman" w:hAnsi="Times New Roman" w:cs="Times New Roman"/>
+                <w:color w:val="000000"/>
+                <w:sz w:val="24"/>
+                <w:szCs w:val="24"/>
+                <w:lang w:val="en-MY" w:eastAsia="en-MY"/>
+              </w:rPr>
+              <w:t>Employing natural language processing (NLP) techniques, the chatbot adapts to users' conversational patterns, providing tailored and contextually relevant responses, thus enhancing the authenticity of the learning experience.</w:t>
+            </w:r>
+          </w:p>
+        </w:tc>
+      </w:tr>
+      <w:tr>
+        <w:tc>
+          <w:tcPr>
+            <w:tcW w:w="1550" w:type="dxa"/>
+            <w:tcBorders>
+              <w:top w:val="single" w:sz="8" w:space="0" w:color="000000"/>
+              <w:left w:val="single" w:sz="8" w:space="0" w:color="000000"/>
+              <w:bottom w:val="single" w:sz="8" w:space="0" w:color="000000"/>
+              <w:right w:val="single" w:sz="8" w:space="0" w:color="000000"/>
+            </w:tcBorders>
+            <w:tcMar>
+              <w:top w:w="100" w:type="dxa"/>
+              <w:left w:w="100" w:type="dxa"/>
+              <w:bottom w:w="100" w:type="dxa"/>
+              <w:right w:w="100" w:type="dxa"/>
+            </w:tcMar>
+            <w:hideMark/>
+          </w:tcPr>
+          <w:p>
+            <w:pPr>
+              <w:spacing w:line="360" w:lineRule="auto"/>
+              <w:rPr>
+                <w:rFonts w:ascii="Times New Roman" w:eastAsia="Times New Roman" w:hAnsi="Times New Roman" w:cs="Times New Roman"/>
+                <w:sz w:val="24"/>
+                <w:szCs w:val="24"/>
+                <w:lang w:val="en-MY" w:eastAsia="en-MY"/>
+              </w:rPr>
+            </w:pPr>
+            <w:r>
+              <w:rPr>
+                <w:rFonts w:ascii="Times New Roman" w:eastAsia="Times New Roman" w:hAnsi="Times New Roman" w:cs="Times New Roman"/>
+                <w:color w:val="000000"/>
+                <w:sz w:val="24"/>
+                <w:szCs w:val="24"/>
+                <w:lang w:val="en-MY" w:eastAsia="en-MY"/>
+              </w:rPr>
+              <w:t>KR 11</w:t>
+            </w:r>
+          </w:p>
+        </w:tc>
+        <w:tc>
+          <w:tcPr>
+            <w:tcW w:w="7359" w:type="dxa"/>
+            <w:tcBorders>
+              <w:top w:val="single" w:sz="8" w:space="0" w:color="000000"/>
+              <w:left w:val="single" w:sz="8" w:space="0" w:color="000000"/>
+              <w:bottom w:val="single" w:sz="8" w:space="0" w:color="000000"/>
+              <w:right w:val="single" w:sz="8" w:space="0" w:color="000000"/>
+            </w:tcBorders>
+            <w:tcMar>
+              <w:top w:w="100" w:type="dxa"/>
+              <w:left w:w="100" w:type="dxa"/>
+              <w:bottom w:w="100" w:type="dxa"/>
+              <w:right w:w="100" w:type="dxa"/>
+            </w:tcMar>
+            <w:hideMark/>
+          </w:tcPr>
+          <w:p>
+            <w:pPr>
+              <w:spacing w:line="360" w:lineRule="auto"/>
+              <w:rPr>
+                <w:rFonts w:ascii="Times New Roman" w:eastAsia="Times New Roman" w:hAnsi="Times New Roman" w:cs="Times New Roman"/>
+                <w:sz w:val="24"/>
+                <w:szCs w:val="24"/>
+                <w:lang w:val="en-MY" w:eastAsia="en-MY"/>
+              </w:rPr>
+            </w:pPr>
+            <w:r>
+              <w:rPr>
+                <w:rFonts w:ascii="Times New Roman" w:eastAsia="Times New Roman" w:hAnsi="Times New Roman" w:cs="Times New Roman"/>
+                <w:color w:val="000000"/>
+                <w:sz w:val="24"/>
+                <w:szCs w:val="24"/>
+                <w:lang w:val="en-MY" w:eastAsia="en-MY"/>
+              </w:rPr>
+              <w:t>The chatbot operates as an accessible and flexible tool, catering to users' varying schedules and learning preferences, allowing for consistent, self-paced, and convenient language practice sessions.</w:t>
+            </w:r>
+          </w:p>
+        </w:tc>
+      </w:tr>
+    </w:tbl>
+    <w:p>
+      <w:pPr>
+        <w:spacing w:line="360" w:lineRule="auto"/>
+        <w:ind w:left="720"/>
+        <w:jc w:val="both"/>
+        <w:rPr>
+          <w:rFonts w:asciiTheme="majorBidi" w:eastAsia="Times New Roman" w:hAnsiTheme="majorBidi" w:cstheme="majorBidi"/>
+          <w:b/>
+          <w:sz w:val="24"/>
+          <w:szCs w:val="24"/>
+          <w:lang w:val="en-MY"/>
+        </w:rPr>
+      </w:pPr>
+    </w:p>
+    <w:p>
+      <w:pPr>
+        <w:pStyle w:val="ListParagraph"/>
+        <w:spacing w:line="360" w:lineRule="auto"/>
+        <w:rPr>
+          <w:rFonts w:asciiTheme="majorBidi" w:eastAsia="Times New Roman" w:hAnsiTheme="majorBidi" w:cstheme="majorBidi"/>
+          <w:b/>
+          <w:sz w:val="24"/>
+          <w:szCs w:val="24"/>
+        </w:rPr>
+      </w:pPr>
+    </w:p>
+    <w:p>
+      <w:pPr>
         <w:numPr>
           <w:ilvl w:val="0"/>
           <w:numId w:val="2"/>
         </w:numPr>
+        <w:spacing w:line="360" w:lineRule="auto"/>
         <w:jc w:val="both"/>
         <w:rPr>
           <w:rFonts w:asciiTheme="majorBidi" w:eastAsia="Times New Roman" w:hAnsiTheme="majorBidi" w:cstheme="majorBidi"/>
@@ -3075,19 +4301,26 @@
           <w:szCs w:val="24"/>
         </w:rPr>
       </w:pPr>
-      <w:r>
+    </w:p>
+    <w:p>
+      <w:pPr>
+        <w:pStyle w:val="ListParagraph"/>
+        <w:spacing w:line="360" w:lineRule="auto"/>
         <w:rPr>
           <w:rFonts w:asciiTheme="majorBidi" w:eastAsia="Times New Roman" w:hAnsiTheme="majorBidi" w:cstheme="majorBidi"/>
           <w:b/>
           <w:sz w:val="24"/>
           <w:szCs w:val="24"/>
         </w:rPr>
-        <w:t>Suggested Solution</w:t>
-      </w:r>
+      </w:pPr>
     </w:p>
     <w:p>
       <w:pPr>
-        <w:ind w:left="720"/>
+        <w:numPr>
+          <w:ilvl w:val="0"/>
+          <w:numId w:val="2"/>
+        </w:numPr>
+        <w:spacing w:line="360" w:lineRule="auto"/>
         <w:jc w:val="both"/>
         <w:rPr>
           <w:rFonts w:asciiTheme="majorBidi" w:eastAsia="Times New Roman" w:hAnsiTheme="majorBidi" w:cstheme="majorBidi"/>
@@ -3099,10 +4332,7 @@
     </w:p>
     <w:p>
       <w:pPr>
-        <w:numPr>
-          <w:ilvl w:val="0"/>
-          <w:numId w:val="2"/>
-        </w:numPr>
+        <w:spacing w:line="360" w:lineRule="auto"/>
         <w:jc w:val="both"/>
         <w:rPr>
           <w:rFonts w:asciiTheme="majorBidi" w:eastAsia="Times New Roman" w:hAnsiTheme="majorBidi" w:cstheme="majorBidi"/>
@@ -3111,40 +4341,22 @@
           <w:szCs w:val="24"/>
         </w:rPr>
       </w:pPr>
-      <w:r>
+    </w:p>
+    <w:p>
+      <w:pPr>
+        <w:spacing w:line="360" w:lineRule="auto"/>
+        <w:jc w:val="both"/>
         <w:rPr>
           <w:rFonts w:asciiTheme="majorBidi" w:eastAsia="Times New Roman" w:hAnsiTheme="majorBidi" w:cstheme="majorBidi"/>
           <w:b/>
           <w:sz w:val="24"/>
           <w:szCs w:val="24"/>
         </w:rPr>
-        <w:t>Knowledge Representation (KR)</w:t>
-      </w:r>
+      </w:pPr>
     </w:p>
     <w:p>
       <w:pPr>
-        <w:jc w:val="both"/>
-        <w:rPr>
-          <w:rFonts w:asciiTheme="majorBidi" w:eastAsia="Times New Roman" w:hAnsiTheme="majorBidi" w:cstheme="majorBidi"/>
-          <w:b/>
-          <w:sz w:val="24"/>
-          <w:szCs w:val="24"/>
-        </w:rPr>
-      </w:pPr>
-    </w:p>
-    <w:p>
-      <w:pPr>
-        <w:jc w:val="both"/>
-        <w:rPr>
-          <w:rFonts w:asciiTheme="majorBidi" w:eastAsia="Times New Roman" w:hAnsiTheme="majorBidi" w:cstheme="majorBidi"/>
-          <w:b/>
-          <w:sz w:val="24"/>
-          <w:szCs w:val="24"/>
-        </w:rPr>
-      </w:pPr>
-    </w:p>
-    <w:p>
-      <w:pPr>
+        <w:spacing w:line="360" w:lineRule="auto"/>
         <w:jc w:val="both"/>
         <w:rPr>
           <w:rFonts w:asciiTheme="majorBidi" w:eastAsia="Times New Roman" w:hAnsiTheme="majorBidi" w:cstheme="majorBidi"/>
@@ -3155,6 +4367,7 @@
     </w:p>
     <w:p>
       <w:pPr>
+        <w:spacing w:line="360" w:lineRule="auto"/>
         <w:jc w:val="both"/>
         <w:rPr>
           <w:rFonts w:asciiTheme="majorBidi" w:eastAsia="Times New Roman" w:hAnsiTheme="majorBidi" w:cstheme="majorBidi"/>
@@ -3165,6 +4378,7 @@
     </w:p>
     <w:p>
       <w:pPr>
+        <w:spacing w:line="360" w:lineRule="auto"/>
         <w:jc w:val="both"/>
         <w:rPr>
           <w:rFonts w:asciiTheme="majorBidi" w:eastAsia="Times New Roman" w:hAnsiTheme="majorBidi" w:cstheme="majorBidi"/>
@@ -3175,6 +4389,7 @@
     </w:p>
     <w:p>
       <w:pPr>
+        <w:spacing w:line="360" w:lineRule="auto"/>
         <w:rPr>
           <w:rFonts w:asciiTheme="majorBidi" w:hAnsiTheme="majorBidi" w:cstheme="majorBidi"/>
         </w:rPr>
@@ -5240,6 +6455,7 @@
   <w:style w:type="character" w:default="1" w:styleId="DefaultParagraphFont">
     <w:name w:val="Default Paragraph Font"/>
     <w:uiPriority w:val="1"/>
+    <w:semiHidden/>
     <w:unhideWhenUsed/>
   </w:style>
   <w:style w:type="table" w:default="1" w:styleId="TableNormal">

</xml_diff>